<commit_message>
Aktueller Stant Praktikum 3
</commit_message>
<xml_diff>
--- a/Praktikum_3/Aufgabe_3.docx
+++ b/Praktikum_3/Aufgabe_3.docx
@@ -3,10 +3,2241 @@
 <w:document xmlns:wpc="http://schemas.microsoft.com/office/word/2010/wordprocessingCanvas" xmlns:mc="http://schemas.openxmlformats.org/markup-compatibility/2006" xmlns:o="urn:schemas-microsoft-com:office:office" xmlns:r="http://schemas.openxmlformats.org/officeDocument/2006/relationships" xmlns:m="http://schemas.openxmlformats.org/officeDocument/2006/math" xmlns:v="urn:schemas-microsoft-com:vml" xmlns:wp14="http://schemas.microsoft.com/office/word/2010/wordprocessingDrawing" xmlns:wp="http://schemas.openxmlformats.org/drawingml/2006/wordprocessingDrawing" xmlns:w10="urn:schemas-microsoft-com:office:word" xmlns:w="http://schemas.openxmlformats.org/wordprocessingml/2006/main" xmlns:w14="http://schemas.microsoft.com/office/word/2010/wordml" xmlns:w15="http://schemas.microsoft.com/office/word/2012/wordml" xmlns:wpg="http://schemas.microsoft.com/office/word/2010/wordprocessingGroup" xmlns:wpi="http://schemas.microsoft.com/office/word/2010/wordprocessingInk" xmlns:wne="http://schemas.microsoft.com/office/word/2006/wordml" xmlns:wps="http://schemas.microsoft.com/office/word/2010/wordprocessingShape" mc:Ignorable="w14 w15 wp14">
   <w:body>
     <w:p>
+      <w:pPr>
+        <w:pStyle w:val="Text"/>
+        <w:jc w:val="center"/>
+        <w:rPr>
+          <w:rFonts w:ascii="Arial" w:hAnsi="Arial" w:cs="Arial"/>
+        </w:rPr>
+      </w:pPr>
+    </w:p>
+    <w:p>
+      <w:pPr>
+        <w:pStyle w:val="Text"/>
+        <w:jc w:val="center"/>
+        <w:rPr>
+          <w:rFonts w:ascii="Arial" w:hAnsi="Arial" w:cs="Arial"/>
+          <w:b/>
+          <w:bCs/>
+          <w:sz w:val="26"/>
+          <w:szCs w:val="26"/>
+        </w:rPr>
+      </w:pPr>
+      <w:r>
+        <w:rPr>
+          <w:rFonts w:ascii="Arial" w:hAnsi="Arial" w:cs="Arial"/>
+          <w:b/>
+          <w:bCs/>
+          <w:sz w:val="26"/>
+          <w:szCs w:val="26"/>
+        </w:rPr>
+        <w:t>Abgabe 3 - Angewandte Mathematik - 04.05.2019</w:t>
+      </w:r>
+    </w:p>
+    <w:p>
+      <w:pPr>
+        <w:pStyle w:val="Text"/>
+        <w:rPr>
+          <w:rFonts w:ascii="Arial" w:hAnsi="Arial" w:cs="Arial"/>
+        </w:rPr>
+      </w:pPr>
+    </w:p>
+    <w:p>
+      <w:pPr>
+        <w:pStyle w:val="Text"/>
+        <w:rPr>
+          <w:rFonts w:ascii="Arial" w:hAnsi="Arial" w:cs="Arial"/>
+        </w:rPr>
+      </w:pPr>
+    </w:p>
+    <w:p>
+      <w:pPr>
+        <w:pStyle w:val="Text"/>
+        <w:rPr>
+          <w:rFonts w:ascii="Arial" w:hAnsi="Arial" w:cs="Arial"/>
+        </w:rPr>
+      </w:pPr>
+    </w:p>
+    <w:p>
+      <w:pPr>
+        <w:pStyle w:val="Text"/>
+        <w:rPr>
+          <w:rFonts w:ascii="Arial" w:hAnsi="Arial" w:cs="Arial"/>
+          <w:b/>
+          <w:bCs/>
+        </w:rPr>
+      </w:pPr>
+      <w:r>
+        <w:rPr>
+          <w:rFonts w:ascii="Arial" w:hAnsi="Arial" w:cs="Arial"/>
+          <w:b/>
+          <w:bCs/>
+        </w:rPr>
+        <w:t xml:space="preserve">Beschreibung der Aufgabenstellung: </w:t>
+      </w:r>
+    </w:p>
+    <w:p>
+      <w:pPr>
+        <w:jc w:val="both"/>
+        <w:rPr>
+          <w:rFonts w:ascii="Arial" w:hAnsi="Arial" w:cs="Arial"/>
+        </w:rPr>
+      </w:pPr>
+    </w:p>
+    <w:p>
+      <w:pPr>
+        <w:jc w:val="both"/>
+        <w:rPr>
+          <w:rFonts w:ascii="Arial" w:hAnsi="Arial" w:cs="Arial"/>
+        </w:rPr>
+      </w:pPr>
+      <w:r>
+        <w:rPr>
+          <w:rFonts w:ascii="Arial" w:hAnsi="Arial" w:cs="Arial"/>
+        </w:rPr>
+        <w:t xml:space="preserve">Ziel dieser Aufgabe war es sich mit Fraktalen näher zu beschäftigen. Hierzu </w:t>
+      </w:r>
+      <w:r>
+        <w:rPr>
+          <w:rFonts w:ascii="Arial" w:hAnsi="Arial" w:cs="Arial"/>
+        </w:rPr>
+        <w:t>sollten zwei Fraktale grafisch a</w:t>
+      </w:r>
+      <w:r>
+        <w:rPr>
+          <w:rFonts w:ascii="Arial" w:hAnsi="Arial" w:cs="Arial"/>
+        </w:rPr>
+        <w:t>ufbereitet werden. Zum einen die Kochkurve mit einem Quadrat dessen Seiten jeweils eine Länge von 1 haben sowie eine Kochkurve</w:t>
+      </w:r>
+      <w:r>
+        <w:rPr>
+          <w:rFonts w:ascii="Arial" w:hAnsi="Arial" w:cs="Arial"/>
+        </w:rPr>
+        <w:t xml:space="preserve"> deren Ausgangsform</w:t>
+      </w:r>
+      <w:r>
+        <w:rPr>
+          <w:rFonts w:ascii="Arial" w:hAnsi="Arial" w:cs="Arial"/>
+        </w:rPr>
+        <w:t xml:space="preserve"> eine Gerade der Länge 1 ist und</w:t>
+      </w:r>
+      <w:r>
+        <w:rPr>
+          <w:rFonts w:ascii="Arial" w:hAnsi="Arial" w:cs="Arial"/>
+        </w:rPr>
+        <w:t xml:space="preserve"> in jedem Rekursionsschritt ein oder mehrere</w:t>
+      </w:r>
+      <w:r>
+        <w:rPr>
+          <w:rFonts w:ascii="Arial" w:hAnsi="Arial" w:cs="Arial"/>
+        </w:rPr>
+        <w:t xml:space="preserve"> g</w:t>
+      </w:r>
+      <w:r>
+        <w:rPr>
+          <w:rFonts w:ascii="Arial" w:hAnsi="Arial" w:cs="Arial"/>
+        </w:rPr>
+        <w:t>leichseitige Dreiecke dazubekommt</w:t>
+      </w:r>
+      <w:r>
+        <w:rPr>
+          <w:rFonts w:ascii="Arial" w:hAnsi="Arial" w:cs="Arial"/>
+        </w:rPr>
+        <w:t xml:space="preserve">. Realisiert werden sollte dies mit Rekursiven Code in </w:t>
+      </w:r>
+      <w:proofErr w:type="spellStart"/>
+      <w:r>
+        <w:rPr>
+          <w:rFonts w:ascii="Arial" w:hAnsi="Arial" w:cs="Arial"/>
+        </w:rPr>
+        <w:t>Sagemath</w:t>
+      </w:r>
+      <w:proofErr w:type="spellEnd"/>
+      <w:r>
+        <w:rPr>
+          <w:rFonts w:ascii="Arial" w:hAnsi="Arial" w:cs="Arial"/>
+        </w:rPr>
+        <w:t xml:space="preserve">. Somit sollte jeder Rekursionsschritt </w:t>
+      </w:r>
+      <w:r>
+        <w:rPr>
+          <w:rFonts w:ascii="Arial" w:hAnsi="Arial" w:cs="Arial"/>
+        </w:rPr>
+        <w:t xml:space="preserve">geplottet werden um die Entwicklung der Fraktale zu erkennen. Weiterhin </w:t>
+      </w:r>
+      <w:r>
+        <w:rPr>
+          <w:rFonts w:ascii="Arial" w:hAnsi="Arial" w:cs="Arial"/>
+        </w:rPr>
+        <w:t>sollte</w:t>
+      </w:r>
+      <w:r>
+        <w:rPr>
+          <w:rFonts w:ascii="Arial" w:hAnsi="Arial" w:cs="Arial"/>
+        </w:rPr>
+        <w:t xml:space="preserve"> nicht nur zu jedem Fraktal ein Plot entstehen</w:t>
+      </w:r>
+      <w:r>
+        <w:rPr>
+          <w:rFonts w:ascii="Arial" w:hAnsi="Arial" w:cs="Arial"/>
+        </w:rPr>
+        <w:t>,</w:t>
+      </w:r>
+      <w:r>
+        <w:rPr>
+          <w:rFonts w:ascii="Arial" w:hAnsi="Arial" w:cs="Arial"/>
+        </w:rPr>
+        <w:t xml:space="preserve"> sondern es war auch gefordert den Umfang eines jeden Rekursionsschrittes zu brechen. Da in der Aufgabe nicht spezifiziert wurde ob der Umfang auch </w:t>
+      </w:r>
+      <w:r>
+        <w:rPr>
+          <w:rFonts w:ascii="Arial" w:hAnsi="Arial" w:cs="Arial"/>
+        </w:rPr>
+        <w:t xml:space="preserve">Rekursive berechnet werden muss </w:t>
+      </w:r>
+      <w:r>
+        <w:rPr>
+          <w:rFonts w:ascii="Arial" w:hAnsi="Arial" w:cs="Arial"/>
+        </w:rPr>
+        <w:t>haben wir hierzu eine Formel für beide Fraktale aufgestellt die zu einer gegebenen Schri</w:t>
+      </w:r>
+      <w:r>
+        <w:rPr>
+          <w:rFonts w:ascii="Arial" w:hAnsi="Arial" w:cs="Arial"/>
+        </w:rPr>
+        <w:t>ttweite (Rekursionsschritt) den Umfang berechnet.</w:t>
+      </w:r>
+      <w:r>
+        <w:rPr>
+          <w:rFonts w:ascii="Arial" w:hAnsi="Arial" w:cs="Arial"/>
+        </w:rPr>
+        <w:t xml:space="preserve"> Weiterhin haben wir angenommen dass der Rekursionsschritt „0“ mit der Ausgangsform gleichzusetzten ist. Somit soll bei einer Eingabe von „0“ nur ein Quadrat bzw.  eine gerade entstehen. </w:t>
+      </w:r>
+    </w:p>
+    <w:p>
+      <w:pPr>
+        <w:pStyle w:val="Text"/>
+        <w:rPr>
+          <w:b/>
+          <w:bCs/>
+        </w:rPr>
+      </w:pPr>
+      <w:r>
+        <w:rPr>
+          <w:b/>
+          <w:bCs/>
+        </w:rPr>
+        <w:t>Gegeben:</w:t>
+      </w:r>
+    </w:p>
+    <w:p>
+      <w:pPr>
+        <w:pStyle w:val="Text"/>
+      </w:pPr>
+      <w:r>
+        <w:rPr>
+          <w:b/>
+          <w:bCs/>
+        </w:rPr>
+        <w:tab/>
+      </w:r>
+      <w:r>
+        <w:t>- Jede Seite der Ausgangsform hat die Länge 1</w:t>
+      </w:r>
+    </w:p>
+    <w:p>
+      <w:pPr>
+        <w:pStyle w:val="Text"/>
+      </w:pPr>
+      <w:r>
+        <w:tab/>
+        <w:t>- Die Berechnung der Fraktale für den Plot muss rekursive geschehen</w:t>
+      </w:r>
+    </w:p>
+    <w:p>
+      <w:pPr>
+        <w:pStyle w:val="Text"/>
+      </w:pPr>
+      <w:r>
+        <w:tab/>
+        <w:t xml:space="preserve">- </w:t>
+      </w:r>
+      <w:r>
+        <w:t>Begonnen wird mit Schritt 0 bzw. der Ausgangsform</w:t>
+      </w:r>
+    </w:p>
+    <w:p>
+      <w:pPr>
+        <w:pStyle w:val="Text"/>
+      </w:pPr>
+      <w:r>
+        <w:tab/>
+        <w:t>- Ausgangsformen sind ein Quadrat und eine Gerade</w:t>
+      </w:r>
+    </w:p>
+    <w:p>
+      <w:pPr>
+        <w:jc w:val="both"/>
+        <w:rPr>
+          <w:rFonts w:ascii="Arial" w:hAnsi="Arial" w:cs="Arial"/>
+        </w:rPr>
+      </w:pPr>
+    </w:p>
+    <w:p>
+      <w:pPr>
+        <w:jc w:val="both"/>
+        <w:rPr>
+          <w:rFonts w:ascii="Arial" w:hAnsi="Arial" w:cs="Arial"/>
+          <w:b/>
+        </w:rPr>
+      </w:pPr>
+      <w:r>
+        <w:rPr>
+          <w:rFonts w:ascii="Arial" w:hAnsi="Arial" w:cs="Arial"/>
+          <w:b/>
+        </w:rPr>
+        <w:t>Herangehensweise</w:t>
+      </w:r>
+      <w:r>
+        <w:rPr>
+          <w:rFonts w:ascii="Arial" w:hAnsi="Arial" w:cs="Arial"/>
+          <w:b/>
+        </w:rPr>
+        <w:t xml:space="preserve"> und Probleme</w:t>
+      </w:r>
+      <w:r>
+        <w:rPr>
+          <w:rFonts w:ascii="Arial" w:hAnsi="Arial" w:cs="Arial"/>
+          <w:b/>
+        </w:rPr>
+        <w:t xml:space="preserve">: </w:t>
+      </w:r>
+    </w:p>
+    <w:p>
+      <w:pPr>
+        <w:jc w:val="both"/>
+        <w:rPr>
+          <w:rFonts w:ascii="Arial" w:hAnsi="Arial" w:cs="Arial"/>
+        </w:rPr>
+      </w:pPr>
+      <w:r>
+        <w:rPr>
+          <w:rFonts w:ascii="Arial" w:hAnsi="Arial" w:cs="Arial"/>
+        </w:rPr>
+        <w:t>Zu Anfang hatten wir erhebliche Schwierigkeiten einen geeigneten Weg zu finden das Fraktal aus Aufgabe 1a grafisch Aufzubereiten. Daher habe</w:t>
+      </w:r>
+      <w:r>
+        <w:rPr>
+          <w:rFonts w:ascii="Arial" w:hAnsi="Arial" w:cs="Arial"/>
+        </w:rPr>
+        <w:t>n wir</w:t>
+      </w:r>
+      <w:r>
+        <w:rPr>
+          <w:rFonts w:ascii="Arial" w:hAnsi="Arial" w:cs="Arial"/>
+        </w:rPr>
+        <w:t xml:space="preserve"> </w:t>
+      </w:r>
+      <w:r>
+        <w:rPr>
+          <w:rFonts w:ascii="Arial" w:hAnsi="Arial" w:cs="Arial"/>
+        </w:rPr>
+        <w:t>uns als Herangehensweise überlegt</w:t>
+      </w:r>
+      <w:r>
+        <w:rPr>
+          <w:rFonts w:ascii="Arial" w:hAnsi="Arial" w:cs="Arial"/>
+        </w:rPr>
+        <w:t>,</w:t>
+      </w:r>
+      <w:r>
+        <w:rPr>
+          <w:rFonts w:ascii="Arial" w:hAnsi="Arial" w:cs="Arial"/>
+        </w:rPr>
+        <w:t xml:space="preserve"> zunächst einmal zu verstehen was ein Fraktal überhaupt ist beziehungsweise was ein Fraktal ausmacht. Hierzu wurden verschiedene Informationsquellen genutzt wie etwa das Internet, Bücher und Vorlesungsunterlagen aus Analysis 1</w:t>
+      </w:r>
+      <w:r>
+        <w:rPr>
+          <w:rFonts w:ascii="Arial" w:hAnsi="Arial" w:cs="Arial"/>
+        </w:rPr>
+        <w:t xml:space="preserve"> (siehe hierzu Qu</w:t>
+      </w:r>
+      <w:r>
+        <w:rPr>
+          <w:rFonts w:ascii="Arial" w:hAnsi="Arial" w:cs="Arial"/>
+        </w:rPr>
+        <w:t>ellen im Anhang Bücher 1</w:t>
+      </w:r>
+      <w:r>
+        <w:rPr>
+          <w:rFonts w:ascii="Arial" w:hAnsi="Arial" w:cs="Arial"/>
+        </w:rPr>
+        <w:t>-</w:t>
+      </w:r>
+      <w:r>
+        <w:rPr>
+          <w:rFonts w:ascii="Arial" w:hAnsi="Arial" w:cs="Arial"/>
+        </w:rPr>
+        <w:t>2 sowie Internetadressen 1-2)</w:t>
+      </w:r>
+      <w:r>
+        <w:rPr>
+          <w:rFonts w:ascii="Arial" w:hAnsi="Arial" w:cs="Arial"/>
+        </w:rPr>
+        <w:t>.</w:t>
+      </w:r>
+      <w:r>
+        <w:rPr>
+          <w:rFonts w:ascii="Arial" w:hAnsi="Arial" w:cs="Arial"/>
+        </w:rPr>
+        <w:t xml:space="preserve"> Nach dem wir uns umfangreich informiert hatten, haben wir versucht mit verschieden Ansätzen eine Lösung zu finden. Häufig hatten wir jedoch das Problem das wir versucht haben eine allgemeine Lösung zu finden die immer wieder in einem Zug alle Punkte berechnet. Nach etlichen Versuchen und weiterer Recherche kamen wir auf einen Ansatz mit dessen Hilfe es uns gelang Stück für Stück zu dem gewünschten Ergebnis zu kommen. </w:t>
+      </w:r>
+    </w:p>
+    <w:p>
+      <w:pPr>
+        <w:jc w:val="both"/>
+        <w:rPr>
+          <w:rFonts w:ascii="Arial" w:hAnsi="Arial" w:cs="Arial"/>
+        </w:rPr>
+      </w:pPr>
+    </w:p>
+    <w:p>
+      <w:pPr>
+        <w:jc w:val="both"/>
+        <w:rPr>
+          <w:rFonts w:ascii="Arial" w:hAnsi="Arial" w:cs="Arial"/>
+          <w:b/>
+        </w:rPr>
+      </w:pPr>
+      <w:r>
+        <w:rPr>
+          <w:rFonts w:ascii="Arial" w:hAnsi="Arial" w:cs="Arial"/>
+          <w:b/>
+        </w:rPr>
+        <w:t>Mathematische Lösung der quadratischen Kochkurve:</w:t>
+      </w:r>
+    </w:p>
+    <w:p>
+      <w:pPr>
+        <w:jc w:val="both"/>
+        <w:rPr>
+          <w:rFonts w:ascii="Arial" w:hAnsi="Arial" w:cs="Arial"/>
+        </w:rPr>
+      </w:pPr>
+      <w:r>
+        <w:rPr>
+          <w:rFonts w:ascii="Arial" w:hAnsi="Arial" w:cs="Arial"/>
+        </w:rPr>
+        <w:t>Um unser Problem zu lösen haben wir uns überlegt Anstelle aller vier Seiten in einem Zug jeweils eine Seite nach einander zu brechen und diese am Ende nur noch zusammenzuhängen. Hierzu haben wir uns Eingangs vier Startpunkte festgelegt [ (0,0), (1,0), (0,1), (1,1)].</w:t>
+      </w:r>
+      <w:r>
+        <w:rPr>
+          <w:rFonts w:ascii="Arial" w:hAnsi="Arial" w:cs="Arial"/>
+        </w:rPr>
+        <w:t xml:space="preserve"> Jene Punkte sollten an unsere Rekursive Methode </w:t>
+      </w:r>
+      <w:r>
+        <w:rPr>
+          <w:rFonts w:ascii="Arial" w:hAnsi="Arial" w:cs="Arial"/>
+          <w:b/>
+          <w:i/>
+        </w:rPr>
+        <w:t>„</w:t>
+      </w:r>
+      <w:proofErr w:type="spellStart"/>
+      <w:r>
+        <w:rPr>
+          <w:rFonts w:ascii="Arial" w:hAnsi="Arial" w:cs="Arial"/>
+          <w:b/>
+          <w:i/>
+        </w:rPr>
+        <w:t>quadratKochKurve</w:t>
+      </w:r>
+      <w:proofErr w:type="spellEnd"/>
+      <w:r>
+        <w:rPr>
+          <w:rFonts w:ascii="Arial" w:hAnsi="Arial" w:cs="Arial"/>
+          <w:b/>
+          <w:i/>
+        </w:rPr>
+        <w:t xml:space="preserve"> (</w:t>
+      </w:r>
+      <w:proofErr w:type="spellStart"/>
+      <w:r>
+        <w:rPr>
+          <w:rFonts w:ascii="Arial" w:hAnsi="Arial" w:cs="Arial"/>
+          <w:b/>
+          <w:i/>
+        </w:rPr>
+        <w:t>x</w:t>
+      </w:r>
+      <w:proofErr w:type="gramStart"/>
+      <w:r>
+        <w:rPr>
+          <w:rFonts w:ascii="Arial" w:hAnsi="Arial" w:cs="Arial"/>
+          <w:b/>
+          <w:i/>
+        </w:rPr>
+        <w:t>,y</w:t>
+      </w:r>
+      <w:proofErr w:type="spellEnd"/>
+      <w:proofErr w:type="gramEnd"/>
+      <w:r>
+        <w:rPr>
+          <w:rFonts w:ascii="Arial" w:hAnsi="Arial" w:cs="Arial"/>
+          <w:b/>
+          <w:i/>
+        </w:rPr>
+        <w:t xml:space="preserve">, </w:t>
+      </w:r>
+      <w:proofErr w:type="spellStart"/>
+      <w:r>
+        <w:rPr>
+          <w:rFonts w:ascii="Arial" w:hAnsi="Arial" w:cs="Arial"/>
+          <w:b/>
+          <w:i/>
+        </w:rPr>
+        <w:t>iterations</w:t>
+      </w:r>
+      <w:proofErr w:type="spellEnd"/>
+      <w:r>
+        <w:rPr>
+          <w:rFonts w:ascii="Arial" w:hAnsi="Arial" w:cs="Arial"/>
+          <w:b/>
+          <w:i/>
+        </w:rPr>
+        <w:t>)“</w:t>
+      </w:r>
+      <w:r>
+        <w:rPr>
+          <w:rFonts w:ascii="Arial" w:hAnsi="Arial" w:cs="Arial"/>
+          <w:b/>
+        </w:rPr>
+        <w:t xml:space="preserve"> </w:t>
+      </w:r>
+      <w:r>
+        <w:rPr>
+          <w:rFonts w:ascii="Arial" w:hAnsi="Arial" w:cs="Arial"/>
+        </w:rPr>
+        <w:t xml:space="preserve">übergeben werden sowie die Anzahl der Iteration die durchgeführt werden wollen. </w:t>
+      </w:r>
+      <w:r>
+        <w:rPr>
+          <w:rFonts w:ascii="Arial" w:hAnsi="Arial" w:cs="Arial"/>
+        </w:rPr>
+        <w:t xml:space="preserve"> </w:t>
+      </w:r>
+      <w:r>
+        <w:rPr>
+          <w:rFonts w:ascii="Arial" w:hAnsi="Arial" w:cs="Arial"/>
+        </w:rPr>
+        <w:t xml:space="preserve">Hierbei beschreiben x und y jeweils Punkte die eine Gerade festlegen. Innerhalb unsere Methode haben wir die Funktion </w:t>
+      </w:r>
+      <w:r>
+        <w:rPr>
+          <w:rFonts w:ascii="Arial" w:hAnsi="Arial" w:cs="Arial"/>
+          <w:b/>
+          <w:i/>
+        </w:rPr>
+        <w:t>„</w:t>
+      </w:r>
+      <w:proofErr w:type="spellStart"/>
+      <w:r>
+        <w:rPr>
+          <w:rFonts w:ascii="Arial" w:hAnsi="Arial" w:cs="Arial"/>
+          <w:b/>
+          <w:i/>
+        </w:rPr>
+        <w:t>wachstum</w:t>
+      </w:r>
+      <w:proofErr w:type="spellEnd"/>
+      <w:r>
+        <w:rPr>
+          <w:rFonts w:ascii="Arial" w:hAnsi="Arial" w:cs="Arial"/>
+          <w:b/>
+          <w:i/>
+        </w:rPr>
+        <w:t>(</w:t>
+      </w:r>
+      <w:proofErr w:type="spellStart"/>
+      <w:r>
+        <w:rPr>
+          <w:rFonts w:ascii="Arial" w:hAnsi="Arial" w:cs="Arial"/>
+          <w:b/>
+          <w:i/>
+        </w:rPr>
+        <w:t>x</w:t>
+      </w:r>
+      <w:proofErr w:type="gramStart"/>
+      <w:r>
+        <w:rPr>
+          <w:rFonts w:ascii="Arial" w:hAnsi="Arial" w:cs="Arial"/>
+          <w:b/>
+          <w:i/>
+        </w:rPr>
+        <w:t>,y</w:t>
+      </w:r>
+      <w:proofErr w:type="spellEnd"/>
+      <w:proofErr w:type="gramEnd"/>
+      <w:r>
+        <w:rPr>
+          <w:rFonts w:ascii="Arial" w:hAnsi="Arial" w:cs="Arial"/>
+          <w:b/>
+          <w:i/>
+        </w:rPr>
+        <w:t>)“</w:t>
+      </w:r>
+      <w:r>
+        <w:rPr>
+          <w:rFonts w:ascii="Arial" w:hAnsi="Arial" w:cs="Arial"/>
+        </w:rPr>
+        <w:t xml:space="preserve"> aufgerufen. Diese Funktion bekommt die </w:t>
+      </w:r>
+      <w:r>
+        <w:rPr>
+          <w:rFonts w:ascii="Arial" w:hAnsi="Arial" w:cs="Arial"/>
+        </w:rPr>
+        <w:lastRenderedPageBreak/>
+        <w:t xml:space="preserve">zuvor übergeben Parameter übergeben. Innerhalb unsere Funktion </w:t>
+      </w:r>
+      <w:r>
+        <w:rPr>
+          <w:rFonts w:ascii="Arial" w:hAnsi="Arial" w:cs="Arial"/>
+          <w:b/>
+          <w:i/>
+        </w:rPr>
+        <w:t>„</w:t>
+      </w:r>
+      <w:proofErr w:type="spellStart"/>
+      <w:r>
+        <w:rPr>
+          <w:rFonts w:ascii="Arial" w:hAnsi="Arial" w:cs="Arial"/>
+          <w:b/>
+          <w:i/>
+        </w:rPr>
+        <w:t>wachstum</w:t>
+      </w:r>
+      <w:proofErr w:type="spellEnd"/>
+      <w:r>
+        <w:rPr>
+          <w:rFonts w:ascii="Arial" w:hAnsi="Arial" w:cs="Arial"/>
+          <w:b/>
+          <w:i/>
+        </w:rPr>
+        <w:t>(</w:t>
+      </w:r>
+      <w:proofErr w:type="spellStart"/>
+      <w:r>
+        <w:rPr>
+          <w:rFonts w:ascii="Arial" w:hAnsi="Arial" w:cs="Arial"/>
+          <w:b/>
+          <w:i/>
+        </w:rPr>
+        <w:t>x</w:t>
+      </w:r>
+      <w:proofErr w:type="gramStart"/>
+      <w:r>
+        <w:rPr>
+          <w:rFonts w:ascii="Arial" w:hAnsi="Arial" w:cs="Arial"/>
+          <w:b/>
+          <w:i/>
+        </w:rPr>
+        <w:t>,y</w:t>
+      </w:r>
+      <w:proofErr w:type="spellEnd"/>
+      <w:proofErr w:type="gramEnd"/>
+      <w:r>
+        <w:rPr>
+          <w:rFonts w:ascii="Arial" w:hAnsi="Arial" w:cs="Arial"/>
+          <w:b/>
+          <w:i/>
+        </w:rPr>
+        <w:t>)“</w:t>
+      </w:r>
+      <w:r>
+        <w:rPr>
+          <w:rFonts w:ascii="Arial" w:hAnsi="Arial" w:cs="Arial"/>
+        </w:rPr>
+        <w:t xml:space="preserve"> nutzen wir eine Reihe von Hilfsmethoden. </w:t>
+      </w:r>
       <w:bookmarkStart w:id="0" w:name="_GoBack"/>
       <w:bookmarkEnd w:id="0"/>
     </w:p>
+    <w:p>
+      <w:pPr>
+        <w:jc w:val="both"/>
+        <w:rPr>
+          <w:rFonts w:ascii="Arial" w:hAnsi="Arial" w:cs="Arial"/>
+        </w:rPr>
+      </w:pPr>
+    </w:p>
+    <w:p>
+      <w:pPr>
+        <w:jc w:val="both"/>
+        <w:rPr>
+          <w:rFonts w:ascii="Arial" w:hAnsi="Arial" w:cs="Arial"/>
+        </w:rPr>
+      </w:pPr>
+    </w:p>
+    <w:p>
+      <w:pPr>
+        <w:jc w:val="both"/>
+        <w:rPr>
+          <w:rFonts w:ascii="Arial" w:hAnsi="Arial" w:cs="Arial"/>
+        </w:rPr>
+      </w:pPr>
+    </w:p>
+    <w:p>
+      <w:pPr>
+        <w:jc w:val="both"/>
+        <w:rPr>
+          <w:rFonts w:ascii="Arial" w:hAnsi="Arial" w:cs="Arial"/>
+        </w:rPr>
+      </w:pPr>
+    </w:p>
+    <w:p>
+      <w:pPr>
+        <w:jc w:val="both"/>
+        <w:rPr>
+          <w:rFonts w:ascii="Arial" w:hAnsi="Arial" w:cs="Arial"/>
+        </w:rPr>
+      </w:pPr>
+      <w:r>
+        <w:rPr>
+          <w:rFonts w:ascii="Arial" w:hAnsi="Arial" w:cs="Arial"/>
+        </w:rPr>
+        <w:t xml:space="preserve">So ergeben sich folgende Grafiken bei einer Rekursionstiefe von </w:t>
+      </w:r>
+      <w:r>
+        <w:rPr>
+          <w:rFonts w:ascii="Arial" w:hAnsi="Arial" w:cs="Arial"/>
+          <w:b/>
+        </w:rPr>
+        <w:t>n = 5</w:t>
+      </w:r>
+      <w:r>
+        <w:rPr>
+          <w:rFonts w:ascii="Arial" w:hAnsi="Arial" w:cs="Arial"/>
+        </w:rPr>
+        <w:t>:</w:t>
+      </w:r>
+    </w:p>
+    <w:p>
+      <w:pPr>
+        <w:jc w:val="both"/>
+        <w:rPr>
+          <w:rFonts w:ascii="Arial" w:hAnsi="Arial" w:cs="Arial"/>
+        </w:rPr>
+      </w:pPr>
+      <w:r>
+        <w:rPr>
+          <w:noProof/>
+          <w:lang w:eastAsia="de-DE"/>
+        </w:rPr>
+        <w:drawing>
+          <wp:inline distT="0" distB="0" distL="0" distR="0" wp14:anchorId="2F089025" wp14:editId="6543EC3C">
+            <wp:extent cx="942026" cy="760781"/>
+            <wp:effectExtent l="0" t="0" r="0" b="1270"/>
+            <wp:docPr id="2" name="Grafik 2"/>
+            <wp:cNvGraphicFramePr>
+              <a:graphicFrameLocks xmlns:a="http://schemas.openxmlformats.org/drawingml/2006/main" noChangeAspect="1"/>
+            </wp:cNvGraphicFramePr>
+            <a:graphic xmlns:a="http://schemas.openxmlformats.org/drawingml/2006/main">
+              <a:graphicData uri="http://schemas.openxmlformats.org/drawingml/2006/picture">
+                <pic:pic xmlns:pic="http://schemas.openxmlformats.org/drawingml/2006/picture">
+                  <pic:nvPicPr>
+                    <pic:cNvPr id="1" name=""/>
+                    <pic:cNvPicPr/>
+                  </pic:nvPicPr>
+                  <pic:blipFill>
+                    <a:blip r:embed="rId7"/>
+                    <a:stretch>
+                      <a:fillRect/>
+                    </a:stretch>
+                  </pic:blipFill>
+                  <pic:spPr>
+                    <a:xfrm>
+                      <a:off x="0" y="0"/>
+                      <a:ext cx="952532" cy="769265"/>
+                    </a:xfrm>
+                    <a:prstGeom prst="rect">
+                      <a:avLst/>
+                    </a:prstGeom>
+                  </pic:spPr>
+                </pic:pic>
+              </a:graphicData>
+            </a:graphic>
+          </wp:inline>
+        </w:drawing>
+      </w:r>
+      <w:r>
+        <w:rPr>
+          <w:rFonts w:ascii="Arial" w:hAnsi="Arial" w:cs="Arial"/>
+        </w:rPr>
+        <w:t xml:space="preserve"> </w:t>
+      </w:r>
+      <w:r>
+        <w:rPr>
+          <w:noProof/>
+          <w:lang w:eastAsia="de-DE"/>
+        </w:rPr>
+        <w:drawing>
+          <wp:inline distT="0" distB="0" distL="0" distR="0" wp14:anchorId="1785B869" wp14:editId="5FC5D7DA">
+            <wp:extent cx="840004" cy="763447"/>
+            <wp:effectExtent l="0" t="0" r="0" b="0"/>
+            <wp:docPr id="4" name="Grafik 4"/>
+            <wp:cNvGraphicFramePr>
+              <a:graphicFrameLocks xmlns:a="http://schemas.openxmlformats.org/drawingml/2006/main" noChangeAspect="1"/>
+            </wp:cNvGraphicFramePr>
+            <a:graphic xmlns:a="http://schemas.openxmlformats.org/drawingml/2006/main">
+              <a:graphicData uri="http://schemas.openxmlformats.org/drawingml/2006/picture">
+                <pic:pic xmlns:pic="http://schemas.openxmlformats.org/drawingml/2006/picture">
+                  <pic:nvPicPr>
+                    <pic:cNvPr id="1" name=""/>
+                    <pic:cNvPicPr/>
+                  </pic:nvPicPr>
+                  <pic:blipFill>
+                    <a:blip r:embed="rId8"/>
+                    <a:stretch>
+                      <a:fillRect/>
+                    </a:stretch>
+                  </pic:blipFill>
+                  <pic:spPr>
+                    <a:xfrm flipH="1">
+                      <a:off x="0" y="0"/>
+                      <a:ext cx="889675" cy="808591"/>
+                    </a:xfrm>
+                    <a:prstGeom prst="rect">
+                      <a:avLst/>
+                    </a:prstGeom>
+                  </pic:spPr>
+                </pic:pic>
+              </a:graphicData>
+            </a:graphic>
+          </wp:inline>
+        </w:drawing>
+      </w:r>
+      <w:r>
+        <w:rPr>
+          <w:noProof/>
+          <w:lang w:eastAsia="de-DE"/>
+        </w:rPr>
+        <w:drawing>
+          <wp:inline distT="0" distB="0" distL="0" distR="0" wp14:anchorId="61160EBE" wp14:editId="7364CDAA">
+            <wp:extent cx="841357" cy="779526"/>
+            <wp:effectExtent l="0" t="0" r="0" b="1905"/>
+            <wp:docPr id="5" name="Grafik 5"/>
+            <wp:cNvGraphicFramePr>
+              <a:graphicFrameLocks xmlns:a="http://schemas.openxmlformats.org/drawingml/2006/main" noChangeAspect="1"/>
+            </wp:cNvGraphicFramePr>
+            <a:graphic xmlns:a="http://schemas.openxmlformats.org/drawingml/2006/main">
+              <a:graphicData uri="http://schemas.openxmlformats.org/drawingml/2006/picture">
+                <pic:pic xmlns:pic="http://schemas.openxmlformats.org/drawingml/2006/picture">
+                  <pic:nvPicPr>
+                    <pic:cNvPr id="1" name=""/>
+                    <pic:cNvPicPr/>
+                  </pic:nvPicPr>
+                  <pic:blipFill>
+                    <a:blip r:embed="rId9"/>
+                    <a:stretch>
+                      <a:fillRect/>
+                    </a:stretch>
+                  </pic:blipFill>
+                  <pic:spPr>
+                    <a:xfrm flipH="1">
+                      <a:off x="0" y="0"/>
+                      <a:ext cx="884327" cy="819338"/>
+                    </a:xfrm>
+                    <a:prstGeom prst="rect">
+                      <a:avLst/>
+                    </a:prstGeom>
+                  </pic:spPr>
+                </pic:pic>
+              </a:graphicData>
+            </a:graphic>
+          </wp:inline>
+        </w:drawing>
+      </w:r>
+      <w:r>
+        <w:rPr>
+          <w:noProof/>
+          <w:lang w:eastAsia="de-DE"/>
+        </w:rPr>
+        <w:drawing>
+          <wp:inline distT="0" distB="0" distL="0" distR="0" wp14:anchorId="6CD189DF" wp14:editId="0699574E">
+            <wp:extent cx="812836" cy="764616"/>
+            <wp:effectExtent l="0" t="0" r="6350" b="0"/>
+            <wp:docPr id="6" name="Grafik 6"/>
+            <wp:cNvGraphicFramePr>
+              <a:graphicFrameLocks xmlns:a="http://schemas.openxmlformats.org/drawingml/2006/main" noChangeAspect="1"/>
+            </wp:cNvGraphicFramePr>
+            <a:graphic xmlns:a="http://schemas.openxmlformats.org/drawingml/2006/main">
+              <a:graphicData uri="http://schemas.openxmlformats.org/drawingml/2006/picture">
+                <pic:pic xmlns:pic="http://schemas.openxmlformats.org/drawingml/2006/picture">
+                  <pic:nvPicPr>
+                    <pic:cNvPr id="1" name=""/>
+                    <pic:cNvPicPr/>
+                  </pic:nvPicPr>
+                  <pic:blipFill>
+                    <a:blip r:embed="rId10"/>
+                    <a:stretch>
+                      <a:fillRect/>
+                    </a:stretch>
+                  </pic:blipFill>
+                  <pic:spPr>
+                    <a:xfrm flipH="1">
+                      <a:off x="0" y="0"/>
+                      <a:ext cx="841907" cy="791963"/>
+                    </a:xfrm>
+                    <a:prstGeom prst="rect">
+                      <a:avLst/>
+                    </a:prstGeom>
+                  </pic:spPr>
+                </pic:pic>
+              </a:graphicData>
+            </a:graphic>
+          </wp:inline>
+        </w:drawing>
+      </w:r>
+      <w:r>
+        <w:rPr>
+          <w:noProof/>
+          <w:lang w:eastAsia="de-DE"/>
+        </w:rPr>
+        <w:drawing>
+          <wp:inline distT="0" distB="0" distL="0" distR="0" wp14:anchorId="7086C03D" wp14:editId="7D45C952">
+            <wp:extent cx="867009" cy="790042"/>
+            <wp:effectExtent l="0" t="0" r="9525" b="0"/>
+            <wp:docPr id="7" name="Grafik 7"/>
+            <wp:cNvGraphicFramePr>
+              <a:graphicFrameLocks xmlns:a="http://schemas.openxmlformats.org/drawingml/2006/main" noChangeAspect="1"/>
+            </wp:cNvGraphicFramePr>
+            <a:graphic xmlns:a="http://schemas.openxmlformats.org/drawingml/2006/main">
+              <a:graphicData uri="http://schemas.openxmlformats.org/drawingml/2006/picture">
+                <pic:pic xmlns:pic="http://schemas.openxmlformats.org/drawingml/2006/picture">
+                  <pic:nvPicPr>
+                    <pic:cNvPr id="1" name=""/>
+                    <pic:cNvPicPr/>
+                  </pic:nvPicPr>
+                  <pic:blipFill>
+                    <a:blip r:embed="rId11"/>
+                    <a:stretch>
+                      <a:fillRect/>
+                    </a:stretch>
+                  </pic:blipFill>
+                  <pic:spPr>
+                    <a:xfrm>
+                      <a:off x="0" y="0"/>
+                      <a:ext cx="884442" cy="805927"/>
+                    </a:xfrm>
+                    <a:prstGeom prst="rect">
+                      <a:avLst/>
+                    </a:prstGeom>
+                  </pic:spPr>
+                </pic:pic>
+              </a:graphicData>
+            </a:graphic>
+          </wp:inline>
+        </w:drawing>
+      </w:r>
+      <w:r>
+        <w:rPr>
+          <w:noProof/>
+          <w:lang w:eastAsia="de-DE"/>
+        </w:rPr>
+        <w:drawing>
+          <wp:inline distT="0" distB="0" distL="0" distR="0" wp14:anchorId="17BD4E19" wp14:editId="1F5B5B99">
+            <wp:extent cx="918334" cy="804150"/>
+            <wp:effectExtent l="0" t="0" r="0" b="0"/>
+            <wp:docPr id="8" name="Grafik 8"/>
+            <wp:cNvGraphicFramePr>
+              <a:graphicFrameLocks xmlns:a="http://schemas.openxmlformats.org/drawingml/2006/main" noChangeAspect="1"/>
+            </wp:cNvGraphicFramePr>
+            <a:graphic xmlns:a="http://schemas.openxmlformats.org/drawingml/2006/main">
+              <a:graphicData uri="http://schemas.openxmlformats.org/drawingml/2006/picture">
+                <pic:pic xmlns:pic="http://schemas.openxmlformats.org/drawingml/2006/picture">
+                  <pic:nvPicPr>
+                    <pic:cNvPr id="1" name=""/>
+                    <pic:cNvPicPr/>
+                  </pic:nvPicPr>
+                  <pic:blipFill>
+                    <a:blip r:embed="rId12"/>
+                    <a:stretch>
+                      <a:fillRect/>
+                    </a:stretch>
+                  </pic:blipFill>
+                  <pic:spPr>
+                    <a:xfrm>
+                      <a:off x="0" y="0"/>
+                      <a:ext cx="986904" cy="864194"/>
+                    </a:xfrm>
+                    <a:prstGeom prst="rect">
+                      <a:avLst/>
+                    </a:prstGeom>
+                  </pic:spPr>
+                </pic:pic>
+              </a:graphicData>
+            </a:graphic>
+          </wp:inline>
+        </w:drawing>
+      </w:r>
+    </w:p>
+    <w:p>
+      <w:pPr>
+        <w:jc w:val="both"/>
+        <w:rPr>
+          <w:rFonts w:ascii="Arial" w:hAnsi="Arial" w:cs="Arial"/>
+        </w:rPr>
+      </w:pPr>
+    </w:p>
+    <w:p>
+      <w:pPr>
+        <w:jc w:val="both"/>
+        <w:rPr>
+          <w:rFonts w:ascii="Arial" w:hAnsi="Arial" w:cs="Arial"/>
+          <w:b/>
+        </w:rPr>
+      </w:pPr>
+      <w:r>
+        <w:rPr>
+          <w:rFonts w:ascii="Arial" w:hAnsi="Arial" w:cs="Arial"/>
+          <w:b/>
+        </w:rPr>
+        <w:t>Klassische Koch Kurve (Schneeflocke):</w:t>
+      </w:r>
+    </w:p>
+    <w:p>
+      <w:pPr>
+        <w:jc w:val="both"/>
+        <w:rPr>
+          <w:rFonts w:ascii="Arial" w:hAnsi="Arial" w:cs="Arial"/>
+        </w:rPr>
+      </w:pPr>
+      <w:r>
+        <w:rPr>
+          <w:rFonts w:ascii="Arial" w:hAnsi="Arial" w:cs="Arial"/>
+        </w:rPr>
+        <w:t xml:space="preserve">Bei der Schneeflocke von Koch haben wir eine ähnlichen Ansatz gewählt wie zuvor bei der quadratischen Koch Kurve. </w:t>
+      </w:r>
+    </w:p>
+    <w:p>
+      <w:pPr>
+        <w:jc w:val="both"/>
+        <w:rPr>
+          <w:rFonts w:ascii="Arial" w:hAnsi="Arial" w:cs="Arial"/>
+        </w:rPr>
+      </w:pPr>
+    </w:p>
+    <w:p>
+      <w:pPr>
+        <w:jc w:val="both"/>
+        <w:rPr>
+          <w:rFonts w:ascii="Arial" w:hAnsi="Arial" w:cs="Arial"/>
+        </w:rPr>
+      </w:pPr>
+    </w:p>
+    <w:p>
+      <w:pPr>
+        <w:jc w:val="both"/>
+        <w:rPr>
+          <w:rFonts w:ascii="Arial" w:hAnsi="Arial" w:cs="Arial"/>
+        </w:rPr>
+      </w:pPr>
+    </w:p>
+    <w:p>
+      <w:pPr>
+        <w:jc w:val="both"/>
+        <w:rPr>
+          <w:rFonts w:ascii="Arial" w:hAnsi="Arial" w:cs="Arial"/>
+        </w:rPr>
+      </w:pPr>
+      <w:r>
+        <w:rPr>
+          <w:rFonts w:ascii="Arial" w:hAnsi="Arial" w:cs="Arial"/>
+        </w:rPr>
+        <w:t xml:space="preserve">So ergeben sich folgende Grafiken bei einer Rekursionstiefe von </w:t>
+      </w:r>
+      <w:r>
+        <w:rPr>
+          <w:rFonts w:ascii="Arial" w:hAnsi="Arial" w:cs="Arial"/>
+          <w:b/>
+        </w:rPr>
+        <w:t>n = 5</w:t>
+      </w:r>
+      <w:r>
+        <w:rPr>
+          <w:rFonts w:ascii="Arial" w:hAnsi="Arial" w:cs="Arial"/>
+        </w:rPr>
+        <w:t>:</w:t>
+      </w:r>
+    </w:p>
+    <w:p>
+      <w:pPr>
+        <w:pStyle w:val="berschrift1"/>
+        <w:rPr>
+          <w:rFonts w:ascii="Arial" w:hAnsi="Arial" w:cs="Arial"/>
+        </w:rPr>
+      </w:pPr>
+      <w:r>
+        <w:rPr>
+          <w:noProof/>
+          <w:lang w:eastAsia="de-DE"/>
+        </w:rPr>
+        <w:drawing>
+          <wp:inline distT="0" distB="0" distL="0" distR="0" wp14:anchorId="2BCCF9FB" wp14:editId="7B587B71">
+            <wp:extent cx="907084" cy="175565"/>
+            <wp:effectExtent l="0" t="0" r="7620" b="0"/>
+            <wp:docPr id="9" name="Grafik 9"/>
+            <wp:cNvGraphicFramePr>
+              <a:graphicFrameLocks xmlns:a="http://schemas.openxmlformats.org/drawingml/2006/main" noChangeAspect="1"/>
+            </wp:cNvGraphicFramePr>
+            <a:graphic xmlns:a="http://schemas.openxmlformats.org/drawingml/2006/main">
+              <a:graphicData uri="http://schemas.openxmlformats.org/drawingml/2006/picture">
+                <pic:pic xmlns:pic="http://schemas.openxmlformats.org/drawingml/2006/picture">
+                  <pic:nvPicPr>
+                    <pic:cNvPr id="1" name=""/>
+                    <pic:cNvPicPr/>
+                  </pic:nvPicPr>
+                  <pic:blipFill rotWithShape="1">
+                    <a:blip r:embed="rId13"/>
+                    <a:srcRect l="1072" t="1" b="42757"/>
+                    <a:stretch/>
+                  </pic:blipFill>
+                  <pic:spPr bwMode="auto">
+                    <a:xfrm flipH="1">
+                      <a:off x="0" y="0"/>
+                      <a:ext cx="929653" cy="179933"/>
+                    </a:xfrm>
+                    <a:prstGeom prst="rect">
+                      <a:avLst/>
+                    </a:prstGeom>
+                    <a:ln>
+                      <a:noFill/>
+                    </a:ln>
+                    <a:extLst>
+                      <a:ext uri="{53640926-AAD7-44D8-BBD7-CCE9431645EC}">
+                        <a14:shadowObscured xmlns:a14="http://schemas.microsoft.com/office/drawing/2010/main"/>
+                      </a:ext>
+                    </a:extLst>
+                  </pic:spPr>
+                </pic:pic>
+              </a:graphicData>
+            </a:graphic>
+          </wp:inline>
+        </w:drawing>
+      </w:r>
+      <w:r>
+        <w:rPr>
+          <w:noProof/>
+          <w:lang w:eastAsia="de-DE"/>
+        </w:rPr>
+        <w:t xml:space="preserve"> </w:t>
+      </w:r>
+      <w:r>
+        <w:rPr>
+          <w:noProof/>
+          <w:lang w:eastAsia="de-DE"/>
+        </w:rPr>
+        <w:drawing>
+          <wp:inline distT="0" distB="0" distL="0" distR="0" wp14:anchorId="2432BF1A" wp14:editId="383AFA61">
+            <wp:extent cx="1191895" cy="358444"/>
+            <wp:effectExtent l="0" t="0" r="8255" b="3810"/>
+            <wp:docPr id="10" name="Grafik 10"/>
+            <wp:cNvGraphicFramePr>
+              <a:graphicFrameLocks xmlns:a="http://schemas.openxmlformats.org/drawingml/2006/main" noChangeAspect="1"/>
+            </wp:cNvGraphicFramePr>
+            <a:graphic xmlns:a="http://schemas.openxmlformats.org/drawingml/2006/main">
+              <a:graphicData uri="http://schemas.openxmlformats.org/drawingml/2006/picture">
+                <pic:pic xmlns:pic="http://schemas.openxmlformats.org/drawingml/2006/picture">
+                  <pic:nvPicPr>
+                    <pic:cNvPr id="1" name=""/>
+                    <pic:cNvPicPr/>
+                  </pic:nvPicPr>
+                  <pic:blipFill rotWithShape="1">
+                    <a:blip r:embed="rId14"/>
+                    <a:srcRect t="-1" b="27322"/>
+                    <a:stretch/>
+                  </pic:blipFill>
+                  <pic:spPr bwMode="auto">
+                    <a:xfrm>
+                      <a:off x="0" y="0"/>
+                      <a:ext cx="1201850" cy="361438"/>
+                    </a:xfrm>
+                    <a:prstGeom prst="rect">
+                      <a:avLst/>
+                    </a:prstGeom>
+                    <a:ln>
+                      <a:noFill/>
+                    </a:ln>
+                    <a:extLst>
+                      <a:ext uri="{53640926-AAD7-44D8-BBD7-CCE9431645EC}">
+                        <a14:shadowObscured xmlns:a14="http://schemas.microsoft.com/office/drawing/2010/main"/>
+                      </a:ext>
+                    </a:extLst>
+                  </pic:spPr>
+                </pic:pic>
+              </a:graphicData>
+            </a:graphic>
+          </wp:inline>
+        </w:drawing>
+      </w:r>
+      <w:r>
+        <w:rPr>
+          <w:noProof/>
+          <w:lang w:eastAsia="de-DE"/>
+        </w:rPr>
+        <w:t xml:space="preserve"> </w:t>
+      </w:r>
+      <w:r>
+        <w:rPr>
+          <w:noProof/>
+          <w:lang w:eastAsia="de-DE"/>
+        </w:rPr>
+        <w:drawing>
+          <wp:inline distT="0" distB="0" distL="0" distR="0" wp14:anchorId="30E4345D" wp14:editId="18325A32">
+            <wp:extent cx="1256448" cy="423545"/>
+            <wp:effectExtent l="0" t="0" r="1270" b="0"/>
+            <wp:docPr id="11" name="Grafik 11"/>
+            <wp:cNvGraphicFramePr>
+              <a:graphicFrameLocks xmlns:a="http://schemas.openxmlformats.org/drawingml/2006/main" noChangeAspect="1"/>
+            </wp:cNvGraphicFramePr>
+            <a:graphic xmlns:a="http://schemas.openxmlformats.org/drawingml/2006/main">
+              <a:graphicData uri="http://schemas.openxmlformats.org/drawingml/2006/picture">
+                <pic:pic xmlns:pic="http://schemas.openxmlformats.org/drawingml/2006/picture">
+                  <pic:nvPicPr>
+                    <pic:cNvPr id="1" name=""/>
+                    <pic:cNvPicPr/>
+                  </pic:nvPicPr>
+                  <pic:blipFill rotWithShape="1">
+                    <a:blip r:embed="rId15"/>
+                    <a:srcRect l="6581" t="7212" r="6463" b="23119"/>
+                    <a:stretch/>
+                  </pic:blipFill>
+                  <pic:spPr bwMode="auto">
+                    <a:xfrm>
+                      <a:off x="0" y="0"/>
+                      <a:ext cx="1293307" cy="435970"/>
+                    </a:xfrm>
+                    <a:prstGeom prst="rect">
+                      <a:avLst/>
+                    </a:prstGeom>
+                    <a:ln>
+                      <a:noFill/>
+                    </a:ln>
+                    <a:extLst>
+                      <a:ext uri="{53640926-AAD7-44D8-BBD7-CCE9431645EC}">
+                        <a14:shadowObscured xmlns:a14="http://schemas.microsoft.com/office/drawing/2010/main"/>
+                      </a:ext>
+                    </a:extLst>
+                  </pic:spPr>
+                </pic:pic>
+              </a:graphicData>
+            </a:graphic>
+          </wp:inline>
+        </w:drawing>
+      </w:r>
+      <w:r>
+        <w:rPr>
+          <w:noProof/>
+          <w:lang w:eastAsia="de-DE"/>
+        </w:rPr>
+        <w:t xml:space="preserve"> </w:t>
+      </w:r>
+      <w:r>
+        <w:rPr>
+          <w:noProof/>
+          <w:lang w:eastAsia="de-DE"/>
+        </w:rPr>
+        <w:drawing>
+          <wp:inline distT="0" distB="0" distL="0" distR="0">
+            <wp:extent cx="1455724" cy="475219"/>
+            <wp:effectExtent l="0" t="0" r="0" b="1270"/>
+            <wp:docPr id="12" name="Grafik 12"/>
+            <wp:cNvGraphicFramePr>
+              <a:graphicFrameLocks xmlns:a="http://schemas.openxmlformats.org/drawingml/2006/main" noChangeAspect="1"/>
+            </wp:cNvGraphicFramePr>
+            <a:graphic xmlns:a="http://schemas.openxmlformats.org/drawingml/2006/main">
+              <a:graphicData uri="http://schemas.openxmlformats.org/drawingml/2006/picture">
+                <pic:pic xmlns:pic="http://schemas.openxmlformats.org/drawingml/2006/picture">
+                  <pic:nvPicPr>
+                    <pic:cNvPr id="1" name=""/>
+                    <pic:cNvPicPr/>
+                  </pic:nvPicPr>
+                  <pic:blipFill rotWithShape="1">
+                    <a:blip r:embed="rId16">
+                      <a:extLst>
+                        <a:ext uri="{BEBA8EAE-BF5A-486C-A8C5-ECC9F3942E4B}">
+                          <a14:imgProps xmlns:a14="http://schemas.microsoft.com/office/drawing/2010/main">
+                            <a14:imgLayer r:embed="rId17">
+                              <a14:imgEffect>
+                                <a14:backgroundRemoval t="10000" b="90000" l="10000" r="90000"/>
+                              </a14:imgEffect>
+                            </a14:imgLayer>
+                          </a14:imgProps>
+                        </a:ext>
+                        <a:ext uri="{28A0092B-C50C-407E-A947-70E740481C1C}">
+                          <a14:useLocalDpi xmlns:a14="http://schemas.microsoft.com/office/drawing/2010/main" val="0"/>
+                        </a:ext>
+                      </a:extLst>
+                    </a:blip>
+                    <a:srcRect l="6575" r="5044" b="13408"/>
+                    <a:stretch/>
+                  </pic:blipFill>
+                  <pic:spPr bwMode="auto">
+                    <a:xfrm>
+                      <a:off x="0" y="0"/>
+                      <a:ext cx="1528293" cy="498909"/>
+                    </a:xfrm>
+                    <a:prstGeom prst="rect">
+                      <a:avLst/>
+                    </a:prstGeom>
+                    <a:ln>
+                      <a:noFill/>
+                    </a:ln>
+                    <a:extLst>
+                      <a:ext uri="{53640926-AAD7-44D8-BBD7-CCE9431645EC}">
+                        <a14:shadowObscured xmlns:a14="http://schemas.microsoft.com/office/drawing/2010/main"/>
+                      </a:ext>
+                    </a:extLst>
+                  </pic:spPr>
+                </pic:pic>
+              </a:graphicData>
+            </a:graphic>
+          </wp:inline>
+        </w:drawing>
+      </w:r>
+    </w:p>
+    <w:p>
+      <w:pPr>
+        <w:jc w:val="both"/>
+        <w:rPr>
+          <w:rFonts w:ascii="Arial" w:hAnsi="Arial" w:cs="Arial"/>
+        </w:rPr>
+      </w:pPr>
+    </w:p>
+    <w:p>
+      <w:pPr>
+        <w:jc w:val="both"/>
+        <w:rPr>
+          <w:rFonts w:ascii="Arial" w:hAnsi="Arial" w:cs="Arial"/>
+        </w:rPr>
+      </w:pPr>
+      <w:r>
+        <w:rPr>
+          <w:noProof/>
+          <w:lang w:eastAsia="de-DE"/>
+        </w:rPr>
+        <w:drawing>
+          <wp:inline distT="0" distB="0" distL="0" distR="0" wp14:anchorId="494D77B5" wp14:editId="133C94D3">
+            <wp:extent cx="1647734" cy="526695"/>
+            <wp:effectExtent l="0" t="0" r="0" b="6985"/>
+            <wp:docPr id="13" name="Grafik 13"/>
+            <wp:cNvGraphicFramePr>
+              <a:graphicFrameLocks xmlns:a="http://schemas.openxmlformats.org/drawingml/2006/main" noChangeAspect="1"/>
+            </wp:cNvGraphicFramePr>
+            <a:graphic xmlns:a="http://schemas.openxmlformats.org/drawingml/2006/main">
+              <a:graphicData uri="http://schemas.openxmlformats.org/drawingml/2006/picture">
+                <pic:pic xmlns:pic="http://schemas.openxmlformats.org/drawingml/2006/picture">
+                  <pic:nvPicPr>
+                    <pic:cNvPr id="1" name=""/>
+                    <pic:cNvPicPr/>
+                  </pic:nvPicPr>
+                  <pic:blipFill>
+                    <a:blip r:embed="rId18"/>
+                    <a:stretch>
+                      <a:fillRect/>
+                    </a:stretch>
+                  </pic:blipFill>
+                  <pic:spPr>
+                    <a:xfrm>
+                      <a:off x="0" y="0"/>
+                      <a:ext cx="1674161" cy="535142"/>
+                    </a:xfrm>
+                    <a:prstGeom prst="rect">
+                      <a:avLst/>
+                    </a:prstGeom>
+                  </pic:spPr>
+                </pic:pic>
+              </a:graphicData>
+            </a:graphic>
+          </wp:inline>
+        </w:drawing>
+      </w:r>
+      <w:r>
+        <w:rPr>
+          <w:rFonts w:ascii="Arial" w:hAnsi="Arial" w:cs="Arial"/>
+        </w:rPr>
+        <w:t xml:space="preserve"> </w:t>
+      </w:r>
+      <w:r>
+        <w:rPr>
+          <w:noProof/>
+          <w:lang w:eastAsia="de-DE"/>
+        </w:rPr>
+        <w:drawing>
+          <wp:inline distT="0" distB="0" distL="0" distR="0" wp14:anchorId="6B369C58" wp14:editId="372873BC">
+            <wp:extent cx="1587398" cy="587543"/>
+            <wp:effectExtent l="0" t="0" r="0" b="3175"/>
+            <wp:docPr id="14" name="Grafik 14"/>
+            <wp:cNvGraphicFramePr>
+              <a:graphicFrameLocks xmlns:a="http://schemas.openxmlformats.org/drawingml/2006/main" noChangeAspect="1"/>
+            </wp:cNvGraphicFramePr>
+            <a:graphic xmlns:a="http://schemas.openxmlformats.org/drawingml/2006/main">
+              <a:graphicData uri="http://schemas.openxmlformats.org/drawingml/2006/picture">
+                <pic:pic xmlns:pic="http://schemas.openxmlformats.org/drawingml/2006/picture">
+                  <pic:nvPicPr>
+                    <pic:cNvPr id="1" name=""/>
+                    <pic:cNvPicPr/>
+                  </pic:nvPicPr>
+                  <pic:blipFill>
+                    <a:blip r:embed="rId19"/>
+                    <a:stretch>
+                      <a:fillRect/>
+                    </a:stretch>
+                  </pic:blipFill>
+                  <pic:spPr>
+                    <a:xfrm>
+                      <a:off x="0" y="0"/>
+                      <a:ext cx="1628755" cy="602850"/>
+                    </a:xfrm>
+                    <a:prstGeom prst="rect">
+                      <a:avLst/>
+                    </a:prstGeom>
+                  </pic:spPr>
+                </pic:pic>
+              </a:graphicData>
+            </a:graphic>
+          </wp:inline>
+        </w:drawing>
+      </w:r>
+    </w:p>
+    <w:p>
+      <w:pPr>
+        <w:rPr>
+          <w:rFonts w:ascii="Arial" w:hAnsi="Arial" w:cs="Arial"/>
+          <w:b/>
+        </w:rPr>
+      </w:pPr>
+      <w:r>
+        <w:rPr>
+          <w:rFonts w:ascii="Arial" w:hAnsi="Arial" w:cs="Arial"/>
+          <w:b/>
+        </w:rPr>
+        <w:t>Berechnung Umfang:</w:t>
+      </w:r>
+    </w:p>
+    <w:p>
+      <w:pPr>
+        <w:jc w:val="both"/>
+        <w:rPr>
+          <w:rFonts w:ascii="Arial" w:hAnsi="Arial" w:cs="Arial"/>
+        </w:rPr>
+      </w:pPr>
+      <w:r>
+        <w:rPr>
+          <w:rFonts w:ascii="Arial" w:hAnsi="Arial" w:cs="Arial"/>
+        </w:rPr>
+        <w:t xml:space="preserve">Um den Umfang zu berechnen </w:t>
+      </w:r>
+      <w:r>
+        <w:rPr>
+          <w:rFonts w:ascii="Arial" w:hAnsi="Arial" w:cs="Arial"/>
+        </w:rPr>
+        <w:t xml:space="preserve">hatten wir </w:t>
+      </w:r>
+      <w:r>
+        <w:rPr>
+          <w:rFonts w:ascii="Arial" w:hAnsi="Arial" w:cs="Arial"/>
+        </w:rPr>
+        <w:t>eine allgemeine</w:t>
+      </w:r>
+      <w:r>
+        <w:rPr>
+          <w:rFonts w:ascii="Arial" w:hAnsi="Arial" w:cs="Arial"/>
+        </w:rPr>
+        <w:t xml:space="preserve"> Formel für das jeweilige Fraktal aufzustellen, da </w:t>
+      </w:r>
+      <w:r>
+        <w:rPr>
+          <w:rFonts w:ascii="Arial" w:hAnsi="Arial" w:cs="Arial"/>
+        </w:rPr>
+        <w:t>wir die Vermutung hatten das es sich hierbei um eine geometrische Reihe handeln kann und es dann auch eine a</w:t>
+      </w:r>
+      <w:r>
+        <w:rPr>
+          <w:rFonts w:ascii="Arial" w:hAnsi="Arial" w:cs="Arial"/>
+        </w:rPr>
+        <w:t xml:space="preserve">llgemeine </w:t>
+      </w:r>
+      <w:r>
+        <w:rPr>
+          <w:rFonts w:ascii="Arial" w:hAnsi="Arial" w:cs="Arial"/>
+        </w:rPr>
+        <w:t>Lösung für den Flächeninhalt und den Umfang gibt. Somit</w:t>
+      </w:r>
+      <w:r>
+        <w:rPr>
+          <w:rFonts w:ascii="Arial" w:hAnsi="Arial" w:cs="Arial"/>
+        </w:rPr>
+        <w:t xml:space="preserve"> haben wir die Fraktale von n=0 bis n=2 aufgezeichnet, den</w:t>
+      </w:r>
+      <w:r>
+        <w:rPr>
+          <w:rFonts w:ascii="Arial" w:hAnsi="Arial" w:cs="Arial"/>
+        </w:rPr>
+        <w:t xml:space="preserve"> Umfang per Hand berechnet und v</w:t>
+      </w:r>
+      <w:r>
+        <w:rPr>
+          <w:rFonts w:ascii="Arial" w:hAnsi="Arial" w:cs="Arial"/>
+        </w:rPr>
+        <w:t>ersucht die Gleichu</w:t>
+      </w:r>
+      <w:r>
+        <w:rPr>
+          <w:rFonts w:ascii="Arial" w:hAnsi="Arial" w:cs="Arial"/>
+        </w:rPr>
+        <w:t xml:space="preserve">ngen so umzustellen das daraus </w:t>
+      </w:r>
+      <w:r>
+        <w:rPr>
+          <w:rFonts w:ascii="Arial" w:hAnsi="Arial" w:cs="Arial"/>
+        </w:rPr>
+        <w:t>eine Regel ableiten</w:t>
+      </w:r>
+      <w:r>
+        <w:rPr>
+          <w:rFonts w:ascii="Arial" w:hAnsi="Arial" w:cs="Arial"/>
+        </w:rPr>
+        <w:t xml:space="preserve"> werden</w:t>
+      </w:r>
+      <w:r>
+        <w:rPr>
+          <w:rFonts w:ascii="Arial" w:hAnsi="Arial" w:cs="Arial"/>
+        </w:rPr>
+        <w:t xml:space="preserve"> kann. </w:t>
+      </w:r>
+      <w:r>
+        <w:rPr>
+          <w:rFonts w:ascii="Arial" w:hAnsi="Arial" w:cs="Arial"/>
+        </w:rPr>
+        <w:t xml:space="preserve">Wie zu erkennen in den unteren Grafiken. </w:t>
+      </w:r>
+      <w:r>
+        <w:rPr>
+          <w:rFonts w:ascii="Arial" w:hAnsi="Arial" w:cs="Arial"/>
+        </w:rPr>
+        <w:t xml:space="preserve">Um diese Lösung zu </w:t>
+      </w:r>
+      <w:r>
+        <w:rPr>
+          <w:rFonts w:ascii="Arial" w:hAnsi="Arial" w:cs="Arial"/>
+        </w:rPr>
+        <w:t xml:space="preserve">verifizieren </w:t>
+      </w:r>
+      <w:r>
+        <w:rPr>
+          <w:rFonts w:ascii="Arial" w:hAnsi="Arial" w:cs="Arial"/>
+        </w:rPr>
+        <w:t>haben wir per Taschenrechner</w:t>
+      </w:r>
+      <w:r>
+        <w:rPr>
+          <w:rFonts w:ascii="Arial" w:hAnsi="Arial" w:cs="Arial"/>
+        </w:rPr>
+        <w:t xml:space="preserve"> </w:t>
+      </w:r>
+      <w:r>
+        <w:rPr>
+          <w:rFonts w:ascii="Arial" w:hAnsi="Arial" w:cs="Arial"/>
+        </w:rPr>
+        <w:t>(</w:t>
+      </w:r>
+      <w:r>
+        <w:rPr>
+          <w:rFonts w:ascii="Arial" w:hAnsi="Arial" w:cs="Arial"/>
+        </w:rPr>
+        <w:t>Wolfram Alpha</w:t>
+      </w:r>
+      <w:r>
+        <w:rPr>
+          <w:rFonts w:ascii="Arial" w:hAnsi="Arial" w:cs="Arial"/>
+        </w:rPr>
+        <w:t xml:space="preserve">) </w:t>
+      </w:r>
+      <w:r>
+        <w:rPr>
+          <w:rFonts w:ascii="Arial" w:hAnsi="Arial" w:cs="Arial"/>
+        </w:rPr>
+        <w:t xml:space="preserve">ebenfalls den Umfang von n=3 berechnet. Dies </w:t>
+      </w:r>
+      <w:r>
+        <w:rPr>
+          <w:rFonts w:ascii="Arial" w:hAnsi="Arial" w:cs="Arial"/>
+        </w:rPr>
+        <w:t>hat unsere Annahme bestätigt das Fraktale ge</w:t>
+      </w:r>
+      <w:r>
+        <w:rPr>
+          <w:rFonts w:ascii="Arial" w:hAnsi="Arial" w:cs="Arial"/>
+        </w:rPr>
+        <w:t>ometrische Reihen sind und das u</w:t>
+      </w:r>
+      <w:r>
+        <w:rPr>
+          <w:rFonts w:ascii="Arial" w:hAnsi="Arial" w:cs="Arial"/>
+        </w:rPr>
+        <w:t xml:space="preserve">nsere Formel korrekt ist </w:t>
+      </w:r>
+      <w:r>
+        <w:rPr>
+          <w:rFonts w:ascii="Arial" w:hAnsi="Arial" w:cs="Arial"/>
+        </w:rPr>
+        <w:t>sowie</w:t>
+      </w:r>
+      <w:r>
+        <w:rPr>
+          <w:rFonts w:ascii="Arial" w:hAnsi="Arial" w:cs="Arial"/>
+        </w:rPr>
+        <w:t xml:space="preserve"> für</w:t>
+      </w:r>
+      <w:r>
+        <w:rPr>
+          <w:rFonts w:ascii="Arial" w:hAnsi="Arial" w:cs="Arial"/>
+        </w:rPr>
+        <w:t xml:space="preserve"> </w:t>
+      </w:r>
+      <w:r>
+        <w:rPr>
+          <w:rFonts w:ascii="Arial" w:hAnsi="Arial" w:cs="Arial"/>
+        </w:rPr>
+        <w:t xml:space="preserve">jedes beliebiges n gilt. </w:t>
+      </w:r>
+    </w:p>
+    <w:p>
+      <w:pPr>
+        <w:jc w:val="both"/>
+      </w:pPr>
+    </w:p>
+    <w:p>
+      <w:pPr>
+        <w:jc w:val="both"/>
+      </w:pPr>
+      <w:r>
+        <w:rPr>
+          <w:rFonts w:ascii="Times New Roman" w:hAnsi="Times New Roman" w:cs="Times New Roman"/>
+          <w:noProof/>
+          <w:sz w:val="24"/>
+          <w:szCs w:val="24"/>
+          <w:lang w:eastAsia="de-DE"/>
+        </w:rPr>
+        <w:drawing>
+          <wp:anchor distT="0" distB="0" distL="114300" distR="114300" simplePos="0" relativeHeight="251659264" behindDoc="0" locked="0" layoutInCell="1" allowOverlap="1">
+            <wp:simplePos x="0" y="0"/>
+            <wp:positionH relativeFrom="margin">
+              <wp:align>right</wp:align>
+            </wp:positionH>
+            <wp:positionV relativeFrom="paragraph">
+              <wp:posOffset>3277</wp:posOffset>
+            </wp:positionV>
+            <wp:extent cx="5760720" cy="4247515"/>
+            <wp:effectExtent l="0" t="0" r="0" b="635"/>
+            <wp:wrapNone/>
+            <wp:docPr id="1" name="Grafik 1"/>
+            <wp:cNvGraphicFramePr>
+              <a:graphicFrameLocks xmlns:a="http://schemas.openxmlformats.org/drawingml/2006/main" noChangeAspect="1"/>
+            </wp:cNvGraphicFramePr>
+            <a:graphic xmlns:a="http://schemas.openxmlformats.org/drawingml/2006/main">
+              <a:graphicData uri="http://schemas.openxmlformats.org/drawingml/2006/picture">
+                <pic:pic xmlns:pic="http://schemas.openxmlformats.org/drawingml/2006/picture">
+                  <pic:nvPicPr>
+                    <pic:cNvPr id="0" name="Grafik 2"/>
+                    <pic:cNvPicPr>
+                      <a:picLocks noChangeAspect="1" noChangeArrowheads="1"/>
+                    </pic:cNvPicPr>
+                  </pic:nvPicPr>
+                  <pic:blipFill>
+                    <a:blip r:embed="rId20">
+                      <a:extLst>
+                        <a:ext uri="{28A0092B-C50C-407E-A947-70E740481C1C}">
+                          <a14:useLocalDpi xmlns:a14="http://schemas.microsoft.com/office/drawing/2010/main" val="0"/>
+                        </a:ext>
+                      </a:extLst>
+                    </a:blip>
+                    <a:srcRect/>
+                    <a:stretch>
+                      <a:fillRect/>
+                    </a:stretch>
+                  </pic:blipFill>
+                  <pic:spPr bwMode="auto">
+                    <a:xfrm>
+                      <a:off x="0" y="0"/>
+                      <a:ext cx="5760720" cy="4247515"/>
+                    </a:xfrm>
+                    <a:prstGeom prst="rect">
+                      <a:avLst/>
+                    </a:prstGeom>
+                    <a:noFill/>
+                  </pic:spPr>
+                </pic:pic>
+              </a:graphicData>
+            </a:graphic>
+            <wp14:sizeRelH relativeFrom="page">
+              <wp14:pctWidth>0</wp14:pctWidth>
+            </wp14:sizeRelH>
+            <wp14:sizeRelV relativeFrom="page">
+              <wp14:pctHeight>0</wp14:pctHeight>
+            </wp14:sizeRelV>
+          </wp:anchor>
+        </w:drawing>
+      </w:r>
+    </w:p>
+    <w:p>
+      <w:pPr>
+        <w:jc w:val="both"/>
+      </w:pPr>
+    </w:p>
+    <w:p>
+      <w:pPr>
+        <w:jc w:val="both"/>
+      </w:pPr>
+    </w:p>
+    <w:p>
+      <w:pPr>
+        <w:jc w:val="both"/>
+      </w:pPr>
+    </w:p>
+    <w:p>
+      <w:pPr>
+        <w:jc w:val="both"/>
+        <w:rPr>
+          <w:rFonts w:ascii="Arial" w:hAnsi="Arial" w:cs="Arial"/>
+        </w:rPr>
+      </w:pPr>
+    </w:p>
+    <w:p>
+      <w:pPr>
+        <w:jc w:val="both"/>
+        <w:rPr>
+          <w:rFonts w:ascii="Arial" w:hAnsi="Arial" w:cs="Arial"/>
+        </w:rPr>
+      </w:pPr>
+    </w:p>
+    <w:p>
+      <w:pPr>
+        <w:jc w:val="both"/>
+        <w:rPr>
+          <w:rFonts w:ascii="Arial" w:hAnsi="Arial" w:cs="Arial"/>
+        </w:rPr>
+      </w:pPr>
+    </w:p>
+    <w:p>
+      <w:pPr>
+        <w:jc w:val="both"/>
+        <w:rPr>
+          <w:rFonts w:ascii="Arial" w:hAnsi="Arial" w:cs="Arial"/>
+        </w:rPr>
+      </w:pPr>
+    </w:p>
+    <w:p>
+      <w:pPr>
+        <w:jc w:val="both"/>
+        <w:rPr>
+          <w:rFonts w:ascii="Arial" w:hAnsi="Arial" w:cs="Arial"/>
+        </w:rPr>
+      </w:pPr>
+    </w:p>
+    <w:p>
+      <w:pPr>
+        <w:jc w:val="both"/>
+        <w:rPr>
+          <w:rFonts w:ascii="Arial" w:hAnsi="Arial" w:cs="Arial"/>
+        </w:rPr>
+      </w:pPr>
+    </w:p>
+    <w:p>
+      <w:pPr>
+        <w:jc w:val="both"/>
+        <w:rPr>
+          <w:rFonts w:ascii="Arial" w:hAnsi="Arial" w:cs="Arial"/>
+        </w:rPr>
+      </w:pPr>
+    </w:p>
+    <w:p>
+      <w:pPr>
+        <w:jc w:val="both"/>
+        <w:rPr>
+          <w:rFonts w:ascii="Arial" w:hAnsi="Arial" w:cs="Arial"/>
+        </w:rPr>
+      </w:pPr>
+    </w:p>
+    <w:p>
+      <w:pPr>
+        <w:jc w:val="both"/>
+        <w:rPr>
+          <w:rFonts w:ascii="Arial" w:hAnsi="Arial" w:cs="Arial"/>
+        </w:rPr>
+      </w:pPr>
+    </w:p>
+    <w:p>
+      <w:pPr>
+        <w:jc w:val="both"/>
+        <w:rPr>
+          <w:rFonts w:ascii="Arial" w:hAnsi="Arial" w:cs="Arial"/>
+        </w:rPr>
+      </w:pPr>
+    </w:p>
+    <w:p>
+      <w:pPr>
+        <w:jc w:val="both"/>
+        <w:rPr>
+          <w:rFonts w:ascii="Arial" w:hAnsi="Arial" w:cs="Arial"/>
+        </w:rPr>
+      </w:pPr>
+    </w:p>
+    <w:p>
+      <w:pPr>
+        <w:jc w:val="both"/>
+        <w:rPr>
+          <w:rFonts w:ascii="Arial" w:hAnsi="Arial" w:cs="Arial"/>
+        </w:rPr>
+      </w:pPr>
+      <w:r>
+        <w:rPr>
+          <w:noProof/>
+          <w:lang w:eastAsia="de-DE"/>
+        </w:rPr>
+        <w:drawing>
+          <wp:anchor distT="0" distB="0" distL="114300" distR="114300" simplePos="0" relativeHeight="251661312" behindDoc="0" locked="0" layoutInCell="1" allowOverlap="1" wp14:anchorId="6626D27E" wp14:editId="7A6616C5">
+            <wp:simplePos x="0" y="0"/>
+            <wp:positionH relativeFrom="margin">
+              <wp:align>left</wp:align>
+            </wp:positionH>
+            <wp:positionV relativeFrom="paragraph">
+              <wp:posOffset>252730</wp:posOffset>
+            </wp:positionV>
+            <wp:extent cx="5760085" cy="2958465"/>
+            <wp:effectExtent l="0" t="0" r="0" b="0"/>
+            <wp:wrapNone/>
+            <wp:docPr id="3" name="Grafik 3"/>
+            <wp:cNvGraphicFramePr>
+              <a:graphicFrameLocks xmlns:a="http://schemas.openxmlformats.org/drawingml/2006/main" noChangeAspect="1"/>
+            </wp:cNvGraphicFramePr>
+            <a:graphic xmlns:a="http://schemas.openxmlformats.org/drawingml/2006/main">
+              <a:graphicData uri="http://schemas.openxmlformats.org/drawingml/2006/picture">
+                <pic:pic xmlns:pic="http://schemas.openxmlformats.org/drawingml/2006/picture">
+                  <pic:nvPicPr>
+                    <pic:cNvPr id="0" name="Picture 5"/>
+                    <pic:cNvPicPr>
+                      <a:picLocks noChangeAspect="1" noChangeArrowheads="1"/>
+                    </pic:cNvPicPr>
+                  </pic:nvPicPr>
+                  <pic:blipFill>
+                    <a:blip r:embed="rId21" cstate="print">
+                      <a:extLst>
+                        <a:ext uri="{28A0092B-C50C-407E-A947-70E740481C1C}">
+                          <a14:useLocalDpi xmlns:a14="http://schemas.microsoft.com/office/drawing/2010/main" val="0"/>
+                        </a:ext>
+                      </a:extLst>
+                    </a:blip>
+                    <a:srcRect/>
+                    <a:stretch>
+                      <a:fillRect/>
+                    </a:stretch>
+                  </pic:blipFill>
+                  <pic:spPr bwMode="auto">
+                    <a:xfrm>
+                      <a:off x="0" y="0"/>
+                      <a:ext cx="5760085" cy="2958465"/>
+                    </a:xfrm>
+                    <a:prstGeom prst="rect">
+                      <a:avLst/>
+                    </a:prstGeom>
+                    <a:noFill/>
+                    <a:ln>
+                      <a:noFill/>
+                    </a:ln>
+                  </pic:spPr>
+                </pic:pic>
+              </a:graphicData>
+            </a:graphic>
+          </wp:anchor>
+        </w:drawing>
+      </w:r>
+    </w:p>
+    <w:p>
+      <w:pPr>
+        <w:jc w:val="both"/>
+        <w:rPr>
+          <w:rFonts w:ascii="Arial" w:hAnsi="Arial" w:cs="Arial"/>
+        </w:rPr>
+      </w:pPr>
+    </w:p>
+    <w:p>
+      <w:pPr>
+        <w:jc w:val="both"/>
+        <w:rPr>
+          <w:rFonts w:ascii="Arial" w:hAnsi="Arial" w:cs="Arial"/>
+        </w:rPr>
+      </w:pPr>
+    </w:p>
+    <w:p>
+      <w:pPr>
+        <w:jc w:val="both"/>
+        <w:rPr>
+          <w:rFonts w:ascii="Arial" w:hAnsi="Arial" w:cs="Arial"/>
+        </w:rPr>
+      </w:pPr>
+    </w:p>
+    <w:p>
+      <w:pPr>
+        <w:jc w:val="both"/>
+        <w:rPr>
+          <w:rFonts w:ascii="Arial" w:hAnsi="Arial" w:cs="Arial"/>
+        </w:rPr>
+      </w:pPr>
+    </w:p>
+    <w:p>
+      <w:pPr>
+        <w:jc w:val="both"/>
+        <w:rPr>
+          <w:rFonts w:ascii="Arial" w:hAnsi="Arial" w:cs="Arial"/>
+        </w:rPr>
+      </w:pPr>
+    </w:p>
+    <w:p>
+      <w:pPr>
+        <w:jc w:val="both"/>
+        <w:rPr>
+          <w:rFonts w:ascii="Arial" w:hAnsi="Arial" w:cs="Arial"/>
+        </w:rPr>
+      </w:pPr>
+    </w:p>
+    <w:p>
+      <w:pPr>
+        <w:jc w:val="both"/>
+        <w:rPr>
+          <w:rFonts w:ascii="Arial" w:hAnsi="Arial" w:cs="Arial"/>
+        </w:rPr>
+      </w:pPr>
+    </w:p>
+    <w:p>
+      <w:pPr>
+        <w:jc w:val="both"/>
+        <w:rPr>
+          <w:rFonts w:ascii="Arial" w:hAnsi="Arial" w:cs="Arial"/>
+        </w:rPr>
+      </w:pPr>
+    </w:p>
+    <w:p>
+      <w:pPr>
+        <w:jc w:val="both"/>
+        <w:rPr>
+          <w:rFonts w:ascii="Arial" w:hAnsi="Arial" w:cs="Arial"/>
+        </w:rPr>
+      </w:pPr>
+    </w:p>
+    <w:p>
+      <w:pPr>
+        <w:jc w:val="both"/>
+        <w:rPr>
+          <w:rFonts w:ascii="Arial" w:hAnsi="Arial" w:cs="Arial"/>
+        </w:rPr>
+      </w:pPr>
+    </w:p>
+    <w:p>
+      <w:pPr>
+        <w:jc w:val="both"/>
+        <w:rPr>
+          <w:rFonts w:ascii="Arial" w:hAnsi="Arial" w:cs="Arial"/>
+        </w:rPr>
+      </w:pPr>
+    </w:p>
+    <w:p>
+      <w:pPr>
+        <w:jc w:val="both"/>
+        <w:rPr>
+          <w:rFonts w:ascii="Arial" w:hAnsi="Arial" w:cs="Arial"/>
+          <w:b/>
+        </w:rPr>
+      </w:pPr>
+      <w:r>
+        <w:rPr>
+          <w:rFonts w:ascii="Arial" w:hAnsi="Arial" w:cs="Arial"/>
+          <w:b/>
+        </w:rPr>
+        <w:t>Quellen:</w:t>
+      </w:r>
+    </w:p>
+    <w:p>
+      <w:pPr>
+        <w:jc w:val="both"/>
+        <w:rPr>
+          <w:rFonts w:ascii="Arial" w:hAnsi="Arial" w:cs="Arial"/>
+          <w:sz w:val="20"/>
+        </w:rPr>
+      </w:pPr>
+      <w:r>
+        <w:rPr>
+          <w:rFonts w:ascii="Arial" w:hAnsi="Arial" w:cs="Arial"/>
+          <w:sz w:val="20"/>
+        </w:rPr>
+        <w:t>Bücher:</w:t>
+      </w:r>
+    </w:p>
+    <w:p>
+      <w:pPr>
+        <w:pStyle w:val="Listenabsatz"/>
+        <w:numPr>
+          <w:ilvl w:val="0"/>
+          <w:numId w:val="1"/>
+        </w:numPr>
+        <w:jc w:val="both"/>
+        <w:rPr>
+          <w:rFonts w:ascii="Arial" w:hAnsi="Arial" w:cs="Arial"/>
+          <w:b/>
+        </w:rPr>
+      </w:pPr>
+      <w:r>
+        <w:rPr>
+          <w:rStyle w:val="Fett"/>
+          <w:b w:val="0"/>
+        </w:rPr>
+        <w:t>Die</w:t>
+      </w:r>
+      <w:r>
+        <w:rPr>
+          <w:rStyle w:val="Fett"/>
+          <w:b w:val="0"/>
+        </w:rPr>
+        <w:t xml:space="preserve"> </w:t>
+      </w:r>
+      <w:r>
+        <w:rPr>
+          <w:rStyle w:val="Fett"/>
+          <w:b w:val="0"/>
+        </w:rPr>
+        <w:t>fraktale</w:t>
+      </w:r>
+      <w:r>
+        <w:rPr>
+          <w:rStyle w:val="Fett"/>
+          <w:b w:val="0"/>
+        </w:rPr>
+        <w:t xml:space="preserve"> </w:t>
+      </w:r>
+      <w:r>
+        <w:rPr>
+          <w:rStyle w:val="Fett"/>
+          <w:b w:val="0"/>
+        </w:rPr>
+        <w:t>Geometrie</w:t>
+      </w:r>
+      <w:r>
+        <w:rPr>
+          <w:rStyle w:val="Fett"/>
+          <w:b w:val="0"/>
+        </w:rPr>
+        <w:t xml:space="preserve"> </w:t>
+      </w:r>
+      <w:r>
+        <w:rPr>
+          <w:rStyle w:val="Fett"/>
+          <w:b w:val="0"/>
+        </w:rPr>
+        <w:t>der</w:t>
+      </w:r>
+      <w:r>
+        <w:rPr>
+          <w:rStyle w:val="Fett"/>
+          <w:b w:val="0"/>
+        </w:rPr>
+        <w:t xml:space="preserve"> </w:t>
+      </w:r>
+      <w:r>
+        <w:rPr>
+          <w:rStyle w:val="Fett"/>
+          <w:b w:val="0"/>
+        </w:rPr>
+        <w:t>Natur</w:t>
+      </w:r>
+      <w:r>
+        <w:rPr>
+          <w:b/>
+        </w:rPr>
+        <w:t xml:space="preserve"> </w:t>
+      </w:r>
+      <w:r>
+        <w:t>Mandelbrot,</w:t>
+      </w:r>
+      <w:r>
+        <w:t xml:space="preserve"> </w:t>
+      </w:r>
+      <w:r>
+        <w:t>Benoît</w:t>
+      </w:r>
+      <w:r>
+        <w:t xml:space="preserve"> B.  </w:t>
+      </w:r>
+      <w:r>
+        <w:t>039000147670 / 00/SK 350 M271</w:t>
+      </w:r>
+    </w:p>
+    <w:p>
+      <w:pPr>
+        <w:pStyle w:val="Listenabsatz"/>
+        <w:numPr>
+          <w:ilvl w:val="0"/>
+          <w:numId w:val="1"/>
+        </w:numPr>
+        <w:jc w:val="both"/>
+        <w:rPr>
+          <w:rFonts w:ascii="Arial" w:hAnsi="Arial" w:cs="Arial"/>
+          <w:b/>
+        </w:rPr>
+      </w:pPr>
+      <w:r>
+        <w:rPr>
+          <w:rStyle w:val="Fett"/>
+          <w:b w:val="0"/>
+        </w:rPr>
+        <w:t>Fraktale</w:t>
+      </w:r>
+      <w:r>
+        <w:rPr>
+          <w:b/>
+        </w:rPr>
+        <w:t xml:space="preserve"> </w:t>
+      </w:r>
+      <w:r>
+        <w:t>Hastings,</w:t>
+      </w:r>
+      <w:r>
+        <w:t xml:space="preserve"> </w:t>
+      </w:r>
+      <w:r>
+        <w:t>Harold</w:t>
+      </w:r>
+      <w:r>
+        <w:t xml:space="preserve"> M.  </w:t>
+      </w:r>
+      <w:r>
+        <w:t>039001874014 / 00/UG 3900 H357 F8</w:t>
+      </w:r>
+    </w:p>
+    <w:p>
+      <w:pPr>
+        <w:jc w:val="both"/>
+        <w:rPr>
+          <w:rFonts w:ascii="Arial" w:hAnsi="Arial" w:cs="Arial"/>
+          <w:sz w:val="20"/>
+        </w:rPr>
+      </w:pPr>
+      <w:r>
+        <w:rPr>
+          <w:rFonts w:ascii="Arial" w:hAnsi="Arial" w:cs="Arial"/>
+          <w:sz w:val="20"/>
+        </w:rPr>
+        <w:t>Internet</w:t>
+      </w:r>
+      <w:r>
+        <w:rPr>
+          <w:rFonts w:ascii="Arial" w:hAnsi="Arial" w:cs="Arial"/>
+          <w:sz w:val="20"/>
+        </w:rPr>
+        <w:t>:</w:t>
+      </w:r>
+    </w:p>
+    <w:p>
+      <w:pPr>
+        <w:pStyle w:val="Listenabsatz"/>
+        <w:numPr>
+          <w:ilvl w:val="0"/>
+          <w:numId w:val="1"/>
+        </w:numPr>
+        <w:jc w:val="both"/>
+        <w:rPr>
+          <w:rFonts w:ascii="Arial" w:hAnsi="Arial" w:cs="Arial"/>
+          <w:sz w:val="20"/>
+        </w:rPr>
+      </w:pPr>
+      <w:r>
+        <w:rPr>
+          <w:rFonts w:ascii="Arial" w:hAnsi="Arial" w:cs="Arial"/>
+          <w:sz w:val="20"/>
+        </w:rPr>
+        <w:t>https://de.wikipedia.org/wiki/Fraktal (</w:t>
+      </w:r>
+      <w:proofErr w:type="spellStart"/>
+      <w:r>
+        <w:rPr>
+          <w:rFonts w:ascii="Arial" w:hAnsi="Arial" w:cs="Arial"/>
+          <w:sz w:val="20"/>
+        </w:rPr>
+        <w:t>ws</w:t>
+      </w:r>
+      <w:proofErr w:type="spellEnd"/>
+      <w:r>
+        <w:rPr>
+          <w:rFonts w:ascii="Arial" w:hAnsi="Arial" w:cs="Arial"/>
+          <w:sz w:val="20"/>
+        </w:rPr>
+        <w:t>. 01.05.2019)</w:t>
+      </w:r>
+    </w:p>
+    <w:p>
+      <w:pPr>
+        <w:pStyle w:val="Listenabsatz"/>
+        <w:numPr>
+          <w:ilvl w:val="0"/>
+          <w:numId w:val="1"/>
+        </w:numPr>
+        <w:jc w:val="both"/>
+        <w:rPr>
+          <w:rFonts w:ascii="Arial" w:hAnsi="Arial" w:cs="Arial"/>
+          <w:sz w:val="20"/>
+        </w:rPr>
+      </w:pPr>
+      <w:r>
+        <w:rPr>
+          <w:rFonts w:ascii="Arial" w:hAnsi="Arial" w:cs="Arial"/>
+          <w:sz w:val="20"/>
+        </w:rPr>
+        <w:t xml:space="preserve">http://datagenetics.com/blog/january12016/index.html </w:t>
+      </w:r>
+      <w:r>
+        <w:rPr>
+          <w:rFonts w:ascii="Arial" w:hAnsi="Arial" w:cs="Arial"/>
+          <w:sz w:val="20"/>
+        </w:rPr>
+        <w:t>(</w:t>
+      </w:r>
+      <w:proofErr w:type="spellStart"/>
+      <w:r>
+        <w:rPr>
+          <w:rFonts w:ascii="Arial" w:hAnsi="Arial" w:cs="Arial"/>
+          <w:sz w:val="20"/>
+        </w:rPr>
+        <w:t>ws</w:t>
+      </w:r>
+      <w:proofErr w:type="spellEnd"/>
+      <w:r>
+        <w:rPr>
+          <w:rFonts w:ascii="Arial" w:hAnsi="Arial" w:cs="Arial"/>
+          <w:sz w:val="20"/>
+        </w:rPr>
+        <w:t>. 01.05</w:t>
+      </w:r>
+      <w:r>
+        <w:rPr>
+          <w:rFonts w:ascii="Arial" w:hAnsi="Arial" w:cs="Arial"/>
+          <w:sz w:val="20"/>
+        </w:rPr>
+        <w:t>.2019)</w:t>
+      </w:r>
+    </w:p>
     <w:sectPr>
+      <w:headerReference w:type="default" r:id="rId22"/>
       <w:pgSz w:w="11906" w:h="16838"/>
       <w:pgMar w:top="1417" w:right="1417" w:bottom="1134" w:left="1417" w:header="708" w:footer="708" w:gutter="0"/>
       <w:cols w:space="708"/>
@@ -14,6 +2245,217 @@
     </w:sectPr>
   </w:body>
 </w:document>
+</file>
+
+<file path=word/endnotes.xml><?xml version="1.0" encoding="utf-8"?>
+<w:endnotes xmlns:wpc="http://schemas.microsoft.com/office/word/2010/wordprocessingCanvas" xmlns:mc="http://schemas.openxmlformats.org/markup-compatibility/2006" xmlns:o="urn:schemas-microsoft-com:office:office" xmlns:r="http://schemas.openxmlformats.org/officeDocument/2006/relationships" xmlns:m="http://schemas.openxmlformats.org/officeDocument/2006/math" xmlns:v="urn:schemas-microsoft-com:vml" xmlns:wp14="http://schemas.microsoft.com/office/word/2010/wordprocessingDrawing" xmlns:wp="http://schemas.openxmlformats.org/drawingml/2006/wordprocessingDrawing" xmlns:w10="urn:schemas-microsoft-com:office:word" xmlns:w="http://schemas.openxmlformats.org/wordprocessingml/2006/main" xmlns:w14="http://schemas.microsoft.com/office/word/2010/wordml" xmlns:w15="http://schemas.microsoft.com/office/word/2012/wordml" xmlns:wpg="http://schemas.microsoft.com/office/word/2010/wordprocessingGroup" xmlns:wpi="http://schemas.microsoft.com/office/word/2010/wordprocessingInk" xmlns:wne="http://schemas.microsoft.com/office/word/2006/wordml" xmlns:wps="http://schemas.microsoft.com/office/word/2010/wordprocessingShape" mc:Ignorable="w14 w15 wp14">
+  <w:endnote w:type="separator" w:id="-1">
+    <w:p>
+      <w:pPr>
+        <w:spacing w:after="0" w:line="240" w:lineRule="auto"/>
+      </w:pPr>
+      <w:r>
+        <w:separator/>
+      </w:r>
+    </w:p>
+  </w:endnote>
+  <w:endnote w:type="continuationSeparator" w:id="0">
+    <w:p>
+      <w:pPr>
+        <w:spacing w:after="0" w:line="240" w:lineRule="auto"/>
+      </w:pPr>
+      <w:r>
+        <w:continuationSeparator/>
+      </w:r>
+    </w:p>
+  </w:endnote>
+</w:endnotes>
+</file>
+
+<file path=word/footnotes.xml><?xml version="1.0" encoding="utf-8"?>
+<w:footnotes xmlns:wpc="http://schemas.microsoft.com/office/word/2010/wordprocessingCanvas" xmlns:mc="http://schemas.openxmlformats.org/markup-compatibility/2006" xmlns:o="urn:schemas-microsoft-com:office:office" xmlns:r="http://schemas.openxmlformats.org/officeDocument/2006/relationships" xmlns:m="http://schemas.openxmlformats.org/officeDocument/2006/math" xmlns:v="urn:schemas-microsoft-com:vml" xmlns:wp14="http://schemas.microsoft.com/office/word/2010/wordprocessingDrawing" xmlns:wp="http://schemas.openxmlformats.org/drawingml/2006/wordprocessingDrawing" xmlns:w10="urn:schemas-microsoft-com:office:word" xmlns:w="http://schemas.openxmlformats.org/wordprocessingml/2006/main" xmlns:w14="http://schemas.microsoft.com/office/word/2010/wordml" xmlns:w15="http://schemas.microsoft.com/office/word/2012/wordml" xmlns:wpg="http://schemas.microsoft.com/office/word/2010/wordprocessingGroup" xmlns:wpi="http://schemas.microsoft.com/office/word/2010/wordprocessingInk" xmlns:wne="http://schemas.microsoft.com/office/word/2006/wordml" xmlns:wps="http://schemas.microsoft.com/office/word/2010/wordprocessingShape" mc:Ignorable="w14 w15 wp14">
+  <w:footnote w:type="separator" w:id="-1">
+    <w:p>
+      <w:pPr>
+        <w:spacing w:after="0" w:line="240" w:lineRule="auto"/>
+      </w:pPr>
+      <w:r>
+        <w:separator/>
+      </w:r>
+    </w:p>
+  </w:footnote>
+  <w:footnote w:type="continuationSeparator" w:id="0">
+    <w:p>
+      <w:pPr>
+        <w:spacing w:after="0" w:line="240" w:lineRule="auto"/>
+      </w:pPr>
+      <w:r>
+        <w:continuationSeparator/>
+      </w:r>
+    </w:p>
+  </w:footnote>
+</w:footnotes>
+</file>
+
+<file path=word/header1.xml><?xml version="1.0" encoding="utf-8"?>
+<w:hdr xmlns:wpc="http://schemas.microsoft.com/office/word/2010/wordprocessingCanvas" xmlns:mc="http://schemas.openxmlformats.org/markup-compatibility/2006" xmlns:o="urn:schemas-microsoft-com:office:office" xmlns:r="http://schemas.openxmlformats.org/officeDocument/2006/relationships" xmlns:m="http://schemas.openxmlformats.org/officeDocument/2006/math" xmlns:v="urn:schemas-microsoft-com:vml" xmlns:wp14="http://schemas.microsoft.com/office/word/2010/wordprocessingDrawing" xmlns:wp="http://schemas.openxmlformats.org/drawingml/2006/wordprocessingDrawing" xmlns:w10="urn:schemas-microsoft-com:office:word" xmlns:w="http://schemas.openxmlformats.org/wordprocessingml/2006/main" xmlns:w14="http://schemas.microsoft.com/office/word/2010/wordml" xmlns:w15="http://schemas.microsoft.com/office/word/2012/wordml" xmlns:wpg="http://schemas.microsoft.com/office/word/2010/wordprocessingGroup" xmlns:wpi="http://schemas.microsoft.com/office/word/2010/wordprocessingInk" xmlns:wne="http://schemas.microsoft.com/office/word/2006/wordml" xmlns:wps="http://schemas.microsoft.com/office/word/2010/wordprocessingShape" mc:Ignorable="w14 w15 wp14">
+  <w:p>
+    <w:pPr>
+      <w:pStyle w:val="Kopfzeile"/>
+      <w:rPr>
+        <w:rFonts w:ascii="Arial" w:hAnsi="Arial" w:cs="Arial"/>
+      </w:rPr>
+    </w:pPr>
+    <w:r>
+      <w:rPr>
+        <w:rFonts w:ascii="Arial" w:hAnsi="Arial" w:cs="Arial"/>
+      </w:rPr>
+      <w:t xml:space="preserve">Alexander M. Westphal </w:t>
+    </w:r>
+    <w:r>
+      <w:rPr>
+        <w:rFonts w:ascii="Arial" w:hAnsi="Arial" w:cs="Arial"/>
+      </w:rPr>
+      <w:tab/>
+      <w:t>Klaus Riedl</w:t>
+    </w:r>
+    <w:r>
+      <w:rPr>
+        <w:rFonts w:ascii="Arial" w:hAnsi="Arial" w:cs="Arial"/>
+      </w:rPr>
+      <w:tab/>
+      <w:t xml:space="preserve">Robert </w:t>
+    </w:r>
+    <w:proofErr w:type="spellStart"/>
+    <w:r>
+      <w:rPr>
+        <w:rFonts w:ascii="Arial" w:hAnsi="Arial" w:cs="Arial"/>
+      </w:rPr>
+      <w:t>Taglauer</w:t>
+    </w:r>
+    <w:proofErr w:type="spellEnd"/>
+  </w:p>
+</w:hdr>
+</file>
+
+<file path=word/numbering.xml><?xml version="1.0" encoding="utf-8"?>
+<w:numbering xmlns:wpc="http://schemas.microsoft.com/office/word/2010/wordprocessingCanvas" xmlns:mc="http://schemas.openxmlformats.org/markup-compatibility/2006" xmlns:o="urn:schemas-microsoft-com:office:office" xmlns:r="http://schemas.openxmlformats.org/officeDocument/2006/relationships" xmlns:m="http://schemas.openxmlformats.org/officeDocument/2006/math" xmlns:v="urn:schemas-microsoft-com:vml" xmlns:wp14="http://schemas.microsoft.com/office/word/2010/wordprocessingDrawing" xmlns:wp="http://schemas.openxmlformats.org/drawingml/2006/wordprocessingDrawing" xmlns:w10="urn:schemas-microsoft-com:office:word" xmlns:w="http://schemas.openxmlformats.org/wordprocessingml/2006/main" xmlns:w14="http://schemas.microsoft.com/office/word/2010/wordml" xmlns:w15="http://schemas.microsoft.com/office/word/2012/wordml" xmlns:wpg="http://schemas.microsoft.com/office/word/2010/wordprocessingGroup" xmlns:wpi="http://schemas.microsoft.com/office/word/2010/wordprocessingInk" xmlns:wne="http://schemas.microsoft.com/office/word/2006/wordml" xmlns:wps="http://schemas.microsoft.com/office/word/2010/wordprocessingShape" mc:Ignorable="w14 w15 wp14">
+  <w:abstractNum w:abstractNumId="0" w15:restartNumberingAfterBreak="0">
+    <w:nsid w:val="483428E2"/>
+    <w:multiLevelType w:val="hybridMultilevel"/>
+    <w:tmpl w:val="182485C2"/>
+    <w:lvl w:ilvl="0" w:tplc="029EBA4A">
+      <w:numFmt w:val="bullet"/>
+      <w:lvlText w:val="-"/>
+      <w:lvlJc w:val="left"/>
+      <w:pPr>
+        <w:ind w:left="420" w:hanging="360"/>
+      </w:pPr>
+      <w:rPr>
+        <w:rFonts w:ascii="Arial" w:eastAsiaTheme="minorHAnsi" w:hAnsi="Arial" w:cs="Arial" w:hint="default"/>
+      </w:rPr>
+    </w:lvl>
+    <w:lvl w:ilvl="1" w:tplc="04070003" w:tentative="1">
+      <w:start w:val="1"/>
+      <w:numFmt w:val="bullet"/>
+      <w:lvlText w:val="o"/>
+      <w:lvlJc w:val="left"/>
+      <w:pPr>
+        <w:ind w:left="1140" w:hanging="360"/>
+      </w:pPr>
+      <w:rPr>
+        <w:rFonts w:ascii="Courier New" w:hAnsi="Courier New" w:cs="Courier New" w:hint="default"/>
+      </w:rPr>
+    </w:lvl>
+    <w:lvl w:ilvl="2" w:tplc="04070005" w:tentative="1">
+      <w:start w:val="1"/>
+      <w:numFmt w:val="bullet"/>
+      <w:lvlText w:val=""/>
+      <w:lvlJc w:val="left"/>
+      <w:pPr>
+        <w:ind w:left="1860" w:hanging="360"/>
+      </w:pPr>
+      <w:rPr>
+        <w:rFonts w:ascii="Wingdings" w:hAnsi="Wingdings" w:hint="default"/>
+      </w:rPr>
+    </w:lvl>
+    <w:lvl w:ilvl="3" w:tplc="04070001" w:tentative="1">
+      <w:start w:val="1"/>
+      <w:numFmt w:val="bullet"/>
+      <w:lvlText w:val=""/>
+      <w:lvlJc w:val="left"/>
+      <w:pPr>
+        <w:ind w:left="2580" w:hanging="360"/>
+      </w:pPr>
+      <w:rPr>
+        <w:rFonts w:ascii="Symbol" w:hAnsi="Symbol" w:hint="default"/>
+      </w:rPr>
+    </w:lvl>
+    <w:lvl w:ilvl="4" w:tplc="04070003" w:tentative="1">
+      <w:start w:val="1"/>
+      <w:numFmt w:val="bullet"/>
+      <w:lvlText w:val="o"/>
+      <w:lvlJc w:val="left"/>
+      <w:pPr>
+        <w:ind w:left="3300" w:hanging="360"/>
+      </w:pPr>
+      <w:rPr>
+        <w:rFonts w:ascii="Courier New" w:hAnsi="Courier New" w:cs="Courier New" w:hint="default"/>
+      </w:rPr>
+    </w:lvl>
+    <w:lvl w:ilvl="5" w:tplc="04070005" w:tentative="1">
+      <w:start w:val="1"/>
+      <w:numFmt w:val="bullet"/>
+      <w:lvlText w:val=""/>
+      <w:lvlJc w:val="left"/>
+      <w:pPr>
+        <w:ind w:left="4020" w:hanging="360"/>
+      </w:pPr>
+      <w:rPr>
+        <w:rFonts w:ascii="Wingdings" w:hAnsi="Wingdings" w:hint="default"/>
+      </w:rPr>
+    </w:lvl>
+    <w:lvl w:ilvl="6" w:tplc="04070001" w:tentative="1">
+      <w:start w:val="1"/>
+      <w:numFmt w:val="bullet"/>
+      <w:lvlText w:val=""/>
+      <w:lvlJc w:val="left"/>
+      <w:pPr>
+        <w:ind w:left="4740" w:hanging="360"/>
+      </w:pPr>
+      <w:rPr>
+        <w:rFonts w:ascii="Symbol" w:hAnsi="Symbol" w:hint="default"/>
+      </w:rPr>
+    </w:lvl>
+    <w:lvl w:ilvl="7" w:tplc="04070003" w:tentative="1">
+      <w:start w:val="1"/>
+      <w:numFmt w:val="bullet"/>
+      <w:lvlText w:val="o"/>
+      <w:lvlJc w:val="left"/>
+      <w:pPr>
+        <w:ind w:left="5460" w:hanging="360"/>
+      </w:pPr>
+      <w:rPr>
+        <w:rFonts w:ascii="Courier New" w:hAnsi="Courier New" w:cs="Courier New" w:hint="default"/>
+      </w:rPr>
+    </w:lvl>
+    <w:lvl w:ilvl="8" w:tplc="04070005" w:tentative="1">
+      <w:start w:val="1"/>
+      <w:numFmt w:val="bullet"/>
+      <w:lvlText w:val=""/>
+      <w:lvlJc w:val="left"/>
+      <w:pPr>
+        <w:ind w:left="6180" w:hanging="360"/>
+      </w:pPr>
+      <w:rPr>
+        <w:rFonts w:ascii="Wingdings" w:hAnsi="Wingdings" w:hint="default"/>
+      </w:rPr>
+    </w:lvl>
+  </w:abstractNum>
+  <w:num w:numId="1">
+    <w:abstractNumId w:val="0"/>
+  </w:num>
+</w:numbering>
 </file>
 
 <file path=word/styles.xml><?xml version="1.0" encoding="utf-8"?>
@@ -410,6 +2852,27 @@
     <w:name w:val="Normal"/>
     <w:qFormat/>
   </w:style>
+  <w:style w:type="paragraph" w:styleId="berschrift1">
+    <w:name w:val="heading 1"/>
+    <w:basedOn w:val="Standard"/>
+    <w:next w:val="Standard"/>
+    <w:link w:val="berschrift1Zchn"/>
+    <w:uiPriority w:val="9"/>
+    <w:qFormat/>
+    <w:rsid w:val="008455EE"/>
+    <w:pPr>
+      <w:keepNext/>
+      <w:keepLines/>
+      <w:spacing w:before="240" w:after="0"/>
+      <w:outlineLvl w:val="0"/>
+    </w:pPr>
+    <w:rPr>
+      <w:rFonts w:asciiTheme="majorHAnsi" w:eastAsiaTheme="majorEastAsia" w:hAnsiTheme="majorHAnsi" w:cstheme="majorBidi"/>
+      <w:color w:val="2E74B5" w:themeColor="accent1" w:themeShade="BF"/>
+      <w:sz w:val="32"/>
+      <w:szCs w:val="32"/>
+    </w:rPr>
+  </w:style>
   <w:style w:type="character" w:default="1" w:styleId="Absatz-Standardschriftart">
     <w:name w:val="Default Paragraph Font"/>
     <w:uiPriority w:val="1"/>
@@ -436,6 +2899,117 @@
     <w:uiPriority w:val="99"/>
     <w:semiHidden/>
     <w:unhideWhenUsed/>
+  </w:style>
+  <w:style w:type="paragraph" w:styleId="Kopfzeile">
+    <w:name w:val="header"/>
+    <w:basedOn w:val="Standard"/>
+    <w:link w:val="KopfzeileZchn"/>
+    <w:uiPriority w:val="99"/>
+    <w:unhideWhenUsed/>
+    <w:rsid w:val="00015E05"/>
+    <w:pPr>
+      <w:tabs>
+        <w:tab w:val="center" w:pos="4536"/>
+        <w:tab w:val="right" w:pos="9072"/>
+      </w:tabs>
+      <w:spacing w:after="0" w:line="240" w:lineRule="auto"/>
+    </w:pPr>
+  </w:style>
+  <w:style w:type="character" w:customStyle="1" w:styleId="KopfzeileZchn">
+    <w:name w:val="Kopfzeile Zchn"/>
+    <w:basedOn w:val="Absatz-Standardschriftart"/>
+    <w:link w:val="Kopfzeile"/>
+    <w:uiPriority w:val="99"/>
+    <w:rsid w:val="00015E05"/>
+  </w:style>
+  <w:style w:type="paragraph" w:styleId="Fuzeile">
+    <w:name w:val="footer"/>
+    <w:basedOn w:val="Standard"/>
+    <w:link w:val="FuzeileZchn"/>
+    <w:uiPriority w:val="99"/>
+    <w:unhideWhenUsed/>
+    <w:rsid w:val="00015E05"/>
+    <w:pPr>
+      <w:tabs>
+        <w:tab w:val="center" w:pos="4536"/>
+        <w:tab w:val="right" w:pos="9072"/>
+      </w:tabs>
+      <w:spacing w:after="0" w:line="240" w:lineRule="auto"/>
+    </w:pPr>
+  </w:style>
+  <w:style w:type="character" w:customStyle="1" w:styleId="FuzeileZchn">
+    <w:name w:val="Fußzeile Zchn"/>
+    <w:basedOn w:val="Absatz-Standardschriftart"/>
+    <w:link w:val="Fuzeile"/>
+    <w:uiPriority w:val="99"/>
+    <w:rsid w:val="00015E05"/>
+  </w:style>
+  <w:style w:type="paragraph" w:customStyle="1" w:styleId="Text">
+    <w:name w:val="Text"/>
+    <w:rsid w:val="00844D77"/>
+    <w:pPr>
+      <w:pBdr>
+        <w:top w:val="nil"/>
+        <w:left w:val="nil"/>
+        <w:bottom w:val="nil"/>
+        <w:right w:val="nil"/>
+        <w:between w:val="nil"/>
+        <w:bar w:val="nil"/>
+      </w:pBdr>
+      <w:spacing w:after="0" w:line="240" w:lineRule="auto"/>
+    </w:pPr>
+    <w:rPr>
+      <w:rFonts w:ascii="Helvetica Neue" w:eastAsia="Helvetica Neue" w:hAnsi="Helvetica Neue" w:cs="Helvetica Neue"/>
+      <w:color w:val="000000"/>
+      <w:bdr w:val="nil"/>
+      <w:lang w:eastAsia="de-DE"/>
+    </w:rPr>
+  </w:style>
+  <w:style w:type="paragraph" w:styleId="Listenabsatz">
+    <w:name w:val="List Paragraph"/>
+    <w:basedOn w:val="Standard"/>
+    <w:uiPriority w:val="34"/>
+    <w:qFormat/>
+    <w:rsid w:val="00425D5F"/>
+    <w:pPr>
+      <w:ind w:left="720"/>
+      <w:contextualSpacing/>
+    </w:pPr>
+  </w:style>
+  <w:style w:type="character" w:styleId="Fett">
+    <w:name w:val="Strong"/>
+    <w:basedOn w:val="Absatz-Standardschriftart"/>
+    <w:uiPriority w:val="22"/>
+    <w:qFormat/>
+    <w:rsid w:val="00425D5F"/>
+    <w:rPr>
+      <w:b/>
+      <w:bCs/>
+    </w:rPr>
+  </w:style>
+  <w:style w:type="character" w:styleId="Hyperlink">
+    <w:name w:val="Hyperlink"/>
+    <w:basedOn w:val="Absatz-Standardschriftart"/>
+    <w:uiPriority w:val="99"/>
+    <w:unhideWhenUsed/>
+    <w:rsid w:val="00425D5F"/>
+    <w:rPr>
+      <w:color w:val="0563C1" w:themeColor="hyperlink"/>
+      <w:u w:val="single"/>
+    </w:rPr>
+  </w:style>
+  <w:style w:type="character" w:customStyle="1" w:styleId="berschrift1Zchn">
+    <w:name w:val="Überschrift 1 Zchn"/>
+    <w:basedOn w:val="Absatz-Standardschriftart"/>
+    <w:link w:val="berschrift1"/>
+    <w:uiPriority w:val="9"/>
+    <w:rsid w:val="008455EE"/>
+    <w:rPr>
+      <w:rFonts w:asciiTheme="majorHAnsi" w:eastAsiaTheme="majorEastAsia" w:hAnsiTheme="majorHAnsi" w:cstheme="majorBidi"/>
+      <w:color w:val="2E74B5" w:themeColor="accent1" w:themeShade="BF"/>
+      <w:sz w:val="32"/>
+      <w:szCs w:val="32"/>
+    </w:rPr>
   </w:style>
 </w:styles>
 </file>

</xml_diff>

<commit_message>
kleine korrektur und richtiges Word.doc
</commit_message>
<xml_diff>
--- a/Praktikum_3/Aufgabe_3.docx
+++ b/Praktikum_3/Aufgabe_3.docx
@@ -10,6 +10,8 @@
           <w:rFonts w:ascii="Arial" w:hAnsi="Arial" w:cs="Arial"/>
         </w:rPr>
       </w:pPr>
+      <w:bookmarkStart w:id="0" w:name="_GoBack"/>
+      <w:bookmarkEnd w:id="0"/>
     </w:p>
     <w:p>
       <w:pPr>
@@ -1419,6 +1421,7 @@
         <w:jc w:val="both"/>
         <w:rPr>
           <w:rFonts w:ascii="Arial" w:eastAsiaTheme="minorEastAsia" w:hAnsi="Arial" w:cs="Arial"/>
+          <w:sz w:val="18"/>
         </w:rPr>
       </w:pPr>
       <m:oMathPara>
@@ -1430,6 +1433,7 @@
                 <w:rPr>
                   <w:rFonts w:ascii="Cambria Math" w:eastAsiaTheme="minorEastAsia" w:hAnsi="Cambria Math" w:cs="Arial"/>
                   <w:i/>
+                  <w:sz w:val="18"/>
                 </w:rPr>
               </m:ctrlPr>
             </m:accPr>
@@ -1437,6 +1441,7 @@
               <m:r>
                 <w:rPr>
                   <w:rFonts w:ascii="Cambria Math" w:eastAsiaTheme="minorEastAsia" w:hAnsi="Cambria Math" w:cs="Arial"/>
+                  <w:sz w:val="18"/>
                 </w:rPr>
                 <m:t>y</m:t>
               </m:r>
@@ -1445,6 +1450,7 @@
           <m:r>
             <w:rPr>
               <w:rFonts w:ascii="Cambria Math" w:eastAsiaTheme="minorEastAsia" w:hAnsi="Cambria Math" w:cs="Arial"/>
+              <w:sz w:val="18"/>
             </w:rPr>
             <m:t>=</m:t>
           </m:r>
@@ -1456,6 +1462,7 @@
                 <w:rPr>
                   <w:rFonts w:ascii="Cambria Math" w:eastAsiaTheme="minorEastAsia" w:hAnsi="Cambria Math" w:cs="Arial"/>
                   <w:i/>
+                  <w:sz w:val="18"/>
                 </w:rPr>
               </m:ctrlPr>
             </m:dPr>
@@ -1474,6 +1481,7 @@
                     <w:rPr>
                       <w:rFonts w:ascii="Cambria Math" w:eastAsiaTheme="minorEastAsia" w:hAnsi="Cambria Math" w:cs="Arial"/>
                       <w:i/>
+                      <w:sz w:val="18"/>
                     </w:rPr>
                   </m:ctrlPr>
                 </m:mPr>
@@ -1482,6 +1490,7 @@
                     <m:r>
                       <w:rPr>
                         <w:rFonts w:ascii="Cambria Math" w:eastAsiaTheme="minorEastAsia" w:hAnsi="Cambria Math" w:cs="Arial"/>
+                        <w:sz w:val="18"/>
                       </w:rPr>
                       <m:t>y1</m:t>
                     </m:r>
@@ -1492,6 +1501,7 @@
                     <m:r>
                       <w:rPr>
                         <w:rFonts w:ascii="Cambria Math" w:eastAsiaTheme="minorEastAsia" w:hAnsi="Cambria Math" w:cs="Arial"/>
+                        <w:sz w:val="18"/>
                       </w:rPr>
                       <m:t>y2</m:t>
                     </m:r>
@@ -1503,6 +1513,7 @@
           <m:r>
             <w:rPr>
               <w:rFonts w:ascii="Cambria Math" w:eastAsiaTheme="minorEastAsia" w:hAnsi="Cambria Math" w:cs="Arial"/>
+              <w:sz w:val="18"/>
             </w:rPr>
             <m:t xml:space="preserve"> ,  </m:t>
           </m:r>
@@ -1513,6 +1524,7 @@
                 <w:rPr>
                   <w:rFonts w:ascii="Cambria Math" w:eastAsiaTheme="minorEastAsia" w:hAnsi="Cambria Math" w:cs="Arial"/>
                   <w:i/>
+                  <w:sz w:val="18"/>
                 </w:rPr>
               </m:ctrlPr>
             </m:accPr>
@@ -1520,6 +1532,7 @@
               <m:r>
                 <w:rPr>
                   <w:rFonts w:ascii="Cambria Math" w:eastAsiaTheme="minorEastAsia" w:hAnsi="Cambria Math" w:cs="Arial"/>
+                  <w:sz w:val="18"/>
                 </w:rPr>
                 <m:t>x</m:t>
               </m:r>
@@ -1528,6 +1541,7 @@
           <m:r>
             <w:rPr>
               <w:rFonts w:ascii="Cambria Math" w:eastAsiaTheme="minorEastAsia" w:hAnsi="Cambria Math" w:cs="Arial"/>
+              <w:sz w:val="18"/>
             </w:rPr>
             <m:t>=</m:t>
           </m:r>
@@ -1539,6 +1553,7 @@
                 <w:rPr>
                   <w:rFonts w:ascii="Cambria Math" w:eastAsiaTheme="minorEastAsia" w:hAnsi="Cambria Math" w:cs="Arial"/>
                   <w:i/>
+                  <w:sz w:val="18"/>
                 </w:rPr>
               </m:ctrlPr>
             </m:dPr>
@@ -1557,6 +1572,7 @@
                     <w:rPr>
                       <w:rFonts w:ascii="Cambria Math" w:eastAsiaTheme="minorEastAsia" w:hAnsi="Cambria Math" w:cs="Arial"/>
                       <w:i/>
+                      <w:sz w:val="18"/>
                     </w:rPr>
                   </m:ctrlPr>
                 </m:mPr>
@@ -1565,6 +1581,7 @@
                     <m:r>
                       <w:rPr>
                         <w:rFonts w:ascii="Cambria Math" w:eastAsiaTheme="minorEastAsia" w:hAnsi="Cambria Math" w:cs="Arial"/>
+                        <w:sz w:val="18"/>
                       </w:rPr>
                       <m:t>x1</m:t>
                     </m:r>
@@ -1575,6 +1592,7 @@
                     <m:r>
                       <w:rPr>
                         <w:rFonts w:ascii="Cambria Math" w:eastAsiaTheme="minorEastAsia" w:hAnsi="Cambria Math" w:cs="Arial"/>
+                        <w:sz w:val="18"/>
                       </w:rPr>
                       <m:t>x2</m:t>
                     </m:r>
@@ -1586,6 +1604,7 @@
           <m:r>
             <w:rPr>
               <w:rFonts w:ascii="Cambria Math" w:eastAsiaTheme="minorEastAsia" w:hAnsi="Cambria Math" w:cs="Arial"/>
+              <w:sz w:val="18"/>
             </w:rPr>
             <m:t xml:space="preserve">,  α= ± </m:t>
           </m:r>
@@ -1595,6 +1614,7 @@
                 <w:rPr>
                   <w:rFonts w:ascii="Cambria Math" w:eastAsiaTheme="minorEastAsia" w:hAnsi="Cambria Math" w:cs="Arial"/>
                   <w:i/>
+                  <w:sz w:val="18"/>
                 </w:rPr>
               </m:ctrlPr>
             </m:fPr>
@@ -1602,6 +1622,7 @@
               <m:r>
                 <w:rPr>
                   <w:rFonts w:ascii="Cambria Math" w:hAnsi="Cambria Math" w:cs="Arial"/>
+                  <w:sz w:val="18"/>
                 </w:rPr>
                 <m:t>π</m:t>
               </m:r>
@@ -1610,27 +1631,41 @@
               <m:r>
                 <w:rPr>
                   <w:rFonts w:ascii="Cambria Math" w:hAnsi="Cambria Math" w:cs="Arial"/>
+                  <w:sz w:val="18"/>
                 </w:rPr>
-                <m:t>2</m:t>
+                <m:t xml:space="preserve">2 </m:t>
               </m:r>
             </m:den>
           </m:f>
           <m:r>
             <w:rPr>
               <w:rFonts w:ascii="Cambria Math" w:eastAsiaTheme="minorEastAsia" w:hAnsi="Cambria Math" w:cs="Arial"/>
+              <w:sz w:val="18"/>
             </w:rPr>
-            <m:t xml:space="preserve"> </m:t>
+            <m:t xml:space="preserve">  </m:t>
           </m:r>
         </m:oMath>
       </m:oMathPara>
     </w:p>
     <w:p>
       <w:pPr>
-        <w:jc w:val="both"/>
+        <w:jc w:val="center"/>
         <w:rPr>
           <w:rFonts w:ascii="Arial" w:eastAsiaTheme="minorEastAsia" w:hAnsi="Arial" w:cs="Arial"/>
-        </w:rPr>
-      </w:pPr>
+          <w:sz w:val="12"/>
+        </w:rPr>
+      </w:pPr>
+      <m:oMathPara>
+        <m:oMath>
+          <m:r>
+            <w:rPr>
+              <w:rFonts w:ascii="Cambria Math" w:eastAsiaTheme="minorEastAsia" w:hAnsi="Cambria Math" w:cs="Arial"/>
+              <w:sz w:val="12"/>
+            </w:rPr>
+            <m:t>(für α siehe Grafik Einheitskreis unten)</m:t>
+          </m:r>
+        </m:oMath>
+      </m:oMathPara>
     </w:p>
     <w:p>
       <w:pPr>
@@ -1821,16 +1856,7 @@
                           <w:rPr>
                             <w:rFonts w:ascii="Cambria Math" w:hAnsi="Cambria Math" w:cs="Arial"/>
                           </w:rPr>
-                          <m:t>-</m:t>
-                        </m:r>
-                        <m:r>
-                          <m:rPr>
-                            <m:sty m:val="p"/>
-                          </m:rPr>
-                          <w:rPr>
-                            <w:rFonts w:ascii="Cambria Math" w:hAnsi="Cambria Math" w:cs="Arial"/>
-                          </w:rPr>
-                          <m:t>sin</m:t>
+                          <m:t>-sin</m:t>
                         </m:r>
                       </m:fName>
                       <m:e>
@@ -2715,6 +2741,18 @@
         </w:rPr>
         <w:t xml:space="preserve">Bei der Schneeflocke von Koch haben wir eine ähnlichen Ansatz gewählt wie zuvor bei der quadratischen Koch Kurve. </w:t>
       </w:r>
+      <w:r>
+        <w:rPr>
+          <w:rFonts w:ascii="Arial" w:hAnsi="Arial" w:cs="Arial"/>
+        </w:rPr>
+        <w:t>Wieder haben wir uns die Winkel auf dem Einheitskreis zu Nutze gemacht (siehe Grafik unten).</w:t>
+      </w:r>
+      <w:r>
+        <w:rPr>
+          <w:rFonts w:ascii="Arial" w:hAnsi="Arial" w:cs="Arial"/>
+        </w:rPr>
+        <w:t xml:space="preserve"> Hierzu haben wir von unserer Ausgangsgeraden mit jedem Rekursionsschritt unsere vorherige Figur in Abschnitte zerteil, beziehungsweise einen Teilabschnitt in vier neue Teilabschnitte zerkleinert. Nachdem wir unsere neuen Teilabschnitte hatten haben wir mittels unsere Winkel bei jedem Schritt den vorherigen Winkel genommen und um ein gewisses Gradmaß gedreht (abhängig vom vorherigen Winkel). Danach haben wir uns die Koordinaten gemerkt und sind weiter zum nächsten Teilabschnitt, bis wir alle Unterteilungen komplett durchlaufen haben. Nunmehr folgt der nächste Rekursionsschritt.  </w:t>
+      </w:r>
     </w:p>
     <w:p>
       <w:pPr>
@@ -2729,16 +2767,128 @@
         <w:jc w:val="both"/>
         <w:rPr>
           <w:rFonts w:ascii="Arial" w:hAnsi="Arial" w:cs="Arial"/>
-        </w:rPr>
-      </w:pPr>
-    </w:p>
-    <w:p>
-      <w:pPr>
-        <w:jc w:val="both"/>
-        <w:rPr>
-          <w:rFonts w:ascii="Arial" w:hAnsi="Arial" w:cs="Arial"/>
-        </w:rPr>
-      </w:pPr>
+          <w:b/>
+        </w:rPr>
+      </w:pPr>
+      <w:r>
+        <w:rPr>
+          <w:rFonts w:ascii="Arial" w:hAnsi="Arial" w:cs="Arial"/>
+          <w:b/>
+        </w:rPr>
+        <w:t>Grafik des Einheitskreises mit allen gebräuchlichen Winkeln:</w:t>
+      </w:r>
+    </w:p>
+    <w:p>
+      <w:pPr>
+        <w:jc w:val="center"/>
+        <w:rPr>
+          <w:rFonts w:ascii="Arial" w:hAnsi="Arial" w:cs="Arial"/>
+        </w:rPr>
+      </w:pPr>
+      <w:r>
+        <w:rPr>
+          <w:rFonts w:ascii="Arial" w:hAnsi="Arial" w:cs="Arial"/>
+          <w:noProof/>
+          <w:lang w:eastAsia="de-DE"/>
+        </w:rPr>
+        <w:drawing>
+          <wp:inline distT="0" distB="0" distL="0" distR="0">
+            <wp:extent cx="2051050" cy="2051050"/>
+            <wp:effectExtent l="0" t="0" r="0" b="0"/>
+            <wp:docPr id="19" name="Grafik 19"/>
+            <wp:cNvGraphicFramePr>
+              <a:graphicFrameLocks xmlns:a="http://schemas.openxmlformats.org/drawingml/2006/main" noChangeAspect="1"/>
+            </wp:cNvGraphicFramePr>
+            <a:graphic xmlns:a="http://schemas.openxmlformats.org/drawingml/2006/main">
+              <a:graphicData uri="http://schemas.openxmlformats.org/drawingml/2006/picture">
+                <pic:pic xmlns:pic="http://schemas.openxmlformats.org/drawingml/2006/picture">
+                  <pic:nvPicPr>
+                    <pic:cNvPr id="19" name="proxy.duckduckgo.com.png"/>
+                    <pic:cNvPicPr/>
+                  </pic:nvPicPr>
+                  <pic:blipFill>
+                    <a:blip r:embed="rId14" cstate="print">
+                      <a:extLst>
+                        <a:ext uri="{28A0092B-C50C-407E-A947-70E740481C1C}">
+                          <a14:useLocalDpi xmlns:a14="http://schemas.microsoft.com/office/drawing/2010/main" val="0"/>
+                        </a:ext>
+                      </a:extLst>
+                    </a:blip>
+                    <a:stretch>
+                      <a:fillRect/>
+                    </a:stretch>
+                  </pic:blipFill>
+                  <pic:spPr>
+                    <a:xfrm>
+                      <a:off x="0" y="0"/>
+                      <a:ext cx="2051050" cy="2051050"/>
+                    </a:xfrm>
+                    <a:prstGeom prst="rect">
+                      <a:avLst/>
+                    </a:prstGeom>
+                  </pic:spPr>
+                </pic:pic>
+              </a:graphicData>
+            </a:graphic>
+          </wp:inline>
+        </w:drawing>
+      </w:r>
+    </w:p>
+    <w:p>
+      <w:pPr>
+        <w:jc w:val="center"/>
+        <w:rPr>
+          <w:rFonts w:ascii="Arial" w:hAnsi="Arial" w:cs="Arial"/>
+        </w:rPr>
+      </w:pPr>
+      <w:r>
+        <w:rPr>
+          <w:rFonts w:ascii="Arial" w:hAnsi="Arial" w:cs="Arial"/>
+          <w:noProof/>
+          <w:lang w:eastAsia="de-DE"/>
+        </w:rPr>
+        <w:drawing>
+          <wp:inline distT="0" distB="0" distL="0" distR="0" wp14:anchorId="11990BC9" wp14:editId="3765CCED">
+            <wp:extent cx="2009751" cy="894776"/>
+            <wp:effectExtent l="0" t="0" r="0" b="635"/>
+            <wp:docPr id="20" name="Grafik 20"/>
+            <wp:cNvGraphicFramePr>
+              <a:graphicFrameLocks xmlns:a="http://schemas.openxmlformats.org/drawingml/2006/main" noChangeAspect="1"/>
+            </wp:cNvGraphicFramePr>
+            <a:graphic xmlns:a="http://schemas.openxmlformats.org/drawingml/2006/main">
+              <a:graphicData uri="http://schemas.openxmlformats.org/drawingml/2006/picture">
+                <pic:pic xmlns:pic="http://schemas.openxmlformats.org/drawingml/2006/picture">
+                  <pic:nvPicPr>
+                    <pic:cNvPr id="20" name="unknown.png"/>
+                    <pic:cNvPicPr/>
+                  </pic:nvPicPr>
+                  <pic:blipFill>
+                    <a:blip r:embed="rId15" cstate="print">
+                      <a:extLst>
+                        <a:ext uri="{28A0092B-C50C-407E-A947-70E740481C1C}">
+                          <a14:useLocalDpi xmlns:a14="http://schemas.microsoft.com/office/drawing/2010/main" val="0"/>
+                        </a:ext>
+                      </a:extLst>
+                    </a:blip>
+                    <a:stretch>
+                      <a:fillRect/>
+                    </a:stretch>
+                  </pic:blipFill>
+                  <pic:spPr>
+                    <a:xfrm>
+                      <a:off x="0" y="0"/>
+                      <a:ext cx="2032240" cy="904788"/>
+                    </a:xfrm>
+                    <a:prstGeom prst="rect">
+                      <a:avLst/>
+                    </a:prstGeom>
+                  </pic:spPr>
+                </pic:pic>
+              </a:graphicData>
+            </a:graphic>
+          </wp:inline>
+        </w:drawing>
+      </w:r>
     </w:p>
     <w:p>
       <w:pPr>
@@ -2795,7 +2945,7 @@
                     <pic:cNvPicPr/>
                   </pic:nvPicPr>
                   <pic:blipFill rotWithShape="1">
-                    <a:blip r:embed="rId14"/>
+                    <a:blip r:embed="rId16"/>
                     <a:srcRect l="1072" t="1" b="42757"/>
                     <a:stretch/>
                   </pic:blipFill>
@@ -2850,7 +3000,7 @@
                     <pic:cNvPicPr/>
                   </pic:nvPicPr>
                   <pic:blipFill rotWithShape="1">
-                    <a:blip r:embed="rId15"/>
+                    <a:blip r:embed="rId17"/>
                     <a:srcRect t="-1" b="27322"/>
                     <a:stretch/>
                   </pic:blipFill>
@@ -2905,7 +3055,7 @@
                     <pic:cNvPicPr/>
                   </pic:nvPicPr>
                   <pic:blipFill rotWithShape="1">
-                    <a:blip r:embed="rId16"/>
+                    <a:blip r:embed="rId18"/>
                     <a:srcRect l="6581" t="7212" r="6463" b="23119"/>
                     <a:stretch/>
                   </pic:blipFill>
@@ -2960,11 +3110,11 @@
                     <pic:cNvPicPr/>
                   </pic:nvPicPr>
                   <pic:blipFill rotWithShape="1">
-                    <a:blip r:embed="rId17">
+                    <a:blip r:embed="rId19">
                       <a:extLst>
                         <a:ext uri="{BEBA8EAE-BF5A-486C-A8C5-ECC9F3942E4B}">
                           <a14:imgProps xmlns:a14="http://schemas.microsoft.com/office/drawing/2010/main">
-                            <a14:imgLayer r:embed="rId18">
+                            <a14:imgLayer r:embed="rId20">
                               <a14:imgEffect>
                                 <a14:backgroundRemoval t="10000" b="90000" l="10000" r="90000"/>
                               </a14:imgEffect>
@@ -3039,7 +3189,7 @@
                     <pic:cNvPicPr/>
                   </pic:nvPicPr>
                   <pic:blipFill>
-                    <a:blip r:embed="rId19"/>
+                    <a:blip r:embed="rId21"/>
                     <a:stretch>
                       <a:fillRect/>
                     </a:stretch>
@@ -3086,7 +3236,7 @@
                     <pic:cNvPicPr/>
                   </pic:nvPicPr>
                   <pic:blipFill>
-                    <a:blip r:embed="rId20"/>
+                    <a:blip r:embed="rId22"/>
                     <a:stretch>
                       <a:fillRect/>
                     </a:stretch>
@@ -3114,11 +3264,60 @@
           <w:b/>
         </w:rPr>
       </w:pPr>
-      <w:r>
+    </w:p>
+    <w:p>
+      <w:pPr>
         <w:rPr>
           <w:rFonts w:ascii="Arial" w:hAnsi="Arial" w:cs="Arial"/>
           <w:b/>
         </w:rPr>
+      </w:pPr>
+    </w:p>
+    <w:p>
+      <w:pPr>
+        <w:rPr>
+          <w:rFonts w:ascii="Arial" w:hAnsi="Arial" w:cs="Arial"/>
+          <w:b/>
+        </w:rPr>
+      </w:pPr>
+    </w:p>
+    <w:p>
+      <w:pPr>
+        <w:rPr>
+          <w:rFonts w:ascii="Arial" w:hAnsi="Arial" w:cs="Arial"/>
+          <w:b/>
+        </w:rPr>
+      </w:pPr>
+    </w:p>
+    <w:p>
+      <w:pPr>
+        <w:rPr>
+          <w:rFonts w:ascii="Arial" w:hAnsi="Arial" w:cs="Arial"/>
+          <w:b/>
+        </w:rPr>
+      </w:pPr>
+    </w:p>
+    <w:p>
+      <w:pPr>
+        <w:rPr>
+          <w:rFonts w:ascii="Arial" w:hAnsi="Arial" w:cs="Arial"/>
+          <w:b/>
+        </w:rPr>
+      </w:pPr>
+    </w:p>
+    <w:p>
+      <w:pPr>
+        <w:rPr>
+          <w:rFonts w:ascii="Arial" w:hAnsi="Arial" w:cs="Arial"/>
+          <w:b/>
+        </w:rPr>
+      </w:pPr>
+      <w:r>
+        <w:rPr>
+          <w:rFonts w:ascii="Arial" w:hAnsi="Arial" w:cs="Arial"/>
+          <w:b/>
+        </w:rPr>
+        <w:lastRenderedPageBreak/>
         <w:t>Berechnung Umfang:</w:t>
       </w:r>
     </w:p>
@@ -3157,7 +3356,19 @@
         <w:rPr>
           <w:rFonts w:ascii="Arial" w:hAnsi="Arial" w:cs="Arial"/>
         </w:rPr>
-        <w:t>wir die Vermutung hatten das es sich hierbei um eine geometrische Reihe handeln kann und es dann auch eine a</w:t>
+        <w:t xml:space="preserve">wir die Vermutung hatten das es sich hierbei um eine geometrische Reihe handeln </w:t>
+      </w:r>
+      <w:r>
+        <w:rPr>
+          <w:rFonts w:ascii="Arial" w:hAnsi="Arial" w:cs="Arial"/>
+        </w:rPr>
+        <w:t>könnte</w:t>
+      </w:r>
+      <w:r>
+        <w:rPr>
+          <w:rFonts w:ascii="Arial" w:hAnsi="Arial" w:cs="Arial"/>
+        </w:rPr>
+        <w:t xml:space="preserve"> und es dann auch eine a</w:t>
       </w:r>
       <w:r>
         <w:rPr>
@@ -3235,79 +3446,7 @@
         <w:rPr>
           <w:rFonts w:ascii="Arial" w:hAnsi="Arial" w:cs="Arial"/>
         </w:rPr>
-        <w:t>haben wir per Taschenrechner</w:t>
-      </w:r>
-      <w:r>
-        <w:rPr>
-          <w:rFonts w:ascii="Arial" w:hAnsi="Arial" w:cs="Arial"/>
-        </w:rPr>
-        <w:t xml:space="preserve"> </w:t>
-      </w:r>
-      <w:r>
-        <w:rPr>
-          <w:rFonts w:ascii="Arial" w:hAnsi="Arial" w:cs="Arial"/>
-        </w:rPr>
-        <w:t>(</w:t>
-      </w:r>
-      <w:r>
-        <w:rPr>
-          <w:rFonts w:ascii="Arial" w:hAnsi="Arial" w:cs="Arial"/>
-        </w:rPr>
-        <w:t>Wolfram Alpha</w:t>
-      </w:r>
-      <w:r>
-        <w:rPr>
-          <w:rFonts w:ascii="Arial" w:hAnsi="Arial" w:cs="Arial"/>
-        </w:rPr>
-        <w:t xml:space="preserve">) </w:t>
-      </w:r>
-      <w:r>
-        <w:rPr>
-          <w:rFonts w:ascii="Arial" w:hAnsi="Arial" w:cs="Arial"/>
-        </w:rPr>
-        <w:t xml:space="preserve">ebenfalls den Umfang von n=3 berechnet. Dies </w:t>
-      </w:r>
-      <w:r>
-        <w:rPr>
-          <w:rFonts w:ascii="Arial" w:hAnsi="Arial" w:cs="Arial"/>
-        </w:rPr>
-        <w:t>hat unsere Annahme bestätigt das Fraktale ge</w:t>
-      </w:r>
-      <w:r>
-        <w:rPr>
-          <w:rFonts w:ascii="Arial" w:hAnsi="Arial" w:cs="Arial"/>
-        </w:rPr>
-        <w:t>ometrische Reihen sind und das u</w:t>
-      </w:r>
-      <w:r>
-        <w:rPr>
-          <w:rFonts w:ascii="Arial" w:hAnsi="Arial" w:cs="Arial"/>
-        </w:rPr>
-        <w:t xml:space="preserve">nsere Formel korrekt ist </w:t>
-      </w:r>
-      <w:r>
-        <w:rPr>
-          <w:rFonts w:ascii="Arial" w:hAnsi="Arial" w:cs="Arial"/>
-        </w:rPr>
-        <w:t>sowie</w:t>
-      </w:r>
-      <w:r>
-        <w:rPr>
-          <w:rFonts w:ascii="Arial" w:hAnsi="Arial" w:cs="Arial"/>
-        </w:rPr>
-        <w:t xml:space="preserve"> für</w:t>
-      </w:r>
-      <w:r>
-        <w:rPr>
-          <w:rFonts w:ascii="Arial" w:hAnsi="Arial" w:cs="Arial"/>
-        </w:rPr>
-        <w:t xml:space="preserve"> </w:t>
-      </w:r>
-      <w:r>
-        <w:rPr>
-          <w:rFonts w:ascii="Arial" w:hAnsi="Arial" w:cs="Arial"/>
-        </w:rPr>
-        <w:t xml:space="preserve">jedes beliebiges n gilt. </w:t>
+        <w:t>haben wir mithilfe der Vollständigen Induktion unsere Formel für alle n bewiesen.</w:t>
       </w:r>
     </w:p>
     <w:p>
@@ -3348,7 +3487,7 @@
                     </pic:cNvPicPr>
                   </pic:nvPicPr>
                   <pic:blipFill>
-                    <a:blip r:embed="rId21">
+                    <a:blip r:embed="rId23">
                       <a:extLst>
                         <a:ext uri="{28A0092B-C50C-407E-A947-70E740481C1C}">
                           <a14:useLocalDpi xmlns:a14="http://schemas.microsoft.com/office/drawing/2010/main" val="0"/>
@@ -3450,32 +3589,6 @@
           <w:rFonts w:ascii="Arial" w:hAnsi="Arial" w:cs="Arial"/>
         </w:rPr>
       </w:pPr>
-      <w:bookmarkStart w:id="0" w:name="_GoBack"/>
-      <w:bookmarkEnd w:id="0"/>
-    </w:p>
-    <w:p>
-      <w:pPr>
-        <w:jc w:val="both"/>
-        <w:rPr>
-          <w:rFonts w:ascii="Arial" w:hAnsi="Arial" w:cs="Arial"/>
-        </w:rPr>
-      </w:pPr>
-    </w:p>
-    <w:p>
-      <w:pPr>
-        <w:jc w:val="both"/>
-        <w:rPr>
-          <w:rFonts w:ascii="Arial" w:hAnsi="Arial" w:cs="Arial"/>
-        </w:rPr>
-      </w:pPr>
-    </w:p>
-    <w:p>
-      <w:pPr>
-        <w:jc w:val="both"/>
-        <w:rPr>
-          <w:rFonts w:ascii="Arial" w:hAnsi="Arial" w:cs="Arial"/>
-        </w:rPr>
-      </w:pPr>
     </w:p>
     <w:p>
       <w:pPr>
@@ -3528,7 +3641,7 @@
               <wp:align>right</wp:align>
             </wp:positionH>
             <wp:positionV relativeFrom="paragraph">
-              <wp:posOffset>170993</wp:posOffset>
+              <wp:posOffset>233680</wp:posOffset>
             </wp:positionV>
             <wp:extent cx="5760085" cy="2958465"/>
             <wp:effectExtent l="0" t="0" r="0" b="0"/>
@@ -3547,7 +3660,7 @@
                     </pic:cNvPicPr>
                   </pic:nvPicPr>
                   <pic:blipFill>
-                    <a:blip r:embed="rId22" cstate="print">
+                    <a:blip r:embed="rId24" cstate="print">
                       <a:extLst>
                         <a:ext uri="{28A0092B-C50C-407E-A947-70E740481C1C}">
                           <a14:useLocalDpi xmlns:a14="http://schemas.microsoft.com/office/drawing/2010/main" val="0"/>
@@ -3656,9 +3769,1680 @@
         <w:jc w:val="both"/>
         <w:rPr>
           <w:rFonts w:ascii="Arial" w:hAnsi="Arial" w:cs="Arial"/>
+        </w:rPr>
+      </w:pPr>
+    </w:p>
+    <w:p>
+      <w:pPr>
+        <w:spacing w:after="0"/>
+        <w:rPr>
+          <w:rFonts w:ascii="Arial" w:hAnsi="Arial" w:cs="Arial"/>
+        </w:rPr>
+      </w:pPr>
+    </w:p>
+    <w:p>
+      <w:pPr>
+        <w:spacing w:after="0"/>
+        <w:rPr>
+          <w:rFonts w:ascii="Arial" w:hAnsi="Arial" w:cs="Arial"/>
           <w:b/>
         </w:rPr>
       </w:pPr>
+      <w:r>
+        <w:rPr>
+          <w:rFonts w:ascii="Arial" w:hAnsi="Arial" w:cs="Arial"/>
+          <w:b/>
+        </w:rPr>
+        <w:lastRenderedPageBreak/>
+        <w:t>Beweis Quadratische Koch Kurve:</w:t>
+      </w:r>
+    </w:p>
+    <w:p>
+      <w:pPr>
+        <w:spacing w:after="0"/>
+      </w:pPr>
+      <w:r>
+        <w:t>Induktionsanfang:</w:t>
+      </w:r>
+    </w:p>
+    <w:p>
+      <w:pPr>
+        <w:spacing w:after="0"/>
+      </w:pPr>
+      <m:oMath>
+        <m:r>
+          <w:rPr>
+            <w:rFonts w:ascii="Cambria Math" w:hAnsi="Cambria Math"/>
+          </w:rPr>
+          <m:t>f</m:t>
+        </m:r>
+        <m:d>
+          <m:dPr>
+            <m:ctrlPr>
+              <w:rPr>
+                <w:rFonts w:ascii="Cambria Math" w:hAnsi="Cambria Math"/>
+                <w:i/>
+              </w:rPr>
+            </m:ctrlPr>
+          </m:dPr>
+          <m:e>
+            <m:r>
+              <w:rPr>
+                <w:rFonts w:ascii="Cambria Math" w:hAnsi="Cambria Math"/>
+              </w:rPr>
+              <m:t>x</m:t>
+            </m:r>
+          </m:e>
+        </m:d>
+        <m:r>
+          <w:rPr>
+            <w:rFonts w:ascii="Cambria Math" w:hAnsi="Cambria Math"/>
+          </w:rPr>
+          <m:t>=4+</m:t>
+        </m:r>
+        <m:f>
+          <m:fPr>
+            <m:ctrlPr>
+              <w:rPr>
+                <w:rFonts w:ascii="Cambria Math" w:hAnsi="Cambria Math"/>
+                <w:i/>
+              </w:rPr>
+            </m:ctrlPr>
+          </m:fPr>
+          <m:num>
+            <m:r>
+              <w:rPr>
+                <w:rFonts w:ascii="Cambria Math" w:hAnsi="Cambria Math"/>
+              </w:rPr>
+              <m:t>8</m:t>
+            </m:r>
+          </m:num>
+          <m:den>
+            <m:r>
+              <w:rPr>
+                <w:rFonts w:ascii="Cambria Math" w:hAnsi="Cambria Math"/>
+              </w:rPr>
+              <m:t>3</m:t>
+            </m:r>
+          </m:den>
+        </m:f>
+        <m:r>
+          <w:rPr>
+            <w:rFonts w:ascii="Cambria Math" w:hAnsi="Cambria Math"/>
+          </w:rPr>
+          <m:t>*x</m:t>
+        </m:r>
+      </m:oMath>
+      <w:r>
+        <w:t xml:space="preserve"> </w:t>
+      </w:r>
+    </w:p>
+    <w:p>
+      <w:pPr>
+        <w:spacing w:after="0"/>
+        <w:rPr>
+          <w:rFonts w:eastAsiaTheme="minorEastAsia"/>
+        </w:rPr>
+      </w:pPr>
+      <w:r>
+        <w:rPr>
+          <w:noProof/>
+          <w:lang w:eastAsia="de-DE"/>
+        </w:rPr>
+        <w:drawing>
+          <wp:anchor distT="0" distB="0" distL="114300" distR="114300" simplePos="0" relativeHeight="251663360" behindDoc="0" locked="0" layoutInCell="1" allowOverlap="1" wp14:anchorId="40D93D65" wp14:editId="69151425">
+            <wp:simplePos x="0" y="0"/>
+            <wp:positionH relativeFrom="column">
+              <wp:posOffset>794175</wp:posOffset>
+            </wp:positionH>
+            <wp:positionV relativeFrom="paragraph">
+              <wp:posOffset>51111</wp:posOffset>
+            </wp:positionV>
+            <wp:extent cx="95163" cy="154245"/>
+            <wp:effectExtent l="0" t="0" r="0" b="0"/>
+            <wp:wrapNone/>
+            <wp:docPr id="15" name="Grafik 15"/>
+            <wp:cNvGraphicFramePr>
+              <a:graphicFrameLocks xmlns:a="http://schemas.openxmlformats.org/drawingml/2006/main" noChangeAspect="1"/>
+            </wp:cNvGraphicFramePr>
+            <a:graphic xmlns:a="http://schemas.openxmlformats.org/drawingml/2006/main">
+              <a:graphicData uri="http://schemas.openxmlformats.org/drawingml/2006/picture">
+                <pic:pic xmlns:pic="http://schemas.openxmlformats.org/drawingml/2006/picture">
+                  <pic:nvPicPr>
+                    <pic:cNvPr id="1" name=""/>
+                    <pic:cNvPicPr/>
+                  </pic:nvPicPr>
+                  <pic:blipFill>
+                    <a:blip r:embed="rId25" cstate="print">
+                      <a:extLst>
+                        <a:ext uri="{28A0092B-C50C-407E-A947-70E740481C1C}">
+                          <a14:useLocalDpi xmlns:a14="http://schemas.microsoft.com/office/drawing/2010/main" val="0"/>
+                        </a:ext>
+                      </a:extLst>
+                    </a:blip>
+                    <a:stretch>
+                      <a:fillRect/>
+                    </a:stretch>
+                  </pic:blipFill>
+                  <pic:spPr>
+                    <a:xfrm flipH="1">
+                      <a:off x="0" y="0"/>
+                      <a:ext cx="95163" cy="154245"/>
+                    </a:xfrm>
+                    <a:prstGeom prst="rect">
+                      <a:avLst/>
+                    </a:prstGeom>
+                  </pic:spPr>
+                </pic:pic>
+              </a:graphicData>
+            </a:graphic>
+            <wp14:sizeRelH relativeFrom="margin">
+              <wp14:pctWidth>0</wp14:pctWidth>
+            </wp14:sizeRelH>
+            <wp14:sizeRelV relativeFrom="margin">
+              <wp14:pctHeight>0</wp14:pctHeight>
+            </wp14:sizeRelV>
+          </wp:anchor>
+        </w:drawing>
+      </w:r>
+      <w:r>
+        <w:t xml:space="preserve">für (x=1) 6,66     </w:t>
+      </w:r>
+      <m:oMath>
+        <m:r>
+          <w:rPr>
+            <w:rFonts w:ascii="Cambria Math" w:hAnsi="Cambria Math"/>
+          </w:rPr>
+          <m:t>4+</m:t>
+        </m:r>
+        <m:f>
+          <m:fPr>
+            <m:ctrlPr>
+              <w:rPr>
+                <w:rFonts w:ascii="Cambria Math" w:hAnsi="Cambria Math"/>
+                <w:i/>
+              </w:rPr>
+            </m:ctrlPr>
+          </m:fPr>
+          <m:num>
+            <m:r>
+              <w:rPr>
+                <w:rFonts w:ascii="Cambria Math" w:hAnsi="Cambria Math"/>
+              </w:rPr>
+              <m:t>8</m:t>
+            </m:r>
+          </m:num>
+          <m:den>
+            <m:r>
+              <w:rPr>
+                <w:rFonts w:ascii="Cambria Math" w:hAnsi="Cambria Math"/>
+              </w:rPr>
+              <m:t>3</m:t>
+            </m:r>
+          </m:den>
+        </m:f>
+        <m:r>
+          <w:rPr>
+            <w:rFonts w:ascii="Cambria Math" w:hAnsi="Cambria Math"/>
+          </w:rPr>
+          <m:t>*1</m:t>
+        </m:r>
+      </m:oMath>
+    </w:p>
+    <w:p>
+      <w:pPr>
+        <w:spacing w:after="0"/>
+        <w:rPr>
+          <w:rFonts w:eastAsiaTheme="minorEastAsia"/>
+        </w:rPr>
+      </w:pPr>
+      <m:oMath>
+        <m:r>
+          <w:rPr>
+            <w:rFonts w:ascii="Cambria Math" w:eastAsiaTheme="minorEastAsia" w:hAnsi="Cambria Math"/>
+          </w:rPr>
+          <m:t>4+</m:t>
+        </m:r>
+        <m:f>
+          <m:fPr>
+            <m:ctrlPr>
+              <w:rPr>
+                <w:rFonts w:ascii="Cambria Math" w:eastAsiaTheme="minorEastAsia" w:hAnsi="Cambria Math"/>
+                <w:i/>
+              </w:rPr>
+            </m:ctrlPr>
+          </m:fPr>
+          <m:num>
+            <m:r>
+              <w:rPr>
+                <w:rFonts w:ascii="Cambria Math" w:eastAsiaTheme="minorEastAsia" w:hAnsi="Cambria Math"/>
+              </w:rPr>
+              <m:t>8</m:t>
+            </m:r>
+          </m:num>
+          <m:den>
+            <m:r>
+              <w:rPr>
+                <w:rFonts w:ascii="Cambria Math" w:eastAsiaTheme="minorEastAsia" w:hAnsi="Cambria Math"/>
+              </w:rPr>
+              <m:t>3</m:t>
+            </m:r>
+          </m:den>
+        </m:f>
+        <m:r>
+          <w:rPr>
+            <w:rFonts w:ascii="Cambria Math" w:eastAsiaTheme="minorEastAsia" w:hAnsi="Cambria Math"/>
+          </w:rPr>
+          <m:t>*1</m:t>
+        </m:r>
+      </m:oMath>
+      <w:r>
+        <w:rPr>
+          <w:rFonts w:eastAsiaTheme="minorEastAsia"/>
+        </w:rPr>
+        <w:t xml:space="preserve"> = 6,66 </w:t>
+      </w:r>
+      <w:r>
+        <w:rPr>
+          <w:rFonts w:eastAsiaTheme="minorEastAsia"/>
+        </w:rPr>
+        <w:sym w:font="Wingdings" w:char="F0FC"/>
+      </w:r>
+      <w:r>
+        <w:rPr>
+          <w:rFonts w:eastAsiaTheme="minorEastAsia"/>
+        </w:rPr>
+        <w:t xml:space="preserve"> </w:t>
+      </w:r>
+    </w:p>
+    <w:p>
+      <w:pPr>
+        <w:spacing w:after="0"/>
+        <w:rPr>
+          <w:rFonts w:eastAsiaTheme="minorEastAsia"/>
+        </w:rPr>
+      </w:pPr>
+      <w:r>
+        <w:rPr>
+          <w:rFonts w:eastAsiaTheme="minorEastAsia"/>
+        </w:rPr>
+        <w:t>Induktionsschritte:</w:t>
+      </w:r>
+    </w:p>
+    <w:p>
+      <w:pPr>
+        <w:spacing w:after="0"/>
+        <w:rPr>
+          <w:rFonts w:eastAsiaTheme="minorEastAsia"/>
+        </w:rPr>
+      </w:pPr>
+      <w:r>
+        <w:rPr>
+          <w:rFonts w:eastAsiaTheme="minorEastAsia"/>
+        </w:rPr>
+        <w:tab/>
+        <w:t xml:space="preserve">Voraussetzung:  </w:t>
+      </w:r>
+      <m:oMath>
+        <m:r>
+          <w:rPr>
+            <w:rFonts w:ascii="Cambria Math" w:hAnsi="Cambria Math"/>
+          </w:rPr>
+          <m:t>4+</m:t>
+        </m:r>
+        <m:f>
+          <m:fPr>
+            <m:ctrlPr>
+              <w:rPr>
+                <w:rFonts w:ascii="Cambria Math" w:hAnsi="Cambria Math"/>
+                <w:i/>
+              </w:rPr>
+            </m:ctrlPr>
+          </m:fPr>
+          <m:num>
+            <m:r>
+              <w:rPr>
+                <w:rFonts w:ascii="Cambria Math" w:hAnsi="Cambria Math"/>
+              </w:rPr>
+              <m:t>8</m:t>
+            </m:r>
+          </m:num>
+          <m:den>
+            <m:r>
+              <w:rPr>
+                <w:rFonts w:ascii="Cambria Math" w:hAnsi="Cambria Math"/>
+              </w:rPr>
+              <m:t>3</m:t>
+            </m:r>
+          </m:den>
+        </m:f>
+        <m:r>
+          <w:rPr>
+            <w:rFonts w:ascii="Cambria Math" w:hAnsi="Cambria Math"/>
+          </w:rPr>
+          <m:t>*x</m:t>
+        </m:r>
+      </m:oMath>
+    </w:p>
+    <w:p>
+      <w:pPr>
+        <w:spacing w:after="0"/>
+        <w:rPr>
+          <w:rFonts w:eastAsiaTheme="minorEastAsia"/>
+        </w:rPr>
+      </w:pPr>
+      <w:r>
+        <w:rPr>
+          <w:rFonts w:eastAsiaTheme="minorEastAsia"/>
+        </w:rPr>
+        <w:tab/>
+        <w:t xml:space="preserve">Behauptung: </w:t>
+      </w:r>
+      <m:oMath>
+        <m:r>
+          <w:rPr>
+            <w:rFonts w:ascii="Cambria Math" w:hAnsi="Cambria Math"/>
+          </w:rPr>
+          <m:t>4+</m:t>
+        </m:r>
+        <m:f>
+          <m:fPr>
+            <m:ctrlPr>
+              <w:rPr>
+                <w:rFonts w:ascii="Cambria Math" w:hAnsi="Cambria Math"/>
+                <w:i/>
+              </w:rPr>
+            </m:ctrlPr>
+          </m:fPr>
+          <m:num>
+            <m:r>
+              <w:rPr>
+                <w:rFonts w:ascii="Cambria Math" w:hAnsi="Cambria Math"/>
+              </w:rPr>
+              <m:t>8</m:t>
+            </m:r>
+          </m:num>
+          <m:den>
+            <m:r>
+              <w:rPr>
+                <w:rFonts w:ascii="Cambria Math" w:hAnsi="Cambria Math"/>
+              </w:rPr>
+              <m:t>3</m:t>
+            </m:r>
+          </m:den>
+        </m:f>
+        <m:r>
+          <w:rPr>
+            <w:rFonts w:ascii="Cambria Math" w:hAnsi="Cambria Math"/>
+          </w:rPr>
+          <m:t>*(x+1)</m:t>
+        </m:r>
+      </m:oMath>
+    </w:p>
+    <w:p>
+      <w:pPr>
+        <w:spacing w:after="0"/>
+        <w:rPr>
+          <w:rFonts w:eastAsiaTheme="minorEastAsia"/>
+        </w:rPr>
+      </w:pPr>
+      <w:r>
+        <w:rPr>
+          <w:rFonts w:eastAsiaTheme="minorEastAsia"/>
+        </w:rPr>
+        <w:tab/>
+        <w:t>Beweis:</w:t>
+      </w:r>
+      <m:oMath>
+        <m:r>
+          <w:rPr>
+            <w:rFonts w:ascii="Cambria Math" w:hAnsi="Cambria Math"/>
+          </w:rPr>
+          <m:t xml:space="preserve"> 4+</m:t>
+        </m:r>
+        <m:f>
+          <m:fPr>
+            <m:ctrlPr>
+              <w:rPr>
+                <w:rFonts w:ascii="Cambria Math" w:hAnsi="Cambria Math"/>
+                <w:i/>
+              </w:rPr>
+            </m:ctrlPr>
+          </m:fPr>
+          <m:num>
+            <m:r>
+              <w:rPr>
+                <w:rFonts w:ascii="Cambria Math" w:hAnsi="Cambria Math"/>
+              </w:rPr>
+              <m:t>8</m:t>
+            </m:r>
+          </m:num>
+          <m:den>
+            <m:r>
+              <w:rPr>
+                <w:rFonts w:ascii="Cambria Math" w:hAnsi="Cambria Math"/>
+              </w:rPr>
+              <m:t>3</m:t>
+            </m:r>
+          </m:den>
+        </m:f>
+        <m:r>
+          <w:rPr>
+            <w:rFonts w:ascii="Cambria Math" w:hAnsi="Cambria Math"/>
+          </w:rPr>
+          <m:t>*</m:t>
+        </m:r>
+        <m:d>
+          <m:dPr>
+            <m:ctrlPr>
+              <w:rPr>
+                <w:rFonts w:ascii="Cambria Math" w:hAnsi="Cambria Math"/>
+                <w:i/>
+              </w:rPr>
+            </m:ctrlPr>
+          </m:dPr>
+          <m:e>
+            <m:r>
+              <w:rPr>
+                <w:rFonts w:ascii="Cambria Math" w:hAnsi="Cambria Math"/>
+              </w:rPr>
+              <m:t>x+1</m:t>
+            </m:r>
+          </m:e>
+        </m:d>
+        <m:r>
+          <w:rPr>
+            <w:rFonts w:ascii="Cambria Math" w:hAnsi="Cambria Math"/>
+          </w:rPr>
+          <m:t>=4+</m:t>
+        </m:r>
+        <m:d>
+          <m:dPr>
+            <m:ctrlPr>
+              <w:rPr>
+                <w:rFonts w:ascii="Cambria Math" w:hAnsi="Cambria Math"/>
+                <w:i/>
+              </w:rPr>
+            </m:ctrlPr>
+          </m:dPr>
+          <m:e>
+            <m:f>
+              <m:fPr>
+                <m:ctrlPr>
+                  <w:rPr>
+                    <w:rFonts w:ascii="Cambria Math" w:hAnsi="Cambria Math"/>
+                    <w:i/>
+                  </w:rPr>
+                </m:ctrlPr>
+              </m:fPr>
+              <m:num>
+                <m:r>
+                  <w:rPr>
+                    <w:rFonts w:ascii="Cambria Math" w:hAnsi="Cambria Math"/>
+                  </w:rPr>
+                  <m:t>8</m:t>
+                </m:r>
+              </m:num>
+              <m:den>
+                <m:r>
+                  <w:rPr>
+                    <w:rFonts w:ascii="Cambria Math" w:hAnsi="Cambria Math"/>
+                  </w:rPr>
+                  <m:t>3</m:t>
+                </m:r>
+              </m:den>
+            </m:f>
+            <m:r>
+              <w:rPr>
+                <w:rFonts w:ascii="Cambria Math" w:hAnsi="Cambria Math"/>
+              </w:rPr>
+              <m:t>+</m:t>
+            </m:r>
+            <m:f>
+              <m:fPr>
+                <m:ctrlPr>
+                  <w:rPr>
+                    <w:rFonts w:ascii="Cambria Math" w:hAnsi="Cambria Math"/>
+                    <w:i/>
+                  </w:rPr>
+                </m:ctrlPr>
+              </m:fPr>
+              <m:num>
+                <m:r>
+                  <w:rPr>
+                    <w:rFonts w:ascii="Cambria Math" w:hAnsi="Cambria Math"/>
+                  </w:rPr>
+                  <m:t>8</m:t>
+                </m:r>
+              </m:num>
+              <m:den>
+                <m:r>
+                  <w:rPr>
+                    <w:rFonts w:ascii="Cambria Math" w:hAnsi="Cambria Math"/>
+                  </w:rPr>
+                  <m:t>3</m:t>
+                </m:r>
+              </m:den>
+            </m:f>
+          </m:e>
+        </m:d>
+      </m:oMath>
+    </w:p>
+    <w:p>
+      <w:pPr>
+        <w:spacing w:after="0"/>
+        <w:rPr>
+          <w:rFonts w:eastAsiaTheme="minorEastAsia"/>
+        </w:rPr>
+      </w:pPr>
+      <w:r>
+        <w:rPr>
+          <w:rFonts w:eastAsiaTheme="minorEastAsia"/>
+        </w:rPr>
+        <w:t xml:space="preserve">                                                          </w:t>
+      </w:r>
+      <m:oMath>
+        <m:r>
+          <w:rPr>
+            <w:rFonts w:ascii="Cambria Math" w:eastAsiaTheme="minorEastAsia" w:hAnsi="Cambria Math"/>
+          </w:rPr>
+          <m:t>=(4+</m:t>
+        </m:r>
+        <m:f>
+          <m:fPr>
+            <m:ctrlPr>
+              <w:rPr>
+                <w:rFonts w:ascii="Cambria Math" w:eastAsiaTheme="minorEastAsia" w:hAnsi="Cambria Math"/>
+              </w:rPr>
+            </m:ctrlPr>
+          </m:fPr>
+          <m:num>
+            <m:r>
+              <w:rPr>
+                <w:rFonts w:ascii="Cambria Math" w:eastAsiaTheme="minorEastAsia" w:hAnsi="Cambria Math"/>
+              </w:rPr>
+              <m:t>8</m:t>
+            </m:r>
+          </m:num>
+          <m:den>
+            <m:r>
+              <w:rPr>
+                <w:rFonts w:ascii="Cambria Math" w:eastAsiaTheme="minorEastAsia" w:hAnsi="Cambria Math"/>
+              </w:rPr>
+              <m:t>3</m:t>
+            </m:r>
+          </m:den>
+        </m:f>
+        <m:r>
+          <w:rPr>
+            <w:rFonts w:ascii="Cambria Math" w:eastAsiaTheme="minorEastAsia" w:hAnsi="Cambria Math"/>
+          </w:rPr>
+          <m:t>x)+</m:t>
+        </m:r>
+        <m:f>
+          <m:fPr>
+            <m:ctrlPr>
+              <w:rPr>
+                <w:rFonts w:ascii="Cambria Math" w:eastAsiaTheme="minorEastAsia" w:hAnsi="Cambria Math"/>
+                <w:i/>
+              </w:rPr>
+            </m:ctrlPr>
+          </m:fPr>
+          <m:num>
+            <m:r>
+              <w:rPr>
+                <w:rFonts w:ascii="Cambria Math" w:eastAsiaTheme="minorEastAsia" w:hAnsi="Cambria Math"/>
+              </w:rPr>
+              <m:t>8</m:t>
+            </m:r>
+          </m:num>
+          <m:den>
+            <m:r>
+              <w:rPr>
+                <w:rFonts w:ascii="Cambria Math" w:eastAsiaTheme="minorEastAsia" w:hAnsi="Cambria Math"/>
+              </w:rPr>
+              <m:t>3</m:t>
+            </m:r>
+          </m:den>
+        </m:f>
+        <m:r>
+          <w:rPr>
+            <w:rFonts w:ascii="Cambria Math" w:eastAsiaTheme="minorEastAsia" w:hAnsi="Cambria Math"/>
+          </w:rPr>
+          <m:t>*1</m:t>
+        </m:r>
+      </m:oMath>
+    </w:p>
+    <w:p>
+      <w:pPr>
+        <w:spacing w:after="0"/>
+        <w:rPr>
+          <w:rFonts w:eastAsiaTheme="minorEastAsia"/>
+        </w:rPr>
+      </w:pPr>
+      <w:r>
+        <w:rPr>
+          <w:rFonts w:eastAsiaTheme="minorEastAsia"/>
+        </w:rPr>
+        <w:t>Die Voraussetzung geht aus der Behauptung hervor, somit ist diese Formel gültig für alle n.</w:t>
+      </w:r>
+    </w:p>
+    <w:p>
+      <w:pPr>
+        <w:spacing w:after="0"/>
+        <w:rPr>
+          <w:rFonts w:eastAsiaTheme="minorEastAsia"/>
+        </w:rPr>
+      </w:pPr>
+      <w:r>
+        <w:rPr>
+          <w:rFonts w:eastAsiaTheme="minorEastAsia"/>
+        </w:rPr>
+        <w:t xml:space="preserve">                    </w:t>
+      </w:r>
+    </w:p>
+    <w:p>
+      <w:pPr>
+        <w:spacing w:after="0"/>
+        <w:rPr>
+          <w:rFonts w:ascii="Arial" w:hAnsi="Arial" w:cs="Arial"/>
+          <w:b/>
+        </w:rPr>
+      </w:pPr>
+      <w:r>
+        <w:rPr>
+          <w:rFonts w:ascii="Arial" w:hAnsi="Arial" w:cs="Arial"/>
+          <w:b/>
+        </w:rPr>
+        <w:t>Beweis Koch Schneeflocke:</w:t>
+      </w:r>
+    </w:p>
+    <w:p>
+      <w:pPr>
+        <w:spacing w:after="0"/>
+      </w:pPr>
+      <w:r>
+        <w:t>Induktionsanfang:</w:t>
+      </w:r>
+    </w:p>
+    <w:p>
+      <w:pPr>
+        <w:spacing w:after="0"/>
+        <w:rPr>
+          <w:rFonts w:eastAsiaTheme="minorEastAsia"/>
+        </w:rPr>
+      </w:pPr>
+      <m:oMath>
+        <m:r>
+          <w:rPr>
+            <w:rFonts w:ascii="Cambria Math" w:hAnsi="Cambria Math"/>
+          </w:rPr>
+          <m:t>f</m:t>
+        </m:r>
+        <m:d>
+          <m:dPr>
+            <m:ctrlPr>
+              <w:rPr>
+                <w:rFonts w:ascii="Cambria Math" w:hAnsi="Cambria Math"/>
+                <w:i/>
+              </w:rPr>
+            </m:ctrlPr>
+          </m:dPr>
+          <m:e>
+            <m:r>
+              <w:rPr>
+                <w:rFonts w:ascii="Cambria Math" w:hAnsi="Cambria Math"/>
+              </w:rPr>
+              <m:t>x</m:t>
+            </m:r>
+          </m:e>
+        </m:d>
+        <m:r>
+          <w:rPr>
+            <w:rFonts w:ascii="Cambria Math" w:hAnsi="Cambria Math"/>
+          </w:rPr>
+          <m:t>=l*</m:t>
+        </m:r>
+        <m:sSup>
+          <m:sSupPr>
+            <m:ctrlPr>
+              <w:rPr>
+                <w:rFonts w:ascii="Cambria Math" w:hAnsi="Cambria Math"/>
+                <w:i/>
+              </w:rPr>
+            </m:ctrlPr>
+          </m:sSupPr>
+          <m:e>
+            <m:r>
+              <w:rPr>
+                <w:rFonts w:ascii="Cambria Math" w:hAnsi="Cambria Math"/>
+              </w:rPr>
+              <m:t>(</m:t>
+            </m:r>
+            <m:f>
+              <m:fPr>
+                <m:ctrlPr>
+                  <w:rPr>
+                    <w:rFonts w:ascii="Cambria Math" w:hAnsi="Cambria Math"/>
+                    <w:i/>
+                  </w:rPr>
+                </m:ctrlPr>
+              </m:fPr>
+              <m:num>
+                <m:r>
+                  <w:rPr>
+                    <w:rFonts w:ascii="Cambria Math" w:hAnsi="Cambria Math"/>
+                  </w:rPr>
+                  <m:t>4</m:t>
+                </m:r>
+              </m:num>
+              <m:den>
+                <m:r>
+                  <w:rPr>
+                    <w:rFonts w:ascii="Cambria Math" w:hAnsi="Cambria Math"/>
+                  </w:rPr>
+                  <m:t>3</m:t>
+                </m:r>
+              </m:den>
+            </m:f>
+            <m:r>
+              <w:rPr>
+                <w:rFonts w:ascii="Cambria Math" w:hAnsi="Cambria Math"/>
+              </w:rPr>
+              <m:t>)</m:t>
+            </m:r>
+          </m:e>
+          <m:sup>
+            <m:r>
+              <w:rPr>
+                <w:rFonts w:ascii="Cambria Math" w:hAnsi="Cambria Math"/>
+              </w:rPr>
+              <m:t>n</m:t>
+            </m:r>
+          </m:sup>
+        </m:sSup>
+      </m:oMath>
+      <w:r>
+        <w:t xml:space="preserve">  hier l=1 für n=3 </w:t>
+      </w:r>
+    </w:p>
+    <w:p>
+      <w:pPr>
+        <w:spacing w:after="0"/>
+        <w:rPr>
+          <w:rFonts w:eastAsiaTheme="minorEastAsia"/>
+        </w:rPr>
+      </w:pPr>
+      <w:r>
+        <w:rPr>
+          <w:noProof/>
+          <w:lang w:eastAsia="de-DE"/>
+        </w:rPr>
+        <w:drawing>
+          <wp:anchor distT="0" distB="0" distL="114300" distR="114300" simplePos="0" relativeHeight="251664384" behindDoc="0" locked="0" layoutInCell="1" allowOverlap="1" wp14:anchorId="68B2C214" wp14:editId="2CCC7606">
+            <wp:simplePos x="0" y="0"/>
+            <wp:positionH relativeFrom="column">
+              <wp:posOffset>729276</wp:posOffset>
+            </wp:positionH>
+            <wp:positionV relativeFrom="paragraph">
+              <wp:posOffset>49717</wp:posOffset>
+            </wp:positionV>
+            <wp:extent cx="95163" cy="154245"/>
+            <wp:effectExtent l="0" t="0" r="0" b="0"/>
+            <wp:wrapNone/>
+            <wp:docPr id="16" name="Grafik 16"/>
+            <wp:cNvGraphicFramePr>
+              <a:graphicFrameLocks xmlns:a="http://schemas.openxmlformats.org/drawingml/2006/main" noChangeAspect="1"/>
+            </wp:cNvGraphicFramePr>
+            <a:graphic xmlns:a="http://schemas.openxmlformats.org/drawingml/2006/main">
+              <a:graphicData uri="http://schemas.openxmlformats.org/drawingml/2006/picture">
+                <pic:pic xmlns:pic="http://schemas.openxmlformats.org/drawingml/2006/picture">
+                  <pic:nvPicPr>
+                    <pic:cNvPr id="1" name=""/>
+                    <pic:cNvPicPr/>
+                  </pic:nvPicPr>
+                  <pic:blipFill>
+                    <a:blip r:embed="rId25" cstate="print">
+                      <a:extLst>
+                        <a:ext uri="{28A0092B-C50C-407E-A947-70E740481C1C}">
+                          <a14:useLocalDpi xmlns:a14="http://schemas.microsoft.com/office/drawing/2010/main" val="0"/>
+                        </a:ext>
+                      </a:extLst>
+                    </a:blip>
+                    <a:stretch>
+                      <a:fillRect/>
+                    </a:stretch>
+                  </pic:blipFill>
+                  <pic:spPr>
+                    <a:xfrm flipH="1">
+                      <a:off x="0" y="0"/>
+                      <a:ext cx="95163" cy="154245"/>
+                    </a:xfrm>
+                    <a:prstGeom prst="rect">
+                      <a:avLst/>
+                    </a:prstGeom>
+                  </pic:spPr>
+                </pic:pic>
+              </a:graphicData>
+            </a:graphic>
+            <wp14:sizeRelH relativeFrom="margin">
+              <wp14:pctWidth>0</wp14:pctWidth>
+            </wp14:sizeRelH>
+            <wp14:sizeRelV relativeFrom="margin">
+              <wp14:pctHeight>0</wp14:pctHeight>
+            </wp14:sizeRelV>
+          </wp:anchor>
+        </w:drawing>
+      </w:r>
+      <w:r>
+        <w:t xml:space="preserve">für (x=3) </w:t>
+      </w:r>
+      <m:oMath>
+        <m:f>
+          <m:fPr>
+            <m:ctrlPr>
+              <w:rPr>
+                <w:rFonts w:ascii="Cambria Math" w:hAnsi="Cambria Math"/>
+              </w:rPr>
+            </m:ctrlPr>
+          </m:fPr>
+          <m:num>
+            <m:r>
+              <w:rPr>
+                <w:rFonts w:ascii="Cambria Math" w:hAnsi="Cambria Math"/>
+              </w:rPr>
+              <m:t>64</m:t>
+            </m:r>
+          </m:num>
+          <m:den>
+            <m:r>
+              <w:rPr>
+                <w:rFonts w:ascii="Cambria Math" w:hAnsi="Cambria Math"/>
+              </w:rPr>
+              <m:t>27</m:t>
+            </m:r>
+          </m:den>
+        </m:f>
+        <m:sSup>
+          <m:sSupPr>
+            <m:ctrlPr>
+              <w:rPr>
+                <w:rFonts w:ascii="Cambria Math" w:hAnsi="Cambria Math"/>
+                <w:i/>
+              </w:rPr>
+            </m:ctrlPr>
+          </m:sSupPr>
+          <m:e>
+            <m:r>
+              <w:rPr>
+                <w:rFonts w:ascii="Cambria Math" w:hAnsi="Cambria Math"/>
+              </w:rPr>
+              <m:t xml:space="preserve">        (</m:t>
+            </m:r>
+            <m:f>
+              <m:fPr>
+                <m:ctrlPr>
+                  <w:rPr>
+                    <w:rFonts w:ascii="Cambria Math" w:hAnsi="Cambria Math"/>
+                    <w:i/>
+                  </w:rPr>
+                </m:ctrlPr>
+              </m:fPr>
+              <m:num>
+                <m:r>
+                  <w:rPr>
+                    <w:rFonts w:ascii="Cambria Math" w:hAnsi="Cambria Math"/>
+                  </w:rPr>
+                  <m:t>4</m:t>
+                </m:r>
+              </m:num>
+              <m:den>
+                <m:r>
+                  <w:rPr>
+                    <w:rFonts w:ascii="Cambria Math" w:hAnsi="Cambria Math"/>
+                  </w:rPr>
+                  <m:t>3</m:t>
+                </m:r>
+              </m:den>
+            </m:f>
+            <m:r>
+              <w:rPr>
+                <w:rFonts w:ascii="Cambria Math" w:hAnsi="Cambria Math"/>
+              </w:rPr>
+              <m:t>)</m:t>
+            </m:r>
+          </m:e>
+          <m:sup>
+            <m:r>
+              <w:rPr>
+                <w:rFonts w:ascii="Cambria Math" w:hAnsi="Cambria Math"/>
+              </w:rPr>
+              <m:t>3</m:t>
+            </m:r>
+          </m:sup>
+        </m:sSup>
+      </m:oMath>
+    </w:p>
+    <w:p>
+      <w:pPr>
+        <w:spacing w:after="0"/>
+        <w:rPr>
+          <w:rFonts w:eastAsiaTheme="minorEastAsia"/>
+        </w:rPr>
+      </w:pPr>
+      <w:r>
+        <w:rPr>
+          <w:noProof/>
+          <w:lang w:eastAsia="de-DE"/>
+        </w:rPr>
+        <w:drawing>
+          <wp:anchor distT="0" distB="0" distL="114300" distR="114300" simplePos="0" relativeHeight="251665408" behindDoc="0" locked="0" layoutInCell="1" allowOverlap="1" wp14:anchorId="3AD88837" wp14:editId="1FEE7D20">
+            <wp:simplePos x="0" y="0"/>
+            <wp:positionH relativeFrom="column">
+              <wp:posOffset>232835</wp:posOffset>
+            </wp:positionH>
+            <wp:positionV relativeFrom="paragraph">
+              <wp:posOffset>36405</wp:posOffset>
+            </wp:positionV>
+            <wp:extent cx="95163" cy="154245"/>
+            <wp:effectExtent l="0" t="0" r="0" b="0"/>
+            <wp:wrapNone/>
+            <wp:docPr id="17" name="Grafik 17"/>
+            <wp:cNvGraphicFramePr>
+              <a:graphicFrameLocks xmlns:a="http://schemas.openxmlformats.org/drawingml/2006/main" noChangeAspect="1"/>
+            </wp:cNvGraphicFramePr>
+            <a:graphic xmlns:a="http://schemas.openxmlformats.org/drawingml/2006/main">
+              <a:graphicData uri="http://schemas.openxmlformats.org/drawingml/2006/picture">
+                <pic:pic xmlns:pic="http://schemas.openxmlformats.org/drawingml/2006/picture">
+                  <pic:nvPicPr>
+                    <pic:cNvPr id="1" name=""/>
+                    <pic:cNvPicPr/>
+                  </pic:nvPicPr>
+                  <pic:blipFill>
+                    <a:blip r:embed="rId25" cstate="print">
+                      <a:extLst>
+                        <a:ext uri="{28A0092B-C50C-407E-A947-70E740481C1C}">
+                          <a14:useLocalDpi xmlns:a14="http://schemas.microsoft.com/office/drawing/2010/main" val="0"/>
+                        </a:ext>
+                      </a:extLst>
+                    </a:blip>
+                    <a:stretch>
+                      <a:fillRect/>
+                    </a:stretch>
+                  </pic:blipFill>
+                  <pic:spPr>
+                    <a:xfrm flipH="1">
+                      <a:off x="0" y="0"/>
+                      <a:ext cx="95163" cy="154245"/>
+                    </a:xfrm>
+                    <a:prstGeom prst="rect">
+                      <a:avLst/>
+                    </a:prstGeom>
+                  </pic:spPr>
+                </pic:pic>
+              </a:graphicData>
+            </a:graphic>
+            <wp14:sizeRelH relativeFrom="margin">
+              <wp14:pctWidth>0</wp14:pctWidth>
+            </wp14:sizeRelH>
+            <wp14:sizeRelV relativeFrom="margin">
+              <wp14:pctHeight>0</wp14:pctHeight>
+            </wp14:sizeRelV>
+          </wp:anchor>
+        </w:drawing>
+      </w:r>
+      <w:r>
+        <w:t xml:space="preserve"> </w:t>
+      </w:r>
+      <m:oMath>
+        <m:f>
+          <m:fPr>
+            <m:ctrlPr>
+              <w:rPr>
+                <w:rFonts w:ascii="Cambria Math" w:hAnsi="Cambria Math"/>
+              </w:rPr>
+            </m:ctrlPr>
+          </m:fPr>
+          <m:num>
+            <m:r>
+              <w:rPr>
+                <w:rFonts w:ascii="Cambria Math" w:hAnsi="Cambria Math"/>
+              </w:rPr>
+              <m:t>64</m:t>
+            </m:r>
+          </m:num>
+          <m:den>
+            <m:r>
+              <w:rPr>
+                <w:rFonts w:ascii="Cambria Math" w:hAnsi="Cambria Math"/>
+              </w:rPr>
+              <m:t>27</m:t>
+            </m:r>
+          </m:den>
+        </m:f>
+        <m:r>
+          <w:rPr>
+            <w:rFonts w:ascii="Cambria Math" w:hAnsi="Cambria Math"/>
+          </w:rPr>
+          <m:t xml:space="preserve">        </m:t>
+        </m:r>
+        <m:f>
+          <m:fPr>
+            <m:ctrlPr>
+              <w:rPr>
+                <w:rFonts w:ascii="Cambria Math" w:hAnsi="Cambria Math"/>
+                <w:i/>
+              </w:rPr>
+            </m:ctrlPr>
+          </m:fPr>
+          <m:num>
+            <m:r>
+              <w:rPr>
+                <w:rFonts w:ascii="Cambria Math" w:hAnsi="Cambria Math"/>
+              </w:rPr>
+              <m:t>4</m:t>
+            </m:r>
+          </m:num>
+          <m:den>
+            <m:r>
+              <w:rPr>
+                <w:rFonts w:ascii="Cambria Math" w:hAnsi="Cambria Math"/>
+              </w:rPr>
+              <m:t>3</m:t>
+            </m:r>
+          </m:den>
+        </m:f>
+        <m:r>
+          <w:rPr>
+            <w:rFonts w:ascii="Cambria Math" w:hAnsi="Cambria Math"/>
+          </w:rPr>
+          <m:t>*</m:t>
+        </m:r>
+        <m:f>
+          <m:fPr>
+            <m:ctrlPr>
+              <w:rPr>
+                <w:rFonts w:ascii="Cambria Math" w:hAnsi="Cambria Math"/>
+                <w:i/>
+              </w:rPr>
+            </m:ctrlPr>
+          </m:fPr>
+          <m:num>
+            <m:r>
+              <w:rPr>
+                <w:rFonts w:ascii="Cambria Math" w:hAnsi="Cambria Math"/>
+              </w:rPr>
+              <m:t>4</m:t>
+            </m:r>
+          </m:num>
+          <m:den>
+            <m:r>
+              <w:rPr>
+                <w:rFonts w:ascii="Cambria Math" w:hAnsi="Cambria Math"/>
+              </w:rPr>
+              <m:t>3</m:t>
+            </m:r>
+          </m:den>
+        </m:f>
+        <m:r>
+          <w:rPr>
+            <w:rFonts w:ascii="Cambria Math" w:hAnsi="Cambria Math"/>
+          </w:rPr>
+          <m:t>*</m:t>
+        </m:r>
+        <m:f>
+          <m:fPr>
+            <m:ctrlPr>
+              <w:rPr>
+                <w:rFonts w:ascii="Cambria Math" w:hAnsi="Cambria Math"/>
+                <w:i/>
+              </w:rPr>
+            </m:ctrlPr>
+          </m:fPr>
+          <m:num>
+            <m:r>
+              <w:rPr>
+                <w:rFonts w:ascii="Cambria Math" w:hAnsi="Cambria Math"/>
+              </w:rPr>
+              <m:t>4</m:t>
+            </m:r>
+          </m:num>
+          <m:den>
+            <m:r>
+              <w:rPr>
+                <w:rFonts w:ascii="Cambria Math" w:hAnsi="Cambria Math"/>
+              </w:rPr>
+              <m:t>3</m:t>
+            </m:r>
+          </m:den>
+        </m:f>
+      </m:oMath>
+    </w:p>
+    <w:p>
+      <w:pPr>
+        <w:spacing w:after="0"/>
+        <w:rPr>
+          <w:rFonts w:eastAsiaTheme="minorEastAsia"/>
+        </w:rPr>
+      </w:pPr>
+      <w:r>
+        <w:t xml:space="preserve"> </w:t>
+      </w:r>
+      <m:oMath>
+        <m:r>
+          <w:rPr>
+            <w:rFonts w:ascii="Cambria Math" w:hAnsi="Cambria Math"/>
+          </w:rPr>
+          <m:t xml:space="preserve">             =</m:t>
+        </m:r>
+        <m:f>
+          <m:fPr>
+            <m:ctrlPr>
+              <w:rPr>
+                <w:rFonts w:ascii="Cambria Math" w:hAnsi="Cambria Math"/>
+                <w:i/>
+              </w:rPr>
+            </m:ctrlPr>
+          </m:fPr>
+          <m:num>
+            <m:r>
+              <w:rPr>
+                <w:rFonts w:ascii="Cambria Math" w:hAnsi="Cambria Math"/>
+              </w:rPr>
+              <m:t>16</m:t>
+            </m:r>
+          </m:num>
+          <m:den>
+            <m:r>
+              <w:rPr>
+                <w:rFonts w:ascii="Cambria Math" w:hAnsi="Cambria Math"/>
+              </w:rPr>
+              <m:t>4</m:t>
+            </m:r>
+          </m:den>
+        </m:f>
+        <m:r>
+          <w:rPr>
+            <w:rFonts w:ascii="Cambria Math" w:hAnsi="Cambria Math"/>
+          </w:rPr>
+          <m:t>*</m:t>
+        </m:r>
+        <m:f>
+          <m:fPr>
+            <m:ctrlPr>
+              <w:rPr>
+                <w:rFonts w:ascii="Cambria Math" w:hAnsi="Cambria Math"/>
+                <w:i/>
+              </w:rPr>
+            </m:ctrlPr>
+          </m:fPr>
+          <m:num>
+            <m:r>
+              <w:rPr>
+                <w:rFonts w:ascii="Cambria Math" w:hAnsi="Cambria Math"/>
+              </w:rPr>
+              <m:t>4</m:t>
+            </m:r>
+          </m:num>
+          <m:den>
+            <m:r>
+              <w:rPr>
+                <w:rFonts w:ascii="Cambria Math" w:hAnsi="Cambria Math"/>
+              </w:rPr>
+              <m:t>3</m:t>
+            </m:r>
+          </m:den>
+        </m:f>
+      </m:oMath>
+    </w:p>
+    <w:p>
+      <w:pPr>
+        <w:spacing w:after="0"/>
+        <w:rPr>
+          <w:rFonts w:eastAsiaTheme="minorEastAsia"/>
+        </w:rPr>
+      </w:pPr>
+      <w:r>
+        <w:rPr>
+          <w:rFonts w:eastAsiaTheme="minorEastAsia"/>
+        </w:rPr>
+        <w:t xml:space="preserve">              </w:t>
+      </w:r>
+      <m:oMath>
+        <m:r>
+          <w:rPr>
+            <w:rFonts w:ascii="Cambria Math" w:eastAsiaTheme="minorEastAsia" w:hAnsi="Cambria Math"/>
+          </w:rPr>
+          <m:t>=</m:t>
+        </m:r>
+        <m:f>
+          <m:fPr>
+            <m:ctrlPr>
+              <w:rPr>
+                <w:rFonts w:ascii="Cambria Math" w:eastAsiaTheme="minorEastAsia" w:hAnsi="Cambria Math"/>
+              </w:rPr>
+            </m:ctrlPr>
+          </m:fPr>
+          <m:num>
+            <m:r>
+              <w:rPr>
+                <w:rFonts w:ascii="Cambria Math" w:eastAsiaTheme="minorEastAsia" w:hAnsi="Cambria Math"/>
+              </w:rPr>
+              <m:t>64</m:t>
+            </m:r>
+          </m:num>
+          <m:den>
+            <m:r>
+              <w:rPr>
+                <w:rFonts w:ascii="Cambria Math" w:eastAsiaTheme="minorEastAsia" w:hAnsi="Cambria Math"/>
+              </w:rPr>
+              <m:t>27</m:t>
+            </m:r>
+          </m:den>
+        </m:f>
+      </m:oMath>
+      <w:r>
+        <w:rPr>
+          <w:rFonts w:eastAsiaTheme="minorEastAsia"/>
+        </w:rPr>
+        <w:t xml:space="preserve">  </w:t>
+      </w:r>
+      <w:r>
+        <w:rPr>
+          <w:rFonts w:eastAsiaTheme="minorEastAsia"/>
+        </w:rPr>
+        <w:sym w:font="Wingdings" w:char="F0FC"/>
+      </w:r>
+      <w:r>
+        <w:rPr>
+          <w:rFonts w:eastAsiaTheme="minorEastAsia"/>
+        </w:rPr>
+        <w:t xml:space="preserve">    </w:t>
+      </w:r>
+    </w:p>
+    <w:p>
+      <w:pPr>
+        <w:spacing w:after="0"/>
+        <w:rPr>
+          <w:rFonts w:eastAsiaTheme="minorEastAsia"/>
+        </w:rPr>
+      </w:pPr>
+      <w:r>
+        <w:rPr>
+          <w:rFonts w:eastAsiaTheme="minorEastAsia"/>
+        </w:rPr>
+        <w:t xml:space="preserve">     </w:t>
+      </w:r>
+    </w:p>
+    <w:p>
+      <w:pPr>
+        <w:spacing w:after="0"/>
+        <w:rPr>
+          <w:rFonts w:eastAsiaTheme="minorEastAsia"/>
+        </w:rPr>
+      </w:pPr>
+      <w:r>
+        <w:rPr>
+          <w:rFonts w:eastAsiaTheme="minorEastAsia"/>
+        </w:rPr>
+        <w:t>Induktionsschritte:</w:t>
+      </w:r>
+    </w:p>
+    <w:p>
+      <w:pPr>
+        <w:spacing w:after="0"/>
+        <w:rPr>
+          <w:rFonts w:eastAsiaTheme="minorEastAsia"/>
+        </w:rPr>
+      </w:pPr>
+      <w:r>
+        <w:rPr>
+          <w:rFonts w:eastAsiaTheme="minorEastAsia"/>
+        </w:rPr>
+        <w:tab/>
+        <w:t xml:space="preserve">Voraussetzung:  </w:t>
+      </w:r>
+      <m:oMath>
+        <m:r>
+          <w:rPr>
+            <w:rFonts w:ascii="Cambria Math" w:eastAsiaTheme="minorEastAsia" w:hAnsi="Cambria Math"/>
+          </w:rPr>
+          <m:t>(</m:t>
+        </m:r>
+        <m:sSup>
+          <m:sSupPr>
+            <m:ctrlPr>
+              <w:rPr>
+                <w:rFonts w:ascii="Cambria Math" w:eastAsiaTheme="minorEastAsia" w:hAnsi="Cambria Math"/>
+              </w:rPr>
+            </m:ctrlPr>
+          </m:sSupPr>
+          <m:e>
+            <m:f>
+              <m:fPr>
+                <m:ctrlPr>
+                  <w:rPr>
+                    <w:rFonts w:ascii="Cambria Math" w:eastAsiaTheme="minorEastAsia" w:hAnsi="Cambria Math"/>
+                    <w:i/>
+                  </w:rPr>
+                </m:ctrlPr>
+              </m:fPr>
+              <m:num>
+                <m:r>
+                  <w:rPr>
+                    <w:rFonts w:ascii="Cambria Math" w:eastAsiaTheme="minorEastAsia" w:hAnsi="Cambria Math"/>
+                  </w:rPr>
+                  <m:t>4</m:t>
+                </m:r>
+              </m:num>
+              <m:den>
+                <m:r>
+                  <w:rPr>
+                    <w:rFonts w:ascii="Cambria Math" w:eastAsiaTheme="minorEastAsia" w:hAnsi="Cambria Math"/>
+                  </w:rPr>
+                  <m:t>3</m:t>
+                </m:r>
+              </m:den>
+            </m:f>
+            <m:r>
+              <w:rPr>
+                <w:rFonts w:ascii="Cambria Math" w:eastAsiaTheme="minorEastAsia" w:hAnsi="Cambria Math"/>
+              </w:rPr>
+              <m:t>)</m:t>
+            </m:r>
+          </m:e>
+          <m:sup>
+            <m:r>
+              <w:rPr>
+                <w:rFonts w:ascii="Cambria Math" w:eastAsiaTheme="minorEastAsia" w:hAnsi="Cambria Math"/>
+              </w:rPr>
+              <m:t>n</m:t>
+            </m:r>
+          </m:sup>
+        </m:sSup>
+      </m:oMath>
+    </w:p>
+    <w:p>
+      <w:pPr>
+        <w:spacing w:after="0"/>
+        <w:rPr>
+          <w:rFonts w:eastAsiaTheme="minorEastAsia"/>
+        </w:rPr>
+      </w:pPr>
+      <w:r>
+        <w:rPr>
+          <w:rFonts w:eastAsiaTheme="minorEastAsia"/>
+        </w:rPr>
+        <w:tab/>
+        <w:t xml:space="preserve">Behauptung: </w:t>
+      </w:r>
+      <m:oMath>
+        <m:r>
+          <w:rPr>
+            <w:rFonts w:ascii="Cambria Math" w:eastAsiaTheme="minorEastAsia" w:hAnsi="Cambria Math"/>
+          </w:rPr>
+          <m:t>(</m:t>
+        </m:r>
+        <m:sSup>
+          <m:sSupPr>
+            <m:ctrlPr>
+              <w:rPr>
+                <w:rFonts w:ascii="Cambria Math" w:eastAsiaTheme="minorEastAsia" w:hAnsi="Cambria Math"/>
+              </w:rPr>
+            </m:ctrlPr>
+          </m:sSupPr>
+          <m:e>
+            <m:f>
+              <m:fPr>
+                <m:ctrlPr>
+                  <w:rPr>
+                    <w:rFonts w:ascii="Cambria Math" w:eastAsiaTheme="minorEastAsia" w:hAnsi="Cambria Math"/>
+                    <w:i/>
+                  </w:rPr>
+                </m:ctrlPr>
+              </m:fPr>
+              <m:num>
+                <m:r>
+                  <w:rPr>
+                    <w:rFonts w:ascii="Cambria Math" w:eastAsiaTheme="minorEastAsia" w:hAnsi="Cambria Math"/>
+                  </w:rPr>
+                  <m:t>4</m:t>
+                </m:r>
+              </m:num>
+              <m:den>
+                <m:r>
+                  <w:rPr>
+                    <w:rFonts w:ascii="Cambria Math" w:eastAsiaTheme="minorEastAsia" w:hAnsi="Cambria Math"/>
+                  </w:rPr>
+                  <m:t>3</m:t>
+                </m:r>
+              </m:den>
+            </m:f>
+            <m:r>
+              <w:rPr>
+                <w:rFonts w:ascii="Cambria Math" w:eastAsiaTheme="minorEastAsia" w:hAnsi="Cambria Math"/>
+              </w:rPr>
+              <m:t>)</m:t>
+            </m:r>
+          </m:e>
+          <m:sup>
+            <m:r>
+              <w:rPr>
+                <w:rFonts w:ascii="Cambria Math" w:eastAsiaTheme="minorEastAsia" w:hAnsi="Cambria Math"/>
+              </w:rPr>
+              <m:t>n+1</m:t>
+            </m:r>
+          </m:sup>
+        </m:sSup>
+      </m:oMath>
+    </w:p>
+    <w:p>
+      <w:pPr>
+        <w:spacing w:after="0"/>
+        <w:rPr>
+          <w:rFonts w:eastAsiaTheme="minorEastAsia"/>
+        </w:rPr>
+      </w:pPr>
+      <w:r>
+        <w:rPr>
+          <w:rFonts w:eastAsiaTheme="minorEastAsia"/>
+        </w:rPr>
+        <w:tab/>
+        <w:t>Beweis:</w:t>
+      </w:r>
+      <m:oMath>
+        <m:r>
+          <w:rPr>
+            <w:rFonts w:ascii="Cambria Math" w:hAnsi="Cambria Math"/>
+          </w:rPr>
+          <m:t xml:space="preserve"> </m:t>
+        </m:r>
+        <m:r>
+          <w:rPr>
+            <w:rFonts w:ascii="Cambria Math" w:eastAsiaTheme="minorEastAsia" w:hAnsi="Cambria Math"/>
+          </w:rPr>
+          <m:t>(</m:t>
+        </m:r>
+        <m:sSup>
+          <m:sSupPr>
+            <m:ctrlPr>
+              <w:rPr>
+                <w:rFonts w:ascii="Cambria Math" w:eastAsiaTheme="minorEastAsia" w:hAnsi="Cambria Math"/>
+              </w:rPr>
+            </m:ctrlPr>
+          </m:sSupPr>
+          <m:e>
+            <m:f>
+              <m:fPr>
+                <m:ctrlPr>
+                  <w:rPr>
+                    <w:rFonts w:ascii="Cambria Math" w:eastAsiaTheme="minorEastAsia" w:hAnsi="Cambria Math"/>
+                    <w:i/>
+                  </w:rPr>
+                </m:ctrlPr>
+              </m:fPr>
+              <m:num>
+                <m:r>
+                  <w:rPr>
+                    <w:rFonts w:ascii="Cambria Math" w:eastAsiaTheme="minorEastAsia" w:hAnsi="Cambria Math"/>
+                  </w:rPr>
+                  <m:t>4</m:t>
+                </m:r>
+              </m:num>
+              <m:den>
+                <m:r>
+                  <w:rPr>
+                    <w:rFonts w:ascii="Cambria Math" w:eastAsiaTheme="minorEastAsia" w:hAnsi="Cambria Math"/>
+                  </w:rPr>
+                  <m:t>3</m:t>
+                </m:r>
+              </m:den>
+            </m:f>
+            <m:r>
+              <w:rPr>
+                <w:rFonts w:ascii="Cambria Math" w:eastAsiaTheme="minorEastAsia" w:hAnsi="Cambria Math"/>
+              </w:rPr>
+              <m:t>)</m:t>
+            </m:r>
+          </m:e>
+          <m:sup>
+            <m:r>
+              <w:rPr>
+                <w:rFonts w:ascii="Cambria Math" w:eastAsiaTheme="minorEastAsia" w:hAnsi="Cambria Math"/>
+              </w:rPr>
+              <m:t>n+1</m:t>
+            </m:r>
+          </m:sup>
+        </m:sSup>
+        <m:r>
+          <w:rPr>
+            <w:rFonts w:ascii="Cambria Math" w:eastAsiaTheme="minorEastAsia" w:hAnsi="Cambria Math"/>
+          </w:rPr>
+          <m:t>=(</m:t>
+        </m:r>
+        <m:sSup>
+          <m:sSupPr>
+            <m:ctrlPr>
+              <w:rPr>
+                <w:rFonts w:ascii="Cambria Math" w:eastAsiaTheme="minorEastAsia" w:hAnsi="Cambria Math"/>
+              </w:rPr>
+            </m:ctrlPr>
+          </m:sSupPr>
+          <m:e>
+            <m:f>
+              <m:fPr>
+                <m:ctrlPr>
+                  <w:rPr>
+                    <w:rFonts w:ascii="Cambria Math" w:eastAsiaTheme="minorEastAsia" w:hAnsi="Cambria Math"/>
+                    <w:i/>
+                  </w:rPr>
+                </m:ctrlPr>
+              </m:fPr>
+              <m:num>
+                <m:r>
+                  <w:rPr>
+                    <w:rFonts w:ascii="Cambria Math" w:eastAsiaTheme="minorEastAsia" w:hAnsi="Cambria Math"/>
+                  </w:rPr>
+                  <m:t>4</m:t>
+                </m:r>
+              </m:num>
+              <m:den>
+                <m:r>
+                  <w:rPr>
+                    <w:rFonts w:ascii="Cambria Math" w:eastAsiaTheme="minorEastAsia" w:hAnsi="Cambria Math"/>
+                  </w:rPr>
+                  <m:t>3</m:t>
+                </m:r>
+              </m:den>
+            </m:f>
+            <m:r>
+              <w:rPr>
+                <w:rFonts w:ascii="Cambria Math" w:eastAsiaTheme="minorEastAsia" w:hAnsi="Cambria Math"/>
+              </w:rPr>
+              <m:t>)</m:t>
+            </m:r>
+          </m:e>
+          <m:sup>
+            <m:r>
+              <w:rPr>
+                <w:rFonts w:ascii="Cambria Math" w:eastAsiaTheme="minorEastAsia" w:hAnsi="Cambria Math"/>
+              </w:rPr>
+              <m:t>n</m:t>
+            </m:r>
+          </m:sup>
+        </m:sSup>
+        <m:r>
+          <w:rPr>
+            <w:rFonts w:ascii="Cambria Math" w:eastAsiaTheme="minorEastAsia" w:hAnsi="Cambria Math"/>
+          </w:rPr>
+          <m:t>*(</m:t>
+        </m:r>
+        <m:sSup>
+          <m:sSupPr>
+            <m:ctrlPr>
+              <w:rPr>
+                <w:rFonts w:ascii="Cambria Math" w:eastAsiaTheme="minorEastAsia" w:hAnsi="Cambria Math"/>
+              </w:rPr>
+            </m:ctrlPr>
+          </m:sSupPr>
+          <m:e>
+            <m:f>
+              <m:fPr>
+                <m:ctrlPr>
+                  <w:rPr>
+                    <w:rFonts w:ascii="Cambria Math" w:eastAsiaTheme="minorEastAsia" w:hAnsi="Cambria Math"/>
+                    <w:i/>
+                  </w:rPr>
+                </m:ctrlPr>
+              </m:fPr>
+              <m:num>
+                <m:r>
+                  <w:rPr>
+                    <w:rFonts w:ascii="Cambria Math" w:eastAsiaTheme="minorEastAsia" w:hAnsi="Cambria Math"/>
+                  </w:rPr>
+                  <m:t>4</m:t>
+                </m:r>
+              </m:num>
+              <m:den>
+                <m:r>
+                  <w:rPr>
+                    <w:rFonts w:ascii="Cambria Math" w:eastAsiaTheme="minorEastAsia" w:hAnsi="Cambria Math"/>
+                  </w:rPr>
+                  <m:t>3</m:t>
+                </m:r>
+              </m:den>
+            </m:f>
+            <m:r>
+              <w:rPr>
+                <w:rFonts w:ascii="Cambria Math" w:eastAsiaTheme="minorEastAsia" w:hAnsi="Cambria Math"/>
+              </w:rPr>
+              <m:t>)</m:t>
+            </m:r>
+          </m:e>
+          <m:sup>
+            <m:r>
+              <w:rPr>
+                <w:rFonts w:ascii="Cambria Math" w:eastAsiaTheme="minorEastAsia" w:hAnsi="Cambria Math"/>
+              </w:rPr>
+              <m:t>1</m:t>
+            </m:r>
+          </m:sup>
+        </m:sSup>
+      </m:oMath>
+    </w:p>
+    <w:p>
+      <w:pPr>
+        <w:spacing w:after="0"/>
+        <w:rPr>
+          <w:rFonts w:eastAsiaTheme="minorEastAsia"/>
+        </w:rPr>
+      </w:pPr>
+      <w:r>
+        <w:rPr>
+          <w:rFonts w:eastAsiaTheme="minorEastAsia"/>
+        </w:rPr>
+        <w:t>Die Voraussetzung geht aus der Behauptung hervor, somit ist diese Formel gültig für alle n.</w:t>
+      </w:r>
     </w:p>
     <w:p>
       <w:pPr>
@@ -3719,84 +5503,16 @@
           <w:rStyle w:val="Fett"/>
           <w:b w:val="0"/>
         </w:rPr>
-        <w:t>Die</w:t>
-      </w:r>
-      <w:r>
-        <w:rPr>
-          <w:rStyle w:val="Fett"/>
-          <w:b w:val="0"/>
+        <w:t>Die fraktale Geometrie der Natur</w:t>
+      </w:r>
+      <w:r>
+        <w:rPr>
+          <w:b/>
         </w:rPr>
         <w:t xml:space="preserve"> </w:t>
       </w:r>
       <w:r>
-        <w:rPr>
-          <w:rStyle w:val="Fett"/>
-          <w:b w:val="0"/>
-        </w:rPr>
-        <w:t>fraktale</w:t>
-      </w:r>
-      <w:r>
-        <w:rPr>
-          <w:rStyle w:val="Fett"/>
-          <w:b w:val="0"/>
-        </w:rPr>
-        <w:t xml:space="preserve"> </w:t>
-      </w:r>
-      <w:r>
-        <w:rPr>
-          <w:rStyle w:val="Fett"/>
-          <w:b w:val="0"/>
-        </w:rPr>
-        <w:t>Geometrie</w:t>
-      </w:r>
-      <w:r>
-        <w:rPr>
-          <w:rStyle w:val="Fett"/>
-          <w:b w:val="0"/>
-        </w:rPr>
-        <w:t xml:space="preserve"> </w:t>
-      </w:r>
-      <w:r>
-        <w:rPr>
-          <w:rStyle w:val="Fett"/>
-          <w:b w:val="0"/>
-        </w:rPr>
-        <w:t>der</w:t>
-      </w:r>
-      <w:r>
-        <w:rPr>
-          <w:rStyle w:val="Fett"/>
-          <w:b w:val="0"/>
-        </w:rPr>
-        <w:t xml:space="preserve"> </w:t>
-      </w:r>
-      <w:r>
-        <w:rPr>
-          <w:rStyle w:val="Fett"/>
-          <w:b w:val="0"/>
-        </w:rPr>
-        <w:t>Natur</w:t>
-      </w:r>
-      <w:r>
-        <w:rPr>
-          <w:b/>
-        </w:rPr>
-        <w:t xml:space="preserve"> </w:t>
-      </w:r>
-      <w:r>
-        <w:t>Mandelbrot,</w:t>
-      </w:r>
-      <w:r>
-        <w:t xml:space="preserve"> </w:t>
-      </w:r>
-      <w:r>
-        <w:t>Benoît</w:t>
-      </w:r>
-      <w:r>
-        <w:t xml:space="preserve"> B.  </w:t>
-      </w:r>
-      <w:r>
-        <w:t>039000147670 / 00/SK 350 M271</w:t>
+        <w:t>Mandelbrot, Benoît B.  039000147670 / 00/SK 350 M271</w:t>
       </w:r>
     </w:p>
     <w:p>
@@ -3826,19 +5542,7 @@
         <w:t xml:space="preserve"> </w:t>
       </w:r>
       <w:r>
-        <w:t>Hastings,</w:t>
-      </w:r>
-      <w:r>
-        <w:t xml:space="preserve"> </w:t>
-      </w:r>
-      <w:r>
-        <w:t>Harold</w:t>
-      </w:r>
-      <w:r>
-        <w:t xml:space="preserve"> M.  </w:t>
-      </w:r>
-      <w:r>
-        <w:t>039001874014 / 00/UG 3900 H357 F8</w:t>
+        <w:t>Hastings, Harold M.  039001874014 / 00/UG 3900 H357 F8</w:t>
       </w:r>
     </w:p>
     <w:p>
@@ -3919,41 +5623,55 @@
           <w:rFonts w:ascii="Arial" w:hAnsi="Arial" w:cs="Arial"/>
           <w:sz w:val="20"/>
         </w:rPr>
-        <w:t xml:space="preserve">http://datagenetics.com/blog/january12016/index.html </w:t>
-      </w:r>
+        <w:t>http://datagenetics.com/blog/january12016/index.html (</w:t>
+      </w:r>
+      <w:proofErr w:type="spellStart"/>
       <w:r>
         <w:rPr>
           <w:rFonts w:ascii="Arial" w:hAnsi="Arial" w:cs="Arial"/>
           <w:sz w:val="20"/>
         </w:rPr>
-        <w:t>(</w:t>
-      </w:r>
-      <w:proofErr w:type="spellStart"/>
+        <w:t>ws</w:t>
+      </w:r>
+      <w:proofErr w:type="spellEnd"/>
       <w:r>
         <w:rPr>
           <w:rFonts w:ascii="Arial" w:hAnsi="Arial" w:cs="Arial"/>
           <w:sz w:val="20"/>
         </w:rPr>
-        <w:t>ws</w:t>
-      </w:r>
-      <w:proofErr w:type="spellEnd"/>
-      <w:r>
+        <w:t>. 01.05.2019)</w:t>
+      </w:r>
+    </w:p>
+    <w:p>
+      <w:pPr>
+        <w:pStyle w:val="Listenabsatz"/>
+        <w:numPr>
+          <w:ilvl w:val="0"/>
+          <w:numId w:val="1"/>
+        </w:numPr>
+        <w:jc w:val="both"/>
         <w:rPr>
           <w:rFonts w:ascii="Arial" w:hAnsi="Arial" w:cs="Arial"/>
           <w:sz w:val="20"/>
         </w:rPr>
-        <w:t>. 01.05</w:t>
-      </w:r>
+      </w:pPr>
       <w:r>
         <w:rPr>
           <w:rFonts w:ascii="Arial" w:hAnsi="Arial" w:cs="Arial"/>
           <w:sz w:val="20"/>
         </w:rPr>
-        <w:t>.2019)</w:t>
+        <w:t>https://commons.wikimedia.org/wiki/File:Unit_Circle_Angles_Color_Clock_Face.svg</w:t>
+      </w:r>
+      <w:r>
+        <w:rPr>
+          <w:rFonts w:ascii="Arial" w:hAnsi="Arial" w:cs="Arial"/>
+          <w:sz w:val="20"/>
+        </w:rPr>
+        <w:t xml:space="preserve"> (Grafik Einheitskreis)</w:t>
       </w:r>
     </w:p>
     <w:sectPr>
-      <w:headerReference w:type="default" r:id="rId23"/>
+      <w:headerReference w:type="default" r:id="rId26"/>
       <w:pgSz w:w="11906" w:h="16838"/>
       <w:pgMar w:top="1417" w:right="1417" w:bottom="1134" w:left="1417" w:header="708" w:footer="708" w:gutter="0"/>
       <w:cols w:space="708"/>
@@ -5006,7 +6724,7 @@
 </file>
 
 <file path=customXml/itemProps1.xml><?xml version="1.0" encoding="utf-8"?>
-<ds:datastoreItem xmlns:ds="http://schemas.openxmlformats.org/officeDocument/2006/customXml" ds:itemID="{EBC2BB05-7BD7-4179-8CF9-ECE336B67AE9}">
+<ds:datastoreItem xmlns:ds="http://schemas.openxmlformats.org/officeDocument/2006/customXml" ds:itemID="{7E313177-F4BF-4484-95C7-19F5B36A6AA5}">
   <ds:schemaRefs>
     <ds:schemaRef ds:uri="http://schemas.openxmlformats.org/officeDocument/2006/bibliography"/>
   </ds:schemaRefs>

</xml_diff>